<commit_message>
edit requirement  project design by Nas-virat
</commit_message>
<xml_diff>
--- a/docs/AlphaX_Design.docx
+++ b/docs/AlphaX_Design.docx
@@ -1267,7 +1267,18 @@
           <w:szCs w:val="24"/>
           <w:lang w:val="en"/>
         </w:rPr>
-        <w:t>- The system must find and display a list of all photo with the muti tags that user given and don’t have any tags from the second set.</w:t>
+        <w:t>- The system must find and display a list of all photo with the multipl</w:t>
+      </w:r>
+      <w:bookmarkStart w:id="0" w:name="_GoBack"/>
+      <w:bookmarkEnd w:id="0"/>
+      <w:r>
+        <w:rPr>
+          <w:rFonts w:hint="default" w:ascii="Times New Roman" w:hAnsi="Times New Roman" w:cs="Times New Roman"/>
+          <w:sz w:val="24"/>
+          <w:szCs w:val="24"/>
+          <w:lang w:val="en"/>
+        </w:rPr>
+        <w:t>e tags that user given and don’t have any tags from the second set.</w:t>
       </w:r>
     </w:p>
     <w:p>
@@ -5593,8 +5604,6 @@
           <w:lang w:val="en" w:eastAsia="zh-CN" w:bidi="ar"/>
         </w:rPr>
       </w:pPr>
-      <w:bookmarkStart w:id="0" w:name="_GoBack"/>
-      <w:bookmarkEnd w:id="0"/>
       <w:r>
         <w:rPr>
           <w:rFonts w:hint="default" w:ascii="Tlwg Mono" w:hAnsi="Tlwg Mono" w:eastAsia="SimSun" w:cs="Tlwg Mono"/>
@@ -8035,6 +8044,22 @@
     </w:p>
     <w:p>
       <w:pPr>
+        <w:numPr>
+          <w:ilvl w:val="0"/>
+          <w:numId w:val="0"/>
+        </w:numPr>
+        <w:rPr>
+          <w:rFonts w:hint="default" w:ascii="Times New Roman" w:hAnsi="Times New Roman" w:cs="Times New Roman"/>
+          <w:b w:val="0"/>
+          <w:bCs w:val="0"/>
+          <w:sz w:val="24"/>
+          <w:szCs w:val="24"/>
+          <w:lang w:val="en"/>
+        </w:rPr>
+      </w:pPr>
+    </w:p>
+    <w:p>
+      <w:pPr>
         <w:rPr>
           <w:rFonts w:hint="default" w:ascii="Times New Roman" w:hAnsi="Times New Roman" w:cs="Times New Roman"/>
           <w:b/>
@@ -9225,6 +9250,23 @@
         </w:rPr>
         <w:t>Return result</w:t>
       </w:r>
+    </w:p>
+    <w:p>
+      <w:pPr>
+        <w:numPr>
+          <w:ilvl w:val="0"/>
+          <w:numId w:val="0"/>
+        </w:numPr>
+        <w:rPr>
+          <w:rFonts w:hint="default" w:ascii="Tlwg Mono" w:hAnsi="Tlwg Mono" w:cs="Tlwg Mono"/>
+          <w:b w:val="0"/>
+          <w:bCs w:val="0"/>
+          <w:color w:val="auto"/>
+          <w:sz w:val="24"/>
+          <w:szCs w:val="24"/>
+          <w:lang w:val="en"/>
+        </w:rPr>
+      </w:pPr>
     </w:p>
     <w:p>
       <w:pPr>

</xml_diff>

<commit_message>
dtype hash adt finish created by Napas
</commit_message>
<xml_diff>
--- a/docs/AlphaX_Design.docx
+++ b/docs/AlphaX_Design.docx
@@ -6603,18 +6603,8 @@
         </w:rPr>
         <w:t>Photo Structure</w:t>
       </w:r>
-    </w:p>
-    <w:p>
-      <w:pPr>
-        <w:rPr>
-          <w:rFonts w:ascii="Times New Roman" w:hAnsi="Times New Roman" w:eastAsia="SimSun" w:cs="Times New Roman"/>
-          <w:color w:val="000000"/>
-          <w:sz w:val="24"/>
-          <w:szCs w:val="24"/>
-          <w:u w:val="single"/>
-          <w:lang w:val="en" w:bidi="ar"/>
-        </w:rPr>
-      </w:pPr>
+      <w:bookmarkStart w:id="0" w:name="_GoBack"/>
+      <w:bookmarkEnd w:id="0"/>
     </w:p>
     <w:p>
       <w:pPr>
@@ -6659,11 +6649,9 @@
           <w:u w:val="none"/>
           <w:lang w:val="en" w:bidi="ar"/>
         </w:rPr>
-        <w:t>{</w:t>
-      </w:r>
-    </w:p>
-    <w:p>
-      <w:pPr>
+        <w:tab/>
+      </w:r>
+      <w:r>
         <w:rPr>
           <w:rFonts w:hint="default" w:ascii="Tlwg Mono" w:hAnsi="Tlwg Mono" w:eastAsia="SimSun" w:cs="Tlwg Mono"/>
           <w:color w:val="000000"/>
@@ -6672,8 +6660,11 @@
           <w:u w:val="none"/>
           <w:lang w:val="en" w:bidi="ar"/>
         </w:rPr>
-      </w:pPr>
-      <w:r>
+        <w:t>{</w:t>
+      </w:r>
+    </w:p>
+    <w:p>
+      <w:pPr>
         <w:rPr>
           <w:rFonts w:hint="default" w:ascii="Tlwg Mono" w:hAnsi="Tlwg Mono" w:eastAsia="SimSun" w:cs="Tlwg Mono"/>
           <w:color w:val="000000"/>
@@ -6682,11 +6673,8 @@
           <w:u w:val="none"/>
           <w:lang w:val="en" w:bidi="ar"/>
         </w:rPr>
-        <w:t>/*linklist of tags*/</w:t>
-      </w:r>
-    </w:p>
-    <w:p>
-      <w:pPr>
+      </w:pPr>
+      <w:r>
         <w:rPr>
           <w:rFonts w:hint="default" w:ascii="Tlwg Mono" w:hAnsi="Tlwg Mono" w:eastAsia="SimSun" w:cs="Tlwg Mono"/>
           <w:color w:val="000000"/>
@@ -6695,7 +6683,8 @@
           <w:u w:val="none"/>
           <w:lang w:val="en" w:bidi="ar"/>
         </w:rPr>
-      </w:pPr>
+        <w:tab/>
+      </w:r>
       <w:r>
         <w:rPr>
           <w:rFonts w:hint="default" w:ascii="Tlwg Mono" w:hAnsi="Tlwg Mono" w:eastAsia="SimSun" w:cs="Tlwg Mono"/>
@@ -6705,7 +6694,7 @@
           <w:u w:val="none"/>
           <w:lang w:val="en" w:bidi="ar"/>
         </w:rPr>
-        <w:t>char* nametag; /*name of the tag*/</w:t>
+        <w:t>/*linklist of tags*/</w:t>
       </w:r>
     </w:p>
     <w:p>
@@ -6728,11 +6717,9 @@
           <w:u w:val="none"/>
           <w:lang w:val="en" w:bidi="ar"/>
         </w:rPr>
-        <w:t>struct _listtag *next;</w:t>
-      </w:r>
-    </w:p>
-    <w:p>
-      <w:pPr>
+        <w:tab/>
+      </w:r>
+      <w:r>
         <w:rPr>
           <w:rFonts w:hint="default" w:ascii="Tlwg Mono" w:hAnsi="Tlwg Mono" w:eastAsia="SimSun" w:cs="Tlwg Mono"/>
           <w:color w:val="000000"/>
@@ -6741,8 +6728,11 @@
           <w:u w:val="none"/>
           <w:lang w:val="en" w:bidi="ar"/>
         </w:rPr>
-      </w:pPr>
-      <w:r>
+        <w:t>char* nametag; /*name of the tag*/</w:t>
+      </w:r>
+    </w:p>
+    <w:p>
+      <w:pPr>
         <w:rPr>
           <w:rFonts w:hint="default" w:ascii="Tlwg Mono" w:hAnsi="Tlwg Mono" w:eastAsia="SimSun" w:cs="Tlwg Mono"/>
           <w:color w:val="000000"/>
@@ -6751,17 +6741,72 @@
           <w:u w:val="none"/>
           <w:lang w:val="en" w:bidi="ar"/>
         </w:rPr>
+      </w:pPr>
+      <w:r>
+        <w:rPr>
+          <w:rFonts w:hint="default" w:ascii="Tlwg Mono" w:hAnsi="Tlwg Mono" w:eastAsia="SimSun" w:cs="Tlwg Mono"/>
+          <w:color w:val="000000"/>
+          <w:sz w:val="24"/>
+          <w:szCs w:val="24"/>
+          <w:u w:val="none"/>
+          <w:lang w:val="en" w:bidi="ar"/>
+        </w:rPr>
+        <w:tab/>
+      </w:r>
+      <w:r>
+        <w:rPr>
+          <w:rFonts w:hint="default" w:ascii="Tlwg Mono" w:hAnsi="Tlwg Mono" w:eastAsia="SimSun" w:cs="Tlwg Mono"/>
+          <w:color w:val="000000"/>
+          <w:sz w:val="24"/>
+          <w:szCs w:val="24"/>
+          <w:u w:val="none"/>
+          <w:lang w:val="en" w:bidi="ar"/>
+        </w:rPr>
+        <w:t>struct _listtag *next;</w:t>
+      </w:r>
+    </w:p>
+    <w:p>
+      <w:pPr>
+        <w:rPr>
+          <w:rFonts w:hint="default" w:ascii="Tlwg Mono" w:hAnsi="Tlwg Mono" w:eastAsia="SimSun" w:cs="Tlwg Mono"/>
+          <w:color w:val="000000"/>
+          <w:sz w:val="24"/>
+          <w:szCs w:val="24"/>
+          <w:u w:val="none"/>
+          <w:lang w:val="en" w:bidi="ar"/>
+        </w:rPr>
+      </w:pPr>
+      <w:r>
+        <w:rPr>
+          <w:rFonts w:hint="default" w:ascii="Tlwg Mono" w:hAnsi="Tlwg Mono" w:eastAsia="SimSun" w:cs="Tlwg Mono"/>
+          <w:color w:val="000000"/>
+          <w:sz w:val="24"/>
+          <w:szCs w:val="24"/>
+          <w:u w:val="none"/>
+          <w:lang w:val="en" w:bidi="ar"/>
+        </w:rPr>
+        <w:tab/>
+      </w:r>
+      <w:r>
+        <w:rPr>
+          <w:rFonts w:hint="default" w:ascii="Tlwg Mono" w:hAnsi="Tlwg Mono" w:eastAsia="SimSun" w:cs="Tlwg Mono"/>
+          <w:color w:val="000000"/>
+          <w:sz w:val="24"/>
+          <w:szCs w:val="24"/>
+          <w:u w:val="none"/>
+          <w:lang w:val="en" w:bidi="ar"/>
+        </w:rPr>
         <w:t>}LIST_TAG_T;</w:t>
       </w:r>
     </w:p>
     <w:p>
       <w:pPr>
         <w:rPr>
-          <w:rFonts w:ascii="Times New Roman" w:hAnsi="Times New Roman" w:eastAsia="SimSun" w:cs="Times New Roman"/>
+          <w:rFonts w:hint="default" w:ascii="Tlwg Mono" w:hAnsi="Tlwg Mono" w:eastAsia="SimSun" w:cs="Tlwg Mono"/>
           <w:color w:val="000000"/>
           <w:sz w:val="24"/>
           <w:szCs w:val="24"/>
-          <w:u w:val="single"/>
+          <w:u w:val="none"/>
           <w:lang w:val="en" w:bidi="ar"/>
         </w:rPr>
       </w:pPr>
@@ -7463,6 +7508,7 @@
         <w:jc w:val="both"/>
         <w:rPr>
           <w:rFonts w:hint="default" w:ascii="Times New Roman" w:hAnsi="Times New Roman" w:cs="Times New Roman"/>
+          <w:color w:val="auto"/>
           <w:sz w:val="24"/>
           <w:szCs w:val="24"/>
           <w:lang w:val="en"/>
@@ -7471,6 +7517,7 @@
       <w:r>
         <w:rPr>
           <w:rFonts w:hint="default" w:ascii="Times New Roman" w:hAnsi="Times New Roman" w:cs="Times New Roman"/>
+          <w:color w:val="auto"/>
           <w:sz w:val="24"/>
           <w:szCs w:val="24"/>
           <w:lang w:val="en"/>
@@ -7487,6 +7534,7 @@
         <w:jc w:val="both"/>
         <w:rPr>
           <w:rFonts w:hint="default" w:ascii="Times New Roman" w:hAnsi="Times New Roman" w:cs="Times New Roman"/>
+          <w:color w:val="auto"/>
           <w:sz w:val="24"/>
           <w:szCs w:val="24"/>
           <w:lang w:val="en"/>
@@ -7495,11 +7543,12 @@
       <w:r>
         <w:rPr>
           <w:rFonts w:hint="default" w:ascii="Times New Roman" w:hAnsi="Times New Roman" w:cs="Times New Roman"/>
-          <w:sz w:val="24"/>
-          <w:szCs w:val="24"/>
-          <w:lang w:val="en"/>
-        </w:rPr>
-        <w:t xml:space="preserve">PHOTO_T which is a data structure that hold all of the information about photo and data that will be use for calculation. </w:t>
+          <w:color w:val="auto"/>
+          <w:sz w:val="24"/>
+          <w:szCs w:val="24"/>
+          <w:lang w:val="en"/>
+        </w:rPr>
+        <w:t>PHOTO_T which is a data structure that hold all of the information about photo and data that will be use for calculation.</w:t>
       </w:r>
     </w:p>
     <w:p>
@@ -7511,6 +7560,7 @@
         <w:jc w:val="both"/>
         <w:rPr>
           <w:rFonts w:hint="default" w:ascii="Times New Roman" w:hAnsi="Times New Roman" w:cs="Times New Roman"/>
+          <w:color w:val="auto"/>
           <w:sz w:val="24"/>
           <w:szCs w:val="24"/>
           <w:lang w:val="en"/>
@@ -7519,11 +7569,12 @@
       <w:r>
         <w:rPr>
           <w:rFonts w:hint="default" w:ascii="Times New Roman" w:hAnsi="Times New Roman" w:cs="Times New Roman"/>
-          <w:sz w:val="24"/>
-          <w:szCs w:val="24"/>
-          <w:lang w:val="en"/>
-        </w:rPr>
-        <w:t>HASHITEM_T</w:t>
+          <w:color w:val="auto"/>
+          <w:sz w:val="24"/>
+          <w:szCs w:val="24"/>
+          <w:lang w:val="en"/>
+        </w:rPr>
+        <w:t>LIST_TAG_T which is a link-list of tag photo that hold all of the tag that photo</w:t>
       </w:r>
     </w:p>
     <w:p>
@@ -7535,6 +7586,7 @@
         <w:jc w:val="both"/>
         <w:rPr>
           <w:rFonts w:hint="default" w:ascii="Times New Roman" w:hAnsi="Times New Roman" w:cs="Times New Roman"/>
+          <w:color w:val="auto"/>
           <w:sz w:val="24"/>
           <w:szCs w:val="24"/>
           <w:lang w:val="en"/>
@@ -7543,12 +7595,81 @@
       <w:r>
         <w:rPr>
           <w:rFonts w:hint="default" w:ascii="Times New Roman" w:hAnsi="Times New Roman" w:cs="Times New Roman"/>
+          <w:color w:val="auto"/>
+          <w:sz w:val="24"/>
+          <w:szCs w:val="24"/>
+          <w:lang w:val="en"/>
+        </w:rPr>
+        <w:t xml:space="preserve">had </w:t>
+      </w:r>
+    </w:p>
+    <w:p>
+      <w:pPr>
+        <w:numPr>
+          <w:ilvl w:val="0"/>
+          <w:numId w:val="4"/>
+        </w:numPr>
+        <w:jc w:val="both"/>
+        <w:rPr>
+          <w:rFonts w:hint="default" w:ascii="Times New Roman" w:hAnsi="Times New Roman" w:cs="Times New Roman"/>
+          <w:color w:val="auto"/>
+          <w:sz w:val="24"/>
+          <w:szCs w:val="24"/>
+          <w:lang w:val="en"/>
+        </w:rPr>
+      </w:pPr>
+      <w:r>
+        <w:rPr>
+          <w:rFonts w:hint="default" w:ascii="Times New Roman" w:hAnsi="Times New Roman" w:cs="Times New Roman"/>
+          <w:color w:val="auto"/>
+          <w:sz w:val="24"/>
+          <w:szCs w:val="24"/>
+          <w:lang w:val="en"/>
+        </w:rPr>
+        <w:t>HASHITEM_T</w:t>
+      </w:r>
+    </w:p>
+    <w:p>
+      <w:pPr>
+        <w:numPr>
+          <w:ilvl w:val="0"/>
+          <w:numId w:val="0"/>
+        </w:numPr>
+        <w:jc w:val="both"/>
+        <w:rPr>
+          <w:rFonts w:hint="default" w:ascii="Times New Roman" w:hAnsi="Times New Roman" w:cs="Times New Roman"/>
+          <w:color w:val="auto"/>
+          <w:sz w:val="24"/>
+          <w:szCs w:val="24"/>
+          <w:lang w:val="en"/>
+        </w:rPr>
+      </w:pPr>
+      <w:r>
+        <w:rPr>
+          <w:rFonts w:hint="default" w:ascii="Times New Roman" w:hAnsi="Times New Roman" w:cs="Times New Roman"/>
+          <w:color w:val="auto"/>
           <w:sz w:val="24"/>
           <w:szCs w:val="24"/>
           <w:lang w:val="en"/>
         </w:rPr>
         <w:t xml:space="preserve">This hash table has been used for to create a two hash table. one is for Search by tag and also calculate the similar of the photo (dictionary of the tags) and other one is for look up the from data with the given name of the photo (dictionary photos). </w:t>
       </w:r>
+    </w:p>
+    <w:p>
+      <w:pPr>
+        <w:numPr>
+          <w:ilvl w:val="0"/>
+          <w:numId w:val="0"/>
+        </w:numPr>
+        <w:jc w:val="both"/>
+        <w:rPr>
+          <w:rFonts w:hint="default" w:ascii="Times New Roman" w:hAnsi="Times New Roman" w:cs="Times New Roman"/>
+          <w:color w:val="auto"/>
+          <w:sz w:val="24"/>
+          <w:szCs w:val="24"/>
+          <w:lang w:val="en"/>
+        </w:rPr>
+      </w:pPr>
     </w:p>
     <w:p>
       <w:pPr>
@@ -7726,6 +7847,36 @@
       <w:pPr>
         <w:rPr>
           <w:rFonts w:ascii="Times New Roman" w:hAnsi="Times New Roman" w:cs="Times New Roman"/>
+          <w:sz w:val="24"/>
+          <w:szCs w:val="24"/>
+          <w:lang w:val="en"/>
+        </w:rPr>
+      </w:pPr>
+    </w:p>
+    <w:p>
+      <w:pPr>
+        <w:rPr>
+          <w:rFonts w:ascii="Times New Roman" w:hAnsi="Times New Roman" w:cs="Times New Roman"/>
+          <w:sz w:val="24"/>
+          <w:szCs w:val="24"/>
+          <w:lang w:val="en"/>
+        </w:rPr>
+      </w:pPr>
+    </w:p>
+    <w:p>
+      <w:pPr>
+        <w:rPr>
+          <w:rFonts w:ascii="Times New Roman" w:hAnsi="Times New Roman" w:cs="Times New Roman"/>
+          <w:sz w:val="24"/>
+          <w:szCs w:val="24"/>
+          <w:lang w:val="en"/>
+        </w:rPr>
+      </w:pPr>
+    </w:p>
+    <w:p>
+      <w:pPr>
+        <w:rPr>
+          <w:rFonts w:ascii="Times New Roman" w:hAnsi="Times New Roman" w:cs="Times New Roman"/>
           <w:b/>
           <w:bCs/>
           <w:sz w:val="28"/>
@@ -7744,6 +7895,42 @@
         </w:rPr>
         <w:t>Tag photo record file</w:t>
       </w:r>
+    </w:p>
+    <w:p>
+      <w:pPr>
+        <w:pBdr>
+          <w:bottom w:val="none" w:color="auto" w:sz="0" w:space="0"/>
+        </w:pBdr>
+        <w:rPr>
+          <w:rFonts w:ascii="Times New Roman" w:hAnsi="Times New Roman" w:cs="Times New Roman"/>
+          <w:sz w:val="24"/>
+          <w:szCs w:val="24"/>
+          <w:lang w:val="en"/>
+        </w:rPr>
+      </w:pPr>
+      <w:r>
+        <w:rPr>
+          <w:rFonts w:ascii="Times New Roman" w:hAnsi="Times New Roman" w:cs="Times New Roman"/>
+          <w:sz w:val="24"/>
+          <w:szCs w:val="24"/>
+          <w:lang w:val="en"/>
+        </w:rPr>
+        <w:t xml:space="preserve">The file that record the all of the tag photo will represent in a text file as below. </w:t>
+      </w:r>
+    </w:p>
+    <w:p>
+      <w:pPr>
+        <w:pBdr>
+          <w:top w:val="single" w:color="auto" w:sz="4" w:space="0"/>
+          <w:bottom w:val="single" w:color="auto" w:sz="4" w:space="0"/>
+        </w:pBdr>
+        <w:rPr>
+          <w:rFonts w:ascii="Times New Roman" w:hAnsi="Times New Roman" w:cs="Times New Roman"/>
+          <w:sz w:val="24"/>
+          <w:szCs w:val="24"/>
+          <w:lang w:val="en"/>
+        </w:rPr>
+      </w:pPr>
     </w:p>
     <w:p>
       <w:pPr>
@@ -7757,37 +7944,6 @@
           <w:lang w:val="en"/>
         </w:rPr>
       </w:pPr>
-      <w:r>
-        <w:rPr>
-          <w:rFonts w:ascii="Times New Roman" w:hAnsi="Times New Roman" w:cs="Times New Roman"/>
-          <w:sz w:val="24"/>
-          <w:szCs w:val="24"/>
-          <w:lang w:val="en"/>
-        </w:rPr>
-        <w:t xml:space="preserve">The file that record the all of the tag photo will represent in a text file as below. </w:t>
-      </w:r>
-    </w:p>
-    <w:p>
-      <w:pPr>
-        <w:pBdr>
-          <w:bottom w:val="single" w:color="auto" w:sz="4" w:space="0"/>
-        </w:pBdr>
-        <w:rPr>
-          <w:rFonts w:ascii="Times New Roman" w:hAnsi="Times New Roman" w:cs="Times New Roman"/>
-          <w:sz w:val="24"/>
-          <w:szCs w:val="24"/>
-          <w:lang w:val="en"/>
-        </w:rPr>
-      </w:pPr>
-      <w:r>
-        <w:rPr>
-          <w:rFonts w:ascii="Times New Roman" w:hAnsi="Times New Roman" w:cs="Times New Roman"/>
-          <w:sz w:val="24"/>
-          <w:szCs w:val="24"/>
-          <w:lang w:val="en"/>
-        </w:rPr>
-        <w:t>------------------------------------------------------------------------------------------------------</w:t>
-      </w:r>
     </w:p>
     <w:p>
       <w:pPr>
@@ -8840,6 +8996,69 @@
     </w:p>
     <w:p>
       <w:pPr>
+        <w:rPr>
+          <w:rFonts w:ascii="Tlwg Mono" w:hAnsi="Tlwg Mono" w:cs="Tlwg Mono"/>
+          <w:color w:val="2E75B6" w:themeColor="accent1" w:themeShade="BF"/>
+          <w:sz w:val="24"/>
+          <w:szCs w:val="24"/>
+          <w:lang w:val="en"/>
+        </w:rPr>
+      </w:pPr>
+      <w:r>
+        <w:rPr>
+          <w:rFonts w:ascii="Tlwg Mono" w:hAnsi="Tlwg Mono" w:cs="Tlwg Mono"/>
+          <w:color w:val="2E75B6" w:themeColor="accent1" w:themeShade="BF"/>
+          <w:sz w:val="24"/>
+          <w:szCs w:val="24"/>
+          <w:lang w:val="en"/>
+        </w:rPr>
+        <w:t>Program ask a name of the photo and tags[]</w:t>
+      </w:r>
+    </w:p>
+    <w:p>
+      <w:pPr>
+        <w:rPr>
+          <w:rFonts w:ascii="Tlwg Mono" w:hAnsi="Tlwg Mono" w:cs="Tlwg Mono"/>
+          <w:color w:val="2E75B6" w:themeColor="accent1" w:themeShade="BF"/>
+          <w:sz w:val="24"/>
+          <w:szCs w:val="24"/>
+          <w:lang w:val="en"/>
+        </w:rPr>
+      </w:pPr>
+      <w:r>
+        <w:rPr>
+          <w:rFonts w:ascii="Tlwg Mono" w:hAnsi="Tlwg Mono" w:cs="Tlwg Mono"/>
+          <w:color w:val="2E75B6" w:themeColor="accent1" w:themeShade="BF"/>
+          <w:sz w:val="24"/>
+          <w:szCs w:val="24"/>
+          <w:lang w:val="en"/>
+        </w:rPr>
+        <w:t>data = findphoto(photo)</w:t>
+      </w:r>
+    </w:p>
+    <w:p>
+      <w:pPr>
+        <w:rPr>
+          <w:rFonts w:hint="default" w:ascii="Tlwg Mono" w:hAnsi="Tlwg Mono" w:cs="Tlwg Mono"/>
+          <w:color w:val="2E75B6" w:themeColor="accent1" w:themeShade="BF"/>
+          <w:sz w:val="24"/>
+          <w:szCs w:val="24"/>
+          <w:lang w:val="en"/>
+        </w:rPr>
+      </w:pPr>
+      <w:r>
+        <w:rPr>
+          <w:rFonts w:hint="default" w:ascii="Tlwg Mono" w:hAnsi="Tlwg Mono" w:cs="Tlwg Mono"/>
+          <w:color w:val="2E75B6" w:themeColor="accent1" w:themeShade="BF"/>
+          <w:sz w:val="24"/>
+          <w:szCs w:val="24"/>
+          <w:lang w:val="en"/>
+        </w:rPr>
+        <w:t>Loop data-&gt;alltag[]</w:t>
+      </w:r>
+    </w:p>
+    <w:p>
+      <w:pPr>
         <w:ind w:firstLine="420" w:firstLineChars="0"/>
         <w:rPr>
           <w:rFonts w:hint="default" w:ascii="Tlwg Mono" w:hAnsi="Tlwg Mono" w:cs="Tlwg Mono"/>
@@ -9658,19 +9877,7 @@
           <w:szCs w:val="24"/>
           <w:lang w:val="en"/>
         </w:rPr>
-        <w:t>Program ask a name tags[</w:t>
-      </w:r>
-      <w:bookmarkStart w:id="0" w:name="_GoBack"/>
-      <w:bookmarkEnd w:id="0"/>
-      <w:r>
-        <w:rPr>
-          <w:rFonts w:ascii="Tlwg Mono" w:hAnsi="Tlwg Mono" w:cs="Tlwg Mono"/>
-          <w:color w:val="2E75B6" w:themeColor="accent1" w:themeShade="BF"/>
-          <w:sz w:val="24"/>
-          <w:szCs w:val="24"/>
-          <w:lang w:val="en"/>
-        </w:rPr>
-        <w:t>] and excepts[] from user</w:t>
+        <w:t>Program ask a name tags[] and excepts[] from user</w:t>
       </w:r>
     </w:p>
     <w:p>

</xml_diff>

<commit_message>
edit addtag and deletetag findsimilar arugement
</commit_message>
<xml_diff>
--- a/docs/AlphaX_Design.docx
+++ b/docs/AlphaX_Design.docx
@@ -6603,201 +6603,201 @@
         </w:rPr>
         <w:t>Photo Structure</w:t>
       </w:r>
+    </w:p>
+    <w:p>
+      <w:pPr>
+        <w:rPr>
+          <w:rFonts w:hint="default" w:ascii="Tlwg Mono" w:hAnsi="Tlwg Mono" w:eastAsia="SimSun" w:cs="Tlwg Mono"/>
+          <w:color w:val="000000"/>
+          <w:sz w:val="24"/>
+          <w:szCs w:val="24"/>
+          <w:u w:val="none"/>
+          <w:lang w:val="en" w:bidi="ar"/>
+        </w:rPr>
+      </w:pPr>
+      <w:r>
+        <w:rPr>
+          <w:rFonts w:hint="default" w:ascii="Tlwg Mono" w:hAnsi="Tlwg Mono" w:eastAsia="SimSun" w:cs="Tlwg Mono"/>
+          <w:color w:val="000000"/>
+          <w:sz w:val="24"/>
+          <w:szCs w:val="24"/>
+          <w:u w:val="none"/>
+          <w:lang w:val="en" w:bidi="ar"/>
+        </w:rPr>
+        <w:t>typedef struct _listtag</w:t>
+      </w:r>
+    </w:p>
+    <w:p>
+      <w:pPr>
+        <w:rPr>
+          <w:rFonts w:hint="default" w:ascii="Tlwg Mono" w:hAnsi="Tlwg Mono" w:eastAsia="SimSun" w:cs="Tlwg Mono"/>
+          <w:color w:val="000000"/>
+          <w:sz w:val="24"/>
+          <w:szCs w:val="24"/>
+          <w:u w:val="none"/>
+          <w:lang w:val="en" w:bidi="ar"/>
+        </w:rPr>
+      </w:pPr>
+      <w:r>
+        <w:rPr>
+          <w:rFonts w:hint="default" w:ascii="Tlwg Mono" w:hAnsi="Tlwg Mono" w:eastAsia="SimSun" w:cs="Tlwg Mono"/>
+          <w:color w:val="000000"/>
+          <w:sz w:val="24"/>
+          <w:szCs w:val="24"/>
+          <w:u w:val="none"/>
+          <w:lang w:val="en" w:bidi="ar"/>
+        </w:rPr>
+        <w:tab/>
+      </w:r>
+      <w:r>
+        <w:rPr>
+          <w:rFonts w:hint="default" w:ascii="Tlwg Mono" w:hAnsi="Tlwg Mono" w:eastAsia="SimSun" w:cs="Tlwg Mono"/>
+          <w:color w:val="000000"/>
+          <w:sz w:val="24"/>
+          <w:szCs w:val="24"/>
+          <w:u w:val="none"/>
+          <w:lang w:val="en" w:bidi="ar"/>
+        </w:rPr>
+        <w:t>{</w:t>
+      </w:r>
+    </w:p>
+    <w:p>
+      <w:pPr>
+        <w:rPr>
+          <w:rFonts w:hint="default" w:ascii="Tlwg Mono" w:hAnsi="Tlwg Mono" w:eastAsia="SimSun" w:cs="Tlwg Mono"/>
+          <w:color w:val="000000"/>
+          <w:sz w:val="24"/>
+          <w:szCs w:val="24"/>
+          <w:u w:val="none"/>
+          <w:lang w:val="en" w:bidi="ar"/>
+        </w:rPr>
+      </w:pPr>
+      <w:r>
+        <w:rPr>
+          <w:rFonts w:hint="default" w:ascii="Tlwg Mono" w:hAnsi="Tlwg Mono" w:eastAsia="SimSun" w:cs="Tlwg Mono"/>
+          <w:color w:val="000000"/>
+          <w:sz w:val="24"/>
+          <w:szCs w:val="24"/>
+          <w:u w:val="none"/>
+          <w:lang w:val="en" w:bidi="ar"/>
+        </w:rPr>
+        <w:tab/>
+      </w:r>
+      <w:r>
+        <w:rPr>
+          <w:rFonts w:hint="default" w:ascii="Tlwg Mono" w:hAnsi="Tlwg Mono" w:eastAsia="SimSun" w:cs="Tlwg Mono"/>
+          <w:color w:val="000000"/>
+          <w:sz w:val="24"/>
+          <w:szCs w:val="24"/>
+          <w:u w:val="none"/>
+          <w:lang w:val="en" w:bidi="ar"/>
+        </w:rPr>
+        <w:t>/*linklist of tags*/</w:t>
+      </w:r>
+    </w:p>
+    <w:p>
+      <w:pPr>
+        <w:rPr>
+          <w:rFonts w:hint="default" w:ascii="Tlwg Mono" w:hAnsi="Tlwg Mono" w:eastAsia="SimSun" w:cs="Tlwg Mono"/>
+          <w:color w:val="000000"/>
+          <w:sz w:val="24"/>
+          <w:szCs w:val="24"/>
+          <w:u w:val="none"/>
+          <w:lang w:val="en" w:bidi="ar"/>
+        </w:rPr>
+      </w:pPr>
+      <w:r>
+        <w:rPr>
+          <w:rFonts w:hint="default" w:ascii="Tlwg Mono" w:hAnsi="Tlwg Mono" w:eastAsia="SimSun" w:cs="Tlwg Mono"/>
+          <w:color w:val="000000"/>
+          <w:sz w:val="24"/>
+          <w:szCs w:val="24"/>
+          <w:u w:val="none"/>
+          <w:lang w:val="en" w:bidi="ar"/>
+        </w:rPr>
+        <w:tab/>
+      </w:r>
+      <w:r>
+        <w:rPr>
+          <w:rFonts w:hint="default" w:ascii="Tlwg Mono" w:hAnsi="Tlwg Mono" w:eastAsia="SimSun" w:cs="Tlwg Mono"/>
+          <w:color w:val="000000"/>
+          <w:sz w:val="24"/>
+          <w:szCs w:val="24"/>
+          <w:u w:val="none"/>
+          <w:lang w:val="en" w:bidi="ar"/>
+        </w:rPr>
+        <w:t>char* nametag; /*name of the tag*/</w:t>
+      </w:r>
+    </w:p>
+    <w:p>
+      <w:pPr>
+        <w:rPr>
+          <w:rFonts w:hint="default" w:ascii="Tlwg Mono" w:hAnsi="Tlwg Mono" w:eastAsia="SimSun" w:cs="Tlwg Mono"/>
+          <w:color w:val="000000"/>
+          <w:sz w:val="24"/>
+          <w:szCs w:val="24"/>
+          <w:u w:val="none"/>
+          <w:lang w:val="en" w:bidi="ar"/>
+        </w:rPr>
+      </w:pPr>
+      <w:r>
+        <w:rPr>
+          <w:rFonts w:hint="default" w:ascii="Tlwg Mono" w:hAnsi="Tlwg Mono" w:eastAsia="SimSun" w:cs="Tlwg Mono"/>
+          <w:color w:val="000000"/>
+          <w:sz w:val="24"/>
+          <w:szCs w:val="24"/>
+          <w:u w:val="none"/>
+          <w:lang w:val="en" w:bidi="ar"/>
+        </w:rPr>
+        <w:tab/>
+      </w:r>
+      <w:r>
+        <w:rPr>
+          <w:rFonts w:hint="default" w:ascii="Tlwg Mono" w:hAnsi="Tlwg Mono" w:eastAsia="SimSun" w:cs="Tlwg Mono"/>
+          <w:color w:val="000000"/>
+          <w:sz w:val="24"/>
+          <w:szCs w:val="24"/>
+          <w:u w:val="none"/>
+          <w:lang w:val="en" w:bidi="ar"/>
+        </w:rPr>
+        <w:t>struct _listtag *next;</w:t>
+      </w:r>
+    </w:p>
+    <w:p>
+      <w:pPr>
+        <w:rPr>
+          <w:rFonts w:hint="default" w:ascii="Tlwg Mono" w:hAnsi="Tlwg Mono" w:eastAsia="SimSun" w:cs="Tlwg Mono"/>
+          <w:color w:val="000000"/>
+          <w:sz w:val="24"/>
+          <w:szCs w:val="24"/>
+          <w:u w:val="none"/>
+          <w:lang w:val="en" w:bidi="ar"/>
+        </w:rPr>
+      </w:pPr>
+      <w:r>
+        <w:rPr>
+          <w:rFonts w:hint="default" w:ascii="Tlwg Mono" w:hAnsi="Tlwg Mono" w:eastAsia="SimSun" w:cs="Tlwg Mono"/>
+          <w:color w:val="000000"/>
+          <w:sz w:val="24"/>
+          <w:szCs w:val="24"/>
+          <w:u w:val="none"/>
+          <w:lang w:val="en" w:bidi="ar"/>
+        </w:rPr>
+        <w:tab/>
+      </w:r>
+      <w:r>
+        <w:rPr>
+          <w:rFonts w:hint="default" w:ascii="Tlwg Mono" w:hAnsi="Tlwg Mono" w:eastAsia="SimSun" w:cs="Tlwg Mono"/>
+          <w:color w:val="000000"/>
+          <w:sz w:val="24"/>
+          <w:szCs w:val="24"/>
+          <w:u w:val="none"/>
+          <w:lang w:val="en" w:bidi="ar"/>
+        </w:rPr>
+        <w:t>}LIST_TAG_T;</w:t>
+      </w:r>
       <w:bookmarkStart w:id="0" w:name="_GoBack"/>
       <w:bookmarkEnd w:id="0"/>
-    </w:p>
-    <w:p>
-      <w:pPr>
-        <w:rPr>
-          <w:rFonts w:hint="default" w:ascii="Tlwg Mono" w:hAnsi="Tlwg Mono" w:eastAsia="SimSun" w:cs="Tlwg Mono"/>
-          <w:color w:val="000000"/>
-          <w:sz w:val="24"/>
-          <w:szCs w:val="24"/>
-          <w:u w:val="none"/>
-          <w:lang w:val="en" w:bidi="ar"/>
-        </w:rPr>
-      </w:pPr>
-      <w:r>
-        <w:rPr>
-          <w:rFonts w:hint="default" w:ascii="Tlwg Mono" w:hAnsi="Tlwg Mono" w:eastAsia="SimSun" w:cs="Tlwg Mono"/>
-          <w:color w:val="000000"/>
-          <w:sz w:val="24"/>
-          <w:szCs w:val="24"/>
-          <w:u w:val="none"/>
-          <w:lang w:val="en" w:bidi="ar"/>
-        </w:rPr>
-        <w:t>typedef struct _listtag</w:t>
-      </w:r>
-    </w:p>
-    <w:p>
-      <w:pPr>
-        <w:rPr>
-          <w:rFonts w:hint="default" w:ascii="Tlwg Mono" w:hAnsi="Tlwg Mono" w:eastAsia="SimSun" w:cs="Tlwg Mono"/>
-          <w:color w:val="000000"/>
-          <w:sz w:val="24"/>
-          <w:szCs w:val="24"/>
-          <w:u w:val="none"/>
-          <w:lang w:val="en" w:bidi="ar"/>
-        </w:rPr>
-      </w:pPr>
-      <w:r>
-        <w:rPr>
-          <w:rFonts w:hint="default" w:ascii="Tlwg Mono" w:hAnsi="Tlwg Mono" w:eastAsia="SimSun" w:cs="Tlwg Mono"/>
-          <w:color w:val="000000"/>
-          <w:sz w:val="24"/>
-          <w:szCs w:val="24"/>
-          <w:u w:val="none"/>
-          <w:lang w:val="en" w:bidi="ar"/>
-        </w:rPr>
-        <w:tab/>
-      </w:r>
-      <w:r>
-        <w:rPr>
-          <w:rFonts w:hint="default" w:ascii="Tlwg Mono" w:hAnsi="Tlwg Mono" w:eastAsia="SimSun" w:cs="Tlwg Mono"/>
-          <w:color w:val="000000"/>
-          <w:sz w:val="24"/>
-          <w:szCs w:val="24"/>
-          <w:u w:val="none"/>
-          <w:lang w:val="en" w:bidi="ar"/>
-        </w:rPr>
-        <w:t>{</w:t>
-      </w:r>
-    </w:p>
-    <w:p>
-      <w:pPr>
-        <w:rPr>
-          <w:rFonts w:hint="default" w:ascii="Tlwg Mono" w:hAnsi="Tlwg Mono" w:eastAsia="SimSun" w:cs="Tlwg Mono"/>
-          <w:color w:val="000000"/>
-          <w:sz w:val="24"/>
-          <w:szCs w:val="24"/>
-          <w:u w:val="none"/>
-          <w:lang w:val="en" w:bidi="ar"/>
-        </w:rPr>
-      </w:pPr>
-      <w:r>
-        <w:rPr>
-          <w:rFonts w:hint="default" w:ascii="Tlwg Mono" w:hAnsi="Tlwg Mono" w:eastAsia="SimSun" w:cs="Tlwg Mono"/>
-          <w:color w:val="000000"/>
-          <w:sz w:val="24"/>
-          <w:szCs w:val="24"/>
-          <w:u w:val="none"/>
-          <w:lang w:val="en" w:bidi="ar"/>
-        </w:rPr>
-        <w:tab/>
-      </w:r>
-      <w:r>
-        <w:rPr>
-          <w:rFonts w:hint="default" w:ascii="Tlwg Mono" w:hAnsi="Tlwg Mono" w:eastAsia="SimSun" w:cs="Tlwg Mono"/>
-          <w:color w:val="000000"/>
-          <w:sz w:val="24"/>
-          <w:szCs w:val="24"/>
-          <w:u w:val="none"/>
-          <w:lang w:val="en" w:bidi="ar"/>
-        </w:rPr>
-        <w:t>/*linklist of tags*/</w:t>
-      </w:r>
-    </w:p>
-    <w:p>
-      <w:pPr>
-        <w:rPr>
-          <w:rFonts w:hint="default" w:ascii="Tlwg Mono" w:hAnsi="Tlwg Mono" w:eastAsia="SimSun" w:cs="Tlwg Mono"/>
-          <w:color w:val="000000"/>
-          <w:sz w:val="24"/>
-          <w:szCs w:val="24"/>
-          <w:u w:val="none"/>
-          <w:lang w:val="en" w:bidi="ar"/>
-        </w:rPr>
-      </w:pPr>
-      <w:r>
-        <w:rPr>
-          <w:rFonts w:hint="default" w:ascii="Tlwg Mono" w:hAnsi="Tlwg Mono" w:eastAsia="SimSun" w:cs="Tlwg Mono"/>
-          <w:color w:val="000000"/>
-          <w:sz w:val="24"/>
-          <w:szCs w:val="24"/>
-          <w:u w:val="none"/>
-          <w:lang w:val="en" w:bidi="ar"/>
-        </w:rPr>
-        <w:tab/>
-      </w:r>
-      <w:r>
-        <w:rPr>
-          <w:rFonts w:hint="default" w:ascii="Tlwg Mono" w:hAnsi="Tlwg Mono" w:eastAsia="SimSun" w:cs="Tlwg Mono"/>
-          <w:color w:val="000000"/>
-          <w:sz w:val="24"/>
-          <w:szCs w:val="24"/>
-          <w:u w:val="none"/>
-          <w:lang w:val="en" w:bidi="ar"/>
-        </w:rPr>
-        <w:t>char* nametag; /*name of the tag*/</w:t>
-      </w:r>
-    </w:p>
-    <w:p>
-      <w:pPr>
-        <w:rPr>
-          <w:rFonts w:hint="default" w:ascii="Tlwg Mono" w:hAnsi="Tlwg Mono" w:eastAsia="SimSun" w:cs="Tlwg Mono"/>
-          <w:color w:val="000000"/>
-          <w:sz w:val="24"/>
-          <w:szCs w:val="24"/>
-          <w:u w:val="none"/>
-          <w:lang w:val="en" w:bidi="ar"/>
-        </w:rPr>
-      </w:pPr>
-      <w:r>
-        <w:rPr>
-          <w:rFonts w:hint="default" w:ascii="Tlwg Mono" w:hAnsi="Tlwg Mono" w:eastAsia="SimSun" w:cs="Tlwg Mono"/>
-          <w:color w:val="000000"/>
-          <w:sz w:val="24"/>
-          <w:szCs w:val="24"/>
-          <w:u w:val="none"/>
-          <w:lang w:val="en" w:bidi="ar"/>
-        </w:rPr>
-        <w:tab/>
-      </w:r>
-      <w:r>
-        <w:rPr>
-          <w:rFonts w:hint="default" w:ascii="Tlwg Mono" w:hAnsi="Tlwg Mono" w:eastAsia="SimSun" w:cs="Tlwg Mono"/>
-          <w:color w:val="000000"/>
-          <w:sz w:val="24"/>
-          <w:szCs w:val="24"/>
-          <w:u w:val="none"/>
-          <w:lang w:val="en" w:bidi="ar"/>
-        </w:rPr>
-        <w:t>struct _listtag *next;</w:t>
-      </w:r>
-    </w:p>
-    <w:p>
-      <w:pPr>
-        <w:rPr>
-          <w:rFonts w:hint="default" w:ascii="Tlwg Mono" w:hAnsi="Tlwg Mono" w:eastAsia="SimSun" w:cs="Tlwg Mono"/>
-          <w:color w:val="000000"/>
-          <w:sz w:val="24"/>
-          <w:szCs w:val="24"/>
-          <w:u w:val="none"/>
-          <w:lang w:val="en" w:bidi="ar"/>
-        </w:rPr>
-      </w:pPr>
-      <w:r>
-        <w:rPr>
-          <w:rFonts w:hint="default" w:ascii="Tlwg Mono" w:hAnsi="Tlwg Mono" w:eastAsia="SimSun" w:cs="Tlwg Mono"/>
-          <w:color w:val="000000"/>
-          <w:sz w:val="24"/>
-          <w:szCs w:val="24"/>
-          <w:u w:val="none"/>
-          <w:lang w:val="en" w:bidi="ar"/>
-        </w:rPr>
-        <w:tab/>
-      </w:r>
-      <w:r>
-        <w:rPr>
-          <w:rFonts w:hint="default" w:ascii="Tlwg Mono" w:hAnsi="Tlwg Mono" w:eastAsia="SimSun" w:cs="Tlwg Mono"/>
-          <w:color w:val="000000"/>
-          <w:sz w:val="24"/>
-          <w:szCs w:val="24"/>
-          <w:u w:val="none"/>
-          <w:lang w:val="en" w:bidi="ar"/>
-        </w:rPr>
-        <w:t>}LIST_TAG_T;</w:t>
-      </w:r>
     </w:p>
     <w:p>
       <w:pPr>
@@ -11156,21 +11156,8 @@
           <w:szCs w:val="240"/>
           <w:lang w:val="en"/>
         </w:rPr>
-        <w:t>EDIT ALL FLOWCHART</w:t>
-      </w:r>
-    </w:p>
-    <w:p>
-      <w:pPr>
-        <w:rPr>
-          <w:rFonts w:hint="default" w:ascii="Times New Roman" w:hAnsi="Times New Roman" w:cs="Times New Roman"/>
-          <w:b/>
-          <w:bCs/>
-          <w:color w:val="FF0000"/>
-          <w:sz w:val="240"/>
-          <w:szCs w:val="240"/>
-          <w:lang w:val="en"/>
-        </w:rPr>
-      </w:pPr>
+        <w:t xml:space="preserve">EDIT ALL </w:t>
+      </w:r>
       <w:r>
         <w:rPr>
           <w:rFonts w:ascii="Times New Roman" w:hAnsi="Times New Roman" w:cs="Times New Roman"/>
@@ -11184,10 +11171,10 @@
           <wp:anchor distT="0" distB="0" distL="114300" distR="114300" simplePos="0" relativeHeight="251658240" behindDoc="1" locked="0" layoutInCell="1" allowOverlap="1">
             <wp:simplePos x="0" y="0"/>
             <wp:positionH relativeFrom="column">
-              <wp:posOffset>-739140</wp:posOffset>
+              <wp:posOffset>-845820</wp:posOffset>
             </wp:positionH>
             <wp:positionV relativeFrom="paragraph">
-              <wp:posOffset>876300</wp:posOffset>
+              <wp:posOffset>2366010</wp:posOffset>
             </wp:positionV>
             <wp:extent cx="7065645" cy="7822565"/>
             <wp:effectExtent l="0" t="0" r="1905" b="6985"/>
@@ -11226,6 +11213,31 @@
           </wp:anchor>
         </w:drawing>
       </w:r>
+      <w:r>
+        <w:rPr>
+          <w:rFonts w:hint="default" w:ascii="Times New Roman" w:hAnsi="Times New Roman" w:cs="Times New Roman"/>
+          <w:b/>
+          <w:bCs/>
+          <w:color w:val="FF0000"/>
+          <w:sz w:val="240"/>
+          <w:szCs w:val="240"/>
+          <w:lang w:val="en"/>
+        </w:rPr>
+        <w:t>FLOWCHART</w:t>
+      </w:r>
+    </w:p>
+    <w:p>
+      <w:pPr>
+        <w:rPr>
+          <w:rFonts w:hint="default" w:ascii="Times New Roman" w:hAnsi="Times New Roman" w:cs="Times New Roman"/>
+          <w:b/>
+          <w:bCs/>
+          <w:color w:val="FF0000"/>
+          <w:sz w:val="240"/>
+          <w:szCs w:val="240"/>
+          <w:lang w:val="en"/>
+        </w:rPr>
+      </w:pPr>
     </w:p>
     <w:p>
       <w:pPr>

</xml_diff>

<commit_message>
document edit finish version1
</commit_message>
<xml_diff>
--- a/docs/AlphaX_Design.docx
+++ b/docs/AlphaX_Design.docx
@@ -7373,6 +7373,7 @@
     <w:p>
       <w:pPr>
         <w:numPr>
+          <w:ilvl w:val="0"/>
           <w:numId w:val="0"/>
         </w:numPr>
         <w:jc w:val="both"/>
@@ -7430,6 +7431,7 @@
     <w:p>
       <w:pPr>
         <w:numPr>
+          <w:ilvl w:val="0"/>
           <w:numId w:val="0"/>
         </w:numPr>
         <w:jc w:val="both"/>
@@ -8035,13 +8037,2427 @@
           <w:rFonts w:ascii="Times New Roman" w:hAnsi="Times New Roman" w:cs="Times New Roman"/>
           <w:b/>
           <w:bCs/>
-          <w:color w:val="2E75B6" w:themeColor="accent1" w:themeShade="BF"/>
+          <w:color w:val="auto"/>
           <w:sz w:val="28"/>
           <w:szCs w:val="28"/>
           <w:lang w:val="en"/>
         </w:rPr>
       </w:pPr>
       <w:r>
+        <w:rPr>
+          <w:rFonts w:ascii="Times New Roman" w:hAnsi="Times New Roman" w:cs="Times New Roman"/>
+          <w:b/>
+          <w:bCs/>
+          <w:color w:val="auto"/>
+          <w:sz w:val="28"/>
+          <w:szCs w:val="28"/>
+          <w:lang w:val="en"/>
+        </w:rPr>
+        <w:t>Pseudocode</w:t>
+      </w:r>
+    </w:p>
+    <w:p>
+      <w:pPr>
+        <w:numPr>
+          <w:ilvl w:val="0"/>
+          <w:numId w:val="3"/>
+        </w:numPr>
+        <w:rPr>
+          <w:rFonts w:ascii="Times New Roman" w:hAnsi="Times New Roman" w:cs="Times New Roman"/>
+          <w:color w:val="auto"/>
+          <w:sz w:val="24"/>
+          <w:szCs w:val="24"/>
+          <w:lang w:val="en"/>
+        </w:rPr>
+      </w:pPr>
+      <w:r>
+        <w:rPr>
+          <w:rFonts w:ascii="Times New Roman" w:hAnsi="Times New Roman" w:cs="Times New Roman"/>
+          <w:color w:val="auto"/>
+          <w:sz w:val="24"/>
+          <w:szCs w:val="24"/>
+          <w:lang w:val="en"/>
+        </w:rPr>
+        <w:t>Find the photo information with the name photo</w:t>
+      </w:r>
+    </w:p>
+    <w:p>
+      <w:pPr>
+        <w:rPr>
+          <w:rFonts w:ascii="Tlwg Mono" w:hAnsi="Tlwg Mono" w:cs="Tlwg Mono"/>
+          <w:color w:val="auto"/>
+          <w:sz w:val="24"/>
+          <w:szCs w:val="24"/>
+          <w:lang w:val="en"/>
+        </w:rPr>
+      </w:pPr>
+      <w:r>
+        <w:rPr>
+          <w:rFonts w:ascii="Tlwg Mono" w:hAnsi="Tlwg Mono" w:cs="Tlwg Mono"/>
+          <w:b/>
+          <w:bCs/>
+          <w:color w:val="auto"/>
+          <w:sz w:val="24"/>
+          <w:szCs w:val="24"/>
+          <w:lang w:val="en"/>
+        </w:rPr>
+        <w:t>findphoto</w:t>
+      </w:r>
+      <w:r>
+        <w:rPr>
+          <w:rFonts w:ascii="Times New Roman" w:hAnsi="Times New Roman" w:cs="Times New Roman"/>
+          <w:color w:val="auto"/>
+          <w:sz w:val="24"/>
+          <w:szCs w:val="24"/>
+          <w:lang w:val="en"/>
+        </w:rPr>
+        <w:t xml:space="preserve"> </w:t>
+      </w:r>
+      <w:r>
+        <w:rPr>
+          <w:rFonts w:ascii="Tlwg Mono" w:hAnsi="Tlwg Mono" w:cs="Tlwg Mono"/>
+          <w:color w:val="auto"/>
+          <w:sz w:val="24"/>
+          <w:szCs w:val="24"/>
+          <w:lang w:val="en"/>
+        </w:rPr>
+        <w:t>(name photo):</w:t>
+      </w:r>
+    </w:p>
+    <w:p>
+      <w:pPr>
+        <w:rPr>
+          <w:rFonts w:hint="default" w:ascii="Tlwg Mono" w:hAnsi="Tlwg Mono" w:cs="Tlwg Mono"/>
+          <w:color w:val="auto"/>
+          <w:sz w:val="24"/>
+          <w:szCs w:val="24"/>
+          <w:lang w:val="en"/>
+        </w:rPr>
+      </w:pPr>
+      <w:r>
+        <w:rPr>
+          <w:rFonts w:hint="default" w:ascii="Tlwg Mono" w:hAnsi="Tlwg Mono" w:cs="Tlwg Mono"/>
+          <w:color w:val="auto"/>
+          <w:sz w:val="24"/>
+          <w:szCs w:val="24"/>
+          <w:lang w:val="en"/>
+        </w:rPr>
+        <w:t>Set Key to Hashfunciton(name)</w:t>
+      </w:r>
+    </w:p>
+    <w:p>
+      <w:pPr>
+        <w:ind w:firstLine="420" w:firstLineChars="0"/>
+        <w:rPr>
+          <w:rFonts w:hint="default" w:ascii="Tlwg Mono" w:hAnsi="Tlwg Mono" w:cs="Tlwg Mono"/>
+          <w:color w:val="auto"/>
+          <w:sz w:val="24"/>
+          <w:szCs w:val="24"/>
+          <w:lang w:val="en"/>
+        </w:rPr>
+      </w:pPr>
+      <w:r>
+        <w:rPr>
+          <w:rFonts w:hint="default" w:ascii="Tlwg Mono" w:hAnsi="Tlwg Mono" w:cs="Tlwg Mono"/>
+          <w:color w:val="auto"/>
+          <w:sz w:val="24"/>
+          <w:szCs w:val="24"/>
+          <w:lang w:val="en"/>
+        </w:rPr>
+        <w:t>Loop the linklist in hashphoto[key]</w:t>
+      </w:r>
+    </w:p>
+    <w:p>
+      <w:pPr>
+        <w:ind w:left="420" w:leftChars="0" w:firstLine="420" w:firstLineChars="0"/>
+        <w:rPr>
+          <w:rFonts w:hint="default" w:ascii="Tlwg Mono" w:hAnsi="Tlwg Mono" w:cs="Tlwg Mono"/>
+          <w:color w:val="auto"/>
+          <w:sz w:val="24"/>
+          <w:szCs w:val="24"/>
+          <w:lang w:val="en"/>
+        </w:rPr>
+      </w:pPr>
+      <w:r>
+        <w:rPr>
+          <w:rFonts w:hint="default" w:ascii="Tlwg Mono" w:hAnsi="Tlwg Mono" w:cs="Tlwg Mono"/>
+          <w:color w:val="auto"/>
+          <w:sz w:val="24"/>
+          <w:szCs w:val="24"/>
+          <w:lang w:val="en"/>
+        </w:rPr>
+        <w:t>If the namephoto is match with photo-&gt;namephoto</w:t>
+      </w:r>
+    </w:p>
+    <w:p>
+      <w:pPr>
+        <w:ind w:left="840" w:leftChars="0" w:firstLine="420" w:firstLineChars="0"/>
+        <w:rPr>
+          <w:rFonts w:hint="default" w:ascii="Tlwg Mono" w:hAnsi="Tlwg Mono" w:cs="Tlwg Mono"/>
+          <w:color w:val="auto"/>
+          <w:sz w:val="24"/>
+          <w:szCs w:val="24"/>
+          <w:lang w:val="en"/>
+        </w:rPr>
+      </w:pPr>
+      <w:r>
+        <w:rPr>
+          <w:rFonts w:hint="default" w:ascii="Tlwg Mono" w:hAnsi="Tlwg Mono" w:cs="Tlwg Mono"/>
+          <w:color w:val="auto"/>
+          <w:sz w:val="24"/>
+          <w:szCs w:val="24"/>
+          <w:lang w:val="en"/>
+        </w:rPr>
+        <w:t>Set result to that photo</w:t>
+      </w:r>
+    </w:p>
+    <w:p>
+      <w:pPr>
+        <w:rPr>
+          <w:rFonts w:hint="default" w:ascii="Tlwg Mono" w:hAnsi="Tlwg Mono" w:cs="Tlwg Mono"/>
+          <w:color w:val="auto"/>
+          <w:sz w:val="24"/>
+          <w:szCs w:val="24"/>
+          <w:lang w:val="en"/>
+        </w:rPr>
+      </w:pPr>
+      <w:r>
+        <w:rPr>
+          <w:rFonts w:hint="default" w:ascii="Tlwg Mono" w:hAnsi="Tlwg Mono" w:cs="Tlwg Mono"/>
+          <w:color w:val="auto"/>
+          <w:sz w:val="24"/>
+          <w:szCs w:val="24"/>
+          <w:lang w:val="en"/>
+        </w:rPr>
+        <w:t>Return result</w:t>
+      </w:r>
+    </w:p>
+    <w:p>
+      <w:pPr>
+        <w:rPr>
+          <w:rFonts w:hint="default" w:ascii="Tlwg Mono" w:hAnsi="Tlwg Mono" w:cs="Tlwg Mono"/>
+          <w:color w:val="auto"/>
+          <w:sz w:val="24"/>
+          <w:szCs w:val="24"/>
+          <w:lang w:val="en"/>
+        </w:rPr>
+      </w:pPr>
+    </w:p>
+    <w:p>
+      <w:pPr>
+        <w:numPr>
+          <w:ilvl w:val="0"/>
+          <w:numId w:val="4"/>
+        </w:numPr>
+        <w:rPr>
+          <w:rFonts w:ascii="Times New Roman" w:hAnsi="Times New Roman" w:cs="Times New Roman"/>
+          <w:color w:val="auto"/>
+          <w:sz w:val="24"/>
+          <w:szCs w:val="24"/>
+          <w:lang w:val="en"/>
+        </w:rPr>
+      </w:pPr>
+      <w:r>
+        <w:rPr>
+          <w:rFonts w:ascii="Times New Roman" w:hAnsi="Times New Roman" w:cs="Times New Roman"/>
+          <w:color w:val="auto"/>
+          <w:sz w:val="24"/>
+          <w:szCs w:val="24"/>
+          <w:lang w:val="en"/>
+        </w:rPr>
+        <w:t>Add the tag</w:t>
+      </w:r>
+    </w:p>
+    <w:p>
+      <w:pPr>
+        <w:rPr>
+          <w:rFonts w:ascii="Tlwg Mono" w:hAnsi="Tlwg Mono" w:cs="Tlwg Mono"/>
+          <w:color w:val="auto"/>
+          <w:sz w:val="24"/>
+          <w:szCs w:val="24"/>
+          <w:lang w:val="en"/>
+        </w:rPr>
+      </w:pPr>
+      <w:r>
+        <w:rPr>
+          <w:rFonts w:ascii="Tlwg Mono" w:hAnsi="Tlwg Mono" w:cs="Tlwg Mono"/>
+          <w:color w:val="auto"/>
+          <w:sz w:val="24"/>
+          <w:szCs w:val="24"/>
+          <w:lang w:val="en"/>
+        </w:rPr>
+        <w:t>Program ask a name of the photo and tags[]</w:t>
+      </w:r>
+    </w:p>
+    <w:p>
+      <w:pPr>
+        <w:rPr>
+          <w:rFonts w:ascii="Tlwg Mono" w:hAnsi="Tlwg Mono" w:cs="Tlwg Mono"/>
+          <w:color w:val="auto"/>
+          <w:sz w:val="24"/>
+          <w:szCs w:val="24"/>
+          <w:lang w:val="en"/>
+        </w:rPr>
+      </w:pPr>
+      <w:r>
+        <w:rPr>
+          <w:rFonts w:ascii="Tlwg Mono" w:hAnsi="Tlwg Mono" w:cs="Tlwg Mono"/>
+          <w:color w:val="auto"/>
+          <w:sz w:val="24"/>
+          <w:szCs w:val="24"/>
+          <w:lang w:val="en"/>
+        </w:rPr>
+        <w:t xml:space="preserve">data = </w:t>
+      </w:r>
+      <w:r>
+        <w:rPr>
+          <w:rFonts w:ascii="Tlwg Mono" w:hAnsi="Tlwg Mono" w:cs="Tlwg Mono"/>
+          <w:b/>
+          <w:bCs/>
+          <w:color w:val="auto"/>
+          <w:sz w:val="24"/>
+          <w:szCs w:val="24"/>
+          <w:lang w:val="en"/>
+        </w:rPr>
+        <w:t>findphoto</w:t>
+      </w:r>
+      <w:r>
+        <w:rPr>
+          <w:rFonts w:ascii="Tlwg Mono" w:hAnsi="Tlwg Mono" w:cs="Tlwg Mono"/>
+          <w:color w:val="auto"/>
+          <w:sz w:val="24"/>
+          <w:szCs w:val="24"/>
+          <w:lang w:val="en"/>
+        </w:rPr>
+        <w:t xml:space="preserve">(name photo) </w:t>
+      </w:r>
+    </w:p>
+    <w:p>
+      <w:pPr>
+        <w:rPr>
+          <w:rFonts w:ascii="Tlwg Mono" w:hAnsi="Tlwg Mono" w:cs="Tlwg Mono"/>
+          <w:color w:val="auto"/>
+          <w:sz w:val="24"/>
+          <w:szCs w:val="24"/>
+          <w:lang w:val="en"/>
+        </w:rPr>
+      </w:pPr>
+      <w:r>
+        <w:rPr>
+          <w:rFonts w:ascii="Tlwg Mono" w:hAnsi="Tlwg Mono" w:cs="Tlwg Mono"/>
+          <w:color w:val="auto"/>
+          <w:sz w:val="24"/>
+          <w:szCs w:val="24"/>
+          <w:lang w:val="en"/>
+        </w:rPr>
+        <w:t>Add data-&gt;numtag with size of tags[]</w:t>
+      </w:r>
+    </w:p>
+    <w:p>
+      <w:pPr>
+        <w:rPr>
+          <w:rFonts w:ascii="Tlwg Mono" w:hAnsi="Tlwg Mono" w:cs="Tlwg Mono"/>
+          <w:color w:val="auto"/>
+          <w:sz w:val="24"/>
+          <w:szCs w:val="24"/>
+          <w:lang w:val="en"/>
+        </w:rPr>
+      </w:pPr>
+      <w:r>
+        <w:rPr>
+          <w:rFonts w:ascii="Tlwg Mono" w:hAnsi="Tlwg Mono" w:cs="Tlwg Mono"/>
+          <w:color w:val="auto"/>
+          <w:sz w:val="24"/>
+          <w:szCs w:val="24"/>
+          <w:lang w:val="en"/>
+        </w:rPr>
+        <w:t>if data is not NULL</w:t>
+      </w:r>
+    </w:p>
+    <w:p>
+      <w:pPr>
+        <w:ind w:firstLine="420"/>
+        <w:rPr>
+          <w:rFonts w:ascii="Tlwg Mono" w:hAnsi="Tlwg Mono" w:cs="Tlwg Mono"/>
+          <w:color w:val="auto"/>
+          <w:sz w:val="24"/>
+          <w:szCs w:val="24"/>
+          <w:lang w:val="en"/>
+        </w:rPr>
+      </w:pPr>
+      <w:r>
+        <w:rPr>
+          <w:rFonts w:ascii="Tlwg Mono" w:hAnsi="Tlwg Mono" w:cs="Tlwg Mono"/>
+          <w:color w:val="auto"/>
+          <w:sz w:val="24"/>
+          <w:szCs w:val="24"/>
+          <w:lang w:val="en"/>
+        </w:rPr>
+        <w:t>head = data-&gt;alltag</w:t>
+      </w:r>
+    </w:p>
+    <w:p>
+      <w:pPr>
+        <w:ind w:firstLine="420"/>
+        <w:rPr>
+          <w:rFonts w:ascii="Tlwg Mono" w:hAnsi="Tlwg Mono" w:cs="Tlwg Mono"/>
+          <w:color w:val="auto"/>
+          <w:sz w:val="24"/>
+          <w:szCs w:val="24"/>
+          <w:lang w:val="en"/>
+        </w:rPr>
+      </w:pPr>
+      <w:r>
+        <w:rPr>
+          <w:rFonts w:ascii="Tlwg Mono" w:hAnsi="Tlwg Mono" w:cs="Tlwg Mono"/>
+          <w:color w:val="auto"/>
+          <w:sz w:val="24"/>
+          <w:szCs w:val="24"/>
+          <w:lang w:val="en"/>
+        </w:rPr>
+        <w:t>For tag in tags[]</w:t>
+      </w:r>
+    </w:p>
+    <w:p>
+      <w:pPr>
+        <w:ind w:left="420" w:firstLine="420"/>
+        <w:rPr>
+          <w:rFonts w:ascii="Tlwg Mono" w:hAnsi="Tlwg Mono" w:cs="Tlwg Mono"/>
+          <w:color w:val="auto"/>
+          <w:sz w:val="24"/>
+          <w:szCs w:val="24"/>
+          <w:lang w:val="en"/>
+        </w:rPr>
+      </w:pPr>
+      <w:r>
+        <w:rPr>
+          <w:rFonts w:ascii="Tlwg Mono" w:hAnsi="Tlwg Mono" w:cs="Tlwg Mono"/>
+          <w:color w:val="auto"/>
+          <w:sz w:val="24"/>
+          <w:szCs w:val="24"/>
+          <w:lang w:val="en"/>
+        </w:rPr>
+        <w:t>Allocate temp(LIST_TAG) and assign tag to temp-&gt;nametag</w:t>
+      </w:r>
+    </w:p>
+    <w:p>
+      <w:pPr>
+        <w:ind w:left="420" w:firstLine="420"/>
+        <w:rPr>
+          <w:rFonts w:ascii="Tlwg Mono" w:hAnsi="Tlwg Mono" w:cs="Tlwg Mono"/>
+          <w:color w:val="auto"/>
+          <w:sz w:val="24"/>
+          <w:szCs w:val="24"/>
+          <w:lang w:val="en"/>
+        </w:rPr>
+      </w:pPr>
+      <w:r>
+        <w:rPr>
+          <w:rFonts w:ascii="Tlwg Mono" w:hAnsi="Tlwg Mono" w:cs="Tlwg Mono"/>
+          <w:color w:val="auto"/>
+          <w:sz w:val="24"/>
+          <w:szCs w:val="24"/>
+          <w:lang w:val="en"/>
+        </w:rPr>
+        <w:t>temp-&gt;next = head-&gt;next</w:t>
+      </w:r>
+    </w:p>
+    <w:p>
+      <w:pPr>
+        <w:ind w:left="420" w:firstLine="420"/>
+        <w:rPr>
+          <w:rFonts w:ascii="Tlwg Mono" w:hAnsi="Tlwg Mono" w:cs="Tlwg Mono"/>
+          <w:color w:val="auto"/>
+          <w:sz w:val="24"/>
+          <w:szCs w:val="24"/>
+          <w:lang w:val="en"/>
+        </w:rPr>
+      </w:pPr>
+      <w:r>
+        <w:rPr>
+          <w:rFonts w:ascii="Tlwg Mono" w:hAnsi="Tlwg Mono" w:cs="Tlwg Mono"/>
+          <w:color w:val="auto"/>
+          <w:sz w:val="24"/>
+          <w:szCs w:val="24"/>
+          <w:lang w:val="en"/>
+        </w:rPr>
+        <w:t>Head-&gt;next = temp</w:t>
+      </w:r>
+    </w:p>
+    <w:p>
+      <w:pPr>
+        <w:rPr>
+          <w:rFonts w:ascii="Tlwg Mono" w:hAnsi="Tlwg Mono" w:cs="Tlwg Mono"/>
+          <w:color w:val="2E75B6" w:themeColor="accent1" w:themeShade="BF"/>
+          <w:sz w:val="24"/>
+          <w:szCs w:val="24"/>
+          <w:lang w:val="en"/>
+        </w:rPr>
+      </w:pPr>
+    </w:p>
+    <w:p>
+      <w:pPr>
+        <w:numPr>
+          <w:ilvl w:val="0"/>
+          <w:numId w:val="4"/>
+        </w:numPr>
+        <w:rPr>
+          <w:rFonts w:ascii="Times New Roman" w:hAnsi="Times New Roman" w:cs="Times New Roman"/>
+          <w:color w:val="auto"/>
+          <w:sz w:val="24"/>
+          <w:szCs w:val="24"/>
+          <w:lang w:val="en"/>
+        </w:rPr>
+      </w:pPr>
+      <w:r>
+        <w:rPr>
+          <w:rFonts w:ascii="Times New Roman" w:hAnsi="Times New Roman" w:cs="Times New Roman"/>
+          <w:color w:val="auto"/>
+          <w:sz w:val="24"/>
+          <w:szCs w:val="24"/>
+          <w:lang w:val="en"/>
+        </w:rPr>
+        <w:t>Delete the tag</w:t>
+      </w:r>
+    </w:p>
+    <w:p>
+      <w:pPr>
+        <w:rPr>
+          <w:rFonts w:ascii="Tlwg Mono" w:hAnsi="Tlwg Mono" w:cs="Tlwg Mono"/>
+          <w:color w:val="auto"/>
+          <w:sz w:val="24"/>
+          <w:szCs w:val="24"/>
+          <w:lang w:val="en"/>
+        </w:rPr>
+      </w:pPr>
+      <w:r>
+        <w:rPr>
+          <w:rFonts w:ascii="Tlwg Mono" w:hAnsi="Tlwg Mono" w:cs="Tlwg Mono"/>
+          <w:color w:val="auto"/>
+          <w:sz w:val="24"/>
+          <w:szCs w:val="24"/>
+          <w:lang w:val="en"/>
+        </w:rPr>
+        <w:t>Program ask a name of the photo and tags[]</w:t>
+      </w:r>
+    </w:p>
+    <w:p>
+      <w:pPr>
+        <w:rPr>
+          <w:rFonts w:ascii="Tlwg Mono" w:hAnsi="Tlwg Mono" w:cs="Tlwg Mono"/>
+          <w:color w:val="auto"/>
+          <w:sz w:val="24"/>
+          <w:szCs w:val="24"/>
+          <w:lang w:val="en"/>
+        </w:rPr>
+      </w:pPr>
+      <w:r>
+        <w:rPr>
+          <w:rFonts w:ascii="Tlwg Mono" w:hAnsi="Tlwg Mono" w:cs="Tlwg Mono"/>
+          <w:color w:val="auto"/>
+          <w:sz w:val="24"/>
+          <w:szCs w:val="24"/>
+          <w:lang w:val="en"/>
+        </w:rPr>
+        <w:t>data = findphoto(photo)</w:t>
+      </w:r>
+    </w:p>
+    <w:p>
+      <w:pPr>
+        <w:rPr>
+          <w:rFonts w:ascii="Tlwg Mono" w:hAnsi="Tlwg Mono" w:cs="Tlwg Mono"/>
+          <w:color w:val="auto"/>
+          <w:sz w:val="24"/>
+          <w:szCs w:val="24"/>
+          <w:lang w:val="en"/>
+        </w:rPr>
+      </w:pPr>
+      <w:r>
+        <w:rPr>
+          <w:rFonts w:hint="default" w:ascii="Tlwg Mono" w:hAnsi="Tlwg Mono" w:cs="Tlwg Mono"/>
+          <w:color w:val="auto"/>
+          <w:sz w:val="24"/>
+          <w:szCs w:val="24"/>
+          <w:lang w:val="en"/>
+        </w:rPr>
+        <w:t xml:space="preserve">For tag in </w:t>
+      </w:r>
+      <w:r>
+        <w:rPr>
+          <w:rFonts w:ascii="Tlwg Mono" w:hAnsi="Tlwg Mono" w:cs="Tlwg Mono"/>
+          <w:color w:val="auto"/>
+          <w:sz w:val="24"/>
+          <w:szCs w:val="24"/>
+          <w:lang w:val="en"/>
+        </w:rPr>
+        <w:t>alltag[]</w:t>
+      </w:r>
+    </w:p>
+    <w:p>
+      <w:pPr>
+        <w:ind w:firstLine="420" w:firstLineChars="0"/>
+        <w:rPr>
+          <w:rFonts w:hint="default" w:ascii="Tlwg Mono" w:hAnsi="Tlwg Mono" w:cs="Tlwg Mono"/>
+          <w:color w:val="auto"/>
+          <w:sz w:val="24"/>
+          <w:szCs w:val="24"/>
+          <w:lang w:val="en"/>
+        </w:rPr>
+      </w:pPr>
+      <w:r>
+        <w:rPr>
+          <w:rFonts w:hint="default" w:ascii="Tlwg Mono" w:hAnsi="Tlwg Mono" w:cs="Tlwg Mono"/>
+          <w:color w:val="auto"/>
+          <w:sz w:val="24"/>
+          <w:szCs w:val="24"/>
+          <w:lang w:val="en"/>
+        </w:rPr>
+        <w:t>If tag in data</w:t>
+      </w:r>
+    </w:p>
+    <w:p>
+      <w:pPr>
+        <w:ind w:left="420" w:leftChars="0" w:firstLine="420" w:firstLineChars="0"/>
+        <w:rPr>
+          <w:rFonts w:hint="default" w:ascii="Tlwg Mono" w:hAnsi="Tlwg Mono" w:cs="Tlwg Mono"/>
+          <w:color w:val="auto"/>
+          <w:sz w:val="24"/>
+          <w:szCs w:val="24"/>
+          <w:lang w:val="en"/>
+        </w:rPr>
+      </w:pPr>
+      <w:r>
+        <w:rPr>
+          <w:rFonts w:hint="default" w:ascii="Tlwg Mono" w:hAnsi="Tlwg Mono" w:cs="Tlwg Mono"/>
+          <w:color w:val="auto"/>
+          <w:sz w:val="24"/>
+          <w:szCs w:val="24"/>
+          <w:lang w:val="en"/>
+        </w:rPr>
+        <w:t>Delete the tag from the list tag</w:t>
+      </w:r>
+    </w:p>
+    <w:p>
+      <w:pPr>
+        <w:rPr>
+          <w:rFonts w:hint="default" w:ascii="Tlwg Mono" w:hAnsi="Tlwg Mono" w:cs="Tlwg Mono"/>
+          <w:color w:val="auto"/>
+          <w:sz w:val="24"/>
+          <w:szCs w:val="24"/>
+          <w:lang w:val="en"/>
+        </w:rPr>
+      </w:pPr>
+    </w:p>
+    <w:p>
+      <w:pPr>
+        <w:rPr>
+          <w:rFonts w:hint="default" w:ascii="Tlwg Mono" w:hAnsi="Tlwg Mono" w:cs="Tlwg Mono"/>
+          <w:color w:val="auto"/>
+          <w:sz w:val="24"/>
+          <w:szCs w:val="24"/>
+          <w:lang w:val="en"/>
+        </w:rPr>
+      </w:pPr>
+    </w:p>
+    <w:p>
+      <w:pPr>
+        <w:ind w:firstLine="420"/>
+        <w:rPr>
+          <w:rFonts w:ascii="Tlwg Mono" w:hAnsi="Tlwg Mono" w:cs="Tlwg Mono"/>
+          <w:color w:val="2E75B6" w:themeColor="accent1" w:themeShade="BF"/>
+          <w:sz w:val="24"/>
+          <w:szCs w:val="24"/>
+          <w:lang w:val="en"/>
+        </w:rPr>
+      </w:pPr>
+    </w:p>
+    <w:p>
+      <w:pPr>
+        <w:rPr>
+          <w:rFonts w:ascii="Times New Roman" w:hAnsi="Times New Roman" w:cs="Times New Roman"/>
+          <w:color w:val="2E75B6" w:themeColor="accent1" w:themeShade="BF"/>
+          <w:sz w:val="24"/>
+          <w:szCs w:val="24"/>
+          <w:lang w:val="en"/>
+        </w:rPr>
+      </w:pPr>
+    </w:p>
+    <w:p>
+      <w:pPr>
+        <w:rPr>
+          <w:rFonts w:ascii="Times New Roman" w:hAnsi="Times New Roman" w:cs="Times New Roman"/>
+          <w:color w:val="2E75B6" w:themeColor="accent1" w:themeShade="BF"/>
+          <w:sz w:val="24"/>
+          <w:szCs w:val="24"/>
+          <w:lang w:val="en"/>
+        </w:rPr>
+      </w:pPr>
+    </w:p>
+    <w:p>
+      <w:pPr>
+        <w:rPr>
+          <w:rFonts w:ascii="Times New Roman" w:hAnsi="Times New Roman" w:cs="Times New Roman"/>
+          <w:color w:val="2E75B6" w:themeColor="accent1" w:themeShade="BF"/>
+          <w:sz w:val="24"/>
+          <w:szCs w:val="24"/>
+          <w:lang w:val="en"/>
+        </w:rPr>
+      </w:pPr>
+    </w:p>
+    <w:p>
+      <w:pPr>
+        <w:numPr>
+          <w:ilvl w:val="0"/>
+          <w:numId w:val="4"/>
+        </w:numPr>
+        <w:rPr>
+          <w:rFonts w:ascii="Times New Roman" w:hAnsi="Times New Roman" w:cs="Times New Roman"/>
+          <w:color w:val="auto"/>
+          <w:sz w:val="24"/>
+          <w:szCs w:val="24"/>
+          <w:lang w:val="en"/>
+        </w:rPr>
+      </w:pPr>
+      <w:r>
+        <w:rPr>
+          <w:rFonts w:ascii="Times New Roman" w:hAnsi="Times New Roman" w:cs="Times New Roman"/>
+          <w:color w:val="auto"/>
+          <w:sz w:val="24"/>
+          <w:szCs w:val="24"/>
+          <w:lang w:val="en"/>
+        </w:rPr>
+        <w:t>Check is the photo have the given tag or not</w:t>
+      </w:r>
+    </w:p>
+    <w:p>
+      <w:pPr>
+        <w:rPr>
+          <w:rFonts w:ascii="Tlwg Mono" w:hAnsi="Tlwg Mono" w:cs="Tlwg Mono"/>
+          <w:color w:val="auto"/>
+          <w:sz w:val="24"/>
+          <w:szCs w:val="24"/>
+          <w:lang w:val="en"/>
+        </w:rPr>
+      </w:pPr>
+      <w:r>
+        <w:rPr>
+          <w:rFonts w:ascii="Tlwg Mono" w:hAnsi="Tlwg Mono" w:cs="Tlwg Mono"/>
+          <w:b/>
+          <w:bCs/>
+          <w:color w:val="auto"/>
+          <w:sz w:val="24"/>
+          <w:szCs w:val="24"/>
+          <w:lang w:val="en"/>
+        </w:rPr>
+        <w:t>checktag</w:t>
+      </w:r>
+      <w:r>
+        <w:rPr>
+          <w:rFonts w:ascii="Tlwg Mono" w:hAnsi="Tlwg Mono" w:cs="Tlwg Mono"/>
+          <w:color w:val="auto"/>
+          <w:sz w:val="24"/>
+          <w:szCs w:val="24"/>
+          <w:lang w:val="en"/>
+        </w:rPr>
+        <w:t>(photo,name tag</w:t>
+      </w:r>
+      <w:r>
+        <w:rPr>
+          <w:rFonts w:hint="default" w:ascii="Tlwg Mono" w:hAnsi="Tlwg Mono" w:cs="Tlwg Mono"/>
+          <w:color w:val="auto"/>
+          <w:sz w:val="24"/>
+          <w:szCs w:val="24"/>
+          <w:lang w:val="en"/>
+        </w:rPr>
+        <w:t>s[],sizetag</w:t>
+      </w:r>
+      <w:r>
+        <w:rPr>
+          <w:rFonts w:ascii="Tlwg Mono" w:hAnsi="Tlwg Mono" w:cs="Tlwg Mono"/>
+          <w:color w:val="auto"/>
+          <w:sz w:val="24"/>
+          <w:szCs w:val="24"/>
+          <w:lang w:val="en"/>
+        </w:rPr>
+        <w:t>):</w:t>
+      </w:r>
+    </w:p>
+    <w:p>
+      <w:pPr>
+        <w:rPr>
+          <w:rFonts w:hint="default" w:ascii="Tlwg Mono" w:hAnsi="Tlwg Mono" w:cs="Tlwg Mono"/>
+          <w:color w:val="auto"/>
+          <w:sz w:val="24"/>
+          <w:szCs w:val="24"/>
+          <w:lang w:val="en"/>
+        </w:rPr>
+      </w:pPr>
+      <w:r>
+        <w:rPr>
+          <w:rFonts w:hint="default" w:ascii="Tlwg Mono" w:hAnsi="Tlwg Mono" w:cs="Tlwg Mono"/>
+          <w:color w:val="auto"/>
+          <w:sz w:val="24"/>
+          <w:szCs w:val="24"/>
+          <w:lang w:val="en"/>
+        </w:rPr>
+        <w:t>Set result = false</w:t>
+      </w:r>
+    </w:p>
+    <w:p>
+      <w:pPr>
+        <w:rPr>
+          <w:rFonts w:hint="default" w:ascii="Tlwg Mono" w:hAnsi="Tlwg Mono" w:cs="Tlwg Mono"/>
+          <w:color w:val="auto"/>
+          <w:sz w:val="24"/>
+          <w:szCs w:val="24"/>
+          <w:lang w:val="en"/>
+        </w:rPr>
+      </w:pPr>
+      <w:r>
+        <w:rPr>
+          <w:rFonts w:hint="default" w:ascii="Tlwg Mono" w:hAnsi="Tlwg Mono" w:cs="Tlwg Mono"/>
+          <w:color w:val="auto"/>
+          <w:sz w:val="24"/>
+          <w:szCs w:val="24"/>
+          <w:lang w:val="en"/>
+        </w:rPr>
+        <w:t>Set count to 0</w:t>
+      </w:r>
+    </w:p>
+    <w:p>
+      <w:pPr>
+        <w:ind w:firstLine="420"/>
+        <w:rPr>
+          <w:rFonts w:hint="default" w:ascii="Tlwg Mono" w:hAnsi="Tlwg Mono" w:cs="Tlwg Mono"/>
+          <w:color w:val="auto"/>
+          <w:sz w:val="24"/>
+          <w:szCs w:val="24"/>
+          <w:lang w:val="en"/>
+        </w:rPr>
+      </w:pPr>
+      <w:r>
+        <w:rPr>
+          <w:rFonts w:hint="default" w:ascii="Tlwg Mono" w:hAnsi="Tlwg Mono" w:cs="Tlwg Mono"/>
+          <w:color w:val="auto"/>
+          <w:sz w:val="24"/>
+          <w:szCs w:val="24"/>
+          <w:lang w:val="en"/>
+        </w:rPr>
+        <w:t>For tag in</w:t>
+      </w:r>
+      <w:r>
+        <w:rPr>
+          <w:rFonts w:ascii="Tlwg Mono" w:hAnsi="Tlwg Mono" w:cs="Tlwg Mono"/>
+          <w:color w:val="auto"/>
+          <w:sz w:val="24"/>
+          <w:szCs w:val="24"/>
+          <w:lang w:val="en"/>
+        </w:rPr>
+        <w:t xml:space="preserve"> name tags</w:t>
+      </w:r>
+      <w:r>
+        <w:rPr>
+          <w:rFonts w:hint="default" w:ascii="Tlwg Mono" w:hAnsi="Tlwg Mono" w:cs="Tlwg Mono"/>
+          <w:color w:val="auto"/>
+          <w:sz w:val="24"/>
+          <w:szCs w:val="24"/>
+          <w:lang w:val="en"/>
+        </w:rPr>
+        <w:t>[]</w:t>
+      </w:r>
+    </w:p>
+    <w:p>
+      <w:pPr>
+        <w:ind w:left="420" w:firstLine="420"/>
+        <w:rPr>
+          <w:rFonts w:ascii="Tlwg Mono" w:hAnsi="Tlwg Mono" w:cs="Tlwg Mono"/>
+          <w:color w:val="auto"/>
+          <w:sz w:val="24"/>
+          <w:szCs w:val="24"/>
+          <w:lang w:val="en"/>
+        </w:rPr>
+      </w:pPr>
+      <w:r>
+        <w:rPr>
+          <w:rFonts w:ascii="Tlwg Mono" w:hAnsi="Tlwg Mono" w:cs="Tlwg Mono"/>
+          <w:color w:val="auto"/>
+          <w:sz w:val="24"/>
+          <w:szCs w:val="24"/>
+          <w:lang w:val="en"/>
+        </w:rPr>
+        <w:t xml:space="preserve">if tag in photo </w:t>
+      </w:r>
+    </w:p>
+    <w:p>
+      <w:pPr>
+        <w:ind w:left="840" w:leftChars="0" w:firstLine="420"/>
+        <w:rPr>
+          <w:rFonts w:hint="default" w:ascii="Tlwg Mono" w:hAnsi="Tlwg Mono" w:cs="Tlwg Mono"/>
+          <w:color w:val="auto"/>
+          <w:sz w:val="24"/>
+          <w:szCs w:val="24"/>
+          <w:lang w:val="en"/>
+        </w:rPr>
+      </w:pPr>
+      <w:r>
+        <w:rPr>
+          <w:rFonts w:hint="default" w:ascii="Tlwg Mono" w:hAnsi="Tlwg Mono" w:cs="Tlwg Mono"/>
+          <w:color w:val="auto"/>
+          <w:sz w:val="24"/>
+          <w:szCs w:val="24"/>
+          <w:lang w:val="en"/>
+        </w:rPr>
+        <w:t xml:space="preserve">Increase Count by 1 </w:t>
+      </w:r>
+    </w:p>
+    <w:p>
+      <w:pPr>
+        <w:ind w:firstLine="420" w:firstLineChars="0"/>
+        <w:rPr>
+          <w:rFonts w:hint="default" w:ascii="Tlwg Mono" w:hAnsi="Tlwg Mono" w:cs="Tlwg Mono"/>
+          <w:color w:val="auto"/>
+          <w:sz w:val="24"/>
+          <w:szCs w:val="24"/>
+          <w:lang w:val="en"/>
+        </w:rPr>
+      </w:pPr>
+      <w:r>
+        <w:rPr>
+          <w:rFonts w:hint="default" w:ascii="Tlwg Mono" w:hAnsi="Tlwg Mono" w:cs="Tlwg Mono"/>
+          <w:color w:val="auto"/>
+          <w:sz w:val="24"/>
+          <w:szCs w:val="24"/>
+          <w:lang w:val="en"/>
+        </w:rPr>
+        <w:t>If sizetag is equal to count</w:t>
+      </w:r>
+    </w:p>
+    <w:p>
+      <w:pPr>
+        <w:ind w:left="420" w:leftChars="0" w:firstLine="420" w:firstLineChars="0"/>
+        <w:rPr>
+          <w:rFonts w:hint="default" w:ascii="Tlwg Mono" w:hAnsi="Tlwg Mono" w:cs="Tlwg Mono"/>
+          <w:color w:val="auto"/>
+          <w:sz w:val="24"/>
+          <w:szCs w:val="24"/>
+          <w:lang w:val="en"/>
+        </w:rPr>
+      </w:pPr>
+      <w:r>
+        <w:rPr>
+          <w:rFonts w:hint="default" w:ascii="Tlwg Mono" w:hAnsi="Tlwg Mono" w:cs="Tlwg Mono"/>
+          <w:color w:val="auto"/>
+          <w:sz w:val="24"/>
+          <w:szCs w:val="24"/>
+          <w:lang w:val="en"/>
+        </w:rPr>
+        <w:t>Set result to true</w:t>
+      </w:r>
+    </w:p>
+    <w:p>
+      <w:pPr>
+        <w:rPr>
+          <w:rFonts w:hint="default" w:ascii="Tlwg Mono" w:hAnsi="Tlwg Mono" w:cs="Tlwg Mono"/>
+          <w:color w:val="auto"/>
+          <w:sz w:val="24"/>
+          <w:szCs w:val="24"/>
+          <w:lang w:val="en"/>
+        </w:rPr>
+      </w:pPr>
+      <w:r>
+        <w:rPr>
+          <w:rFonts w:ascii="Tlwg Mono" w:hAnsi="Tlwg Mono" w:cs="Tlwg Mono"/>
+          <w:color w:val="auto"/>
+          <w:sz w:val="24"/>
+          <w:szCs w:val="24"/>
+          <w:lang w:val="en"/>
+        </w:rPr>
+        <w:t xml:space="preserve">Return </w:t>
+      </w:r>
+      <w:r>
+        <w:rPr>
+          <w:rFonts w:hint="default" w:ascii="Tlwg Mono" w:hAnsi="Tlwg Mono" w:cs="Tlwg Mono"/>
+          <w:color w:val="auto"/>
+          <w:sz w:val="24"/>
+          <w:szCs w:val="24"/>
+          <w:lang w:val="en"/>
+        </w:rPr>
+        <w:t>result</w:t>
+      </w:r>
+    </w:p>
+    <w:p>
+      <w:pPr>
+        <w:rPr>
+          <w:rFonts w:ascii="Tlwg Mono" w:hAnsi="Tlwg Mono" w:cs="Tlwg Mono"/>
+          <w:color w:val="2E75B6" w:themeColor="accent1" w:themeShade="BF"/>
+          <w:sz w:val="24"/>
+          <w:szCs w:val="24"/>
+          <w:lang w:val="en"/>
+        </w:rPr>
+      </w:pPr>
+    </w:p>
+    <w:p>
+      <w:pPr>
+        <w:rPr>
+          <w:rFonts w:ascii="Times New Roman" w:hAnsi="Times New Roman" w:cs="Times New Roman"/>
+          <w:color w:val="auto"/>
+          <w:sz w:val="24"/>
+          <w:szCs w:val="24"/>
+          <w:lang w:val="en"/>
+        </w:rPr>
+      </w:pPr>
+    </w:p>
+    <w:p>
+      <w:pPr>
+        <w:rPr>
+          <w:rFonts w:ascii="Times New Roman" w:hAnsi="Times New Roman" w:cs="Times New Roman"/>
+          <w:color w:val="auto"/>
+          <w:sz w:val="24"/>
+          <w:szCs w:val="24"/>
+          <w:lang w:val="en"/>
+        </w:rPr>
+      </w:pPr>
+    </w:p>
+    <w:p>
+      <w:pPr>
+        <w:numPr>
+          <w:ilvl w:val="0"/>
+          <w:numId w:val="4"/>
+        </w:numPr>
+        <w:rPr>
+          <w:rFonts w:ascii="Tlwg Mono" w:hAnsi="Tlwg Mono" w:cs="Tlwg Mono"/>
+          <w:color w:val="auto"/>
+          <w:sz w:val="24"/>
+          <w:szCs w:val="24"/>
+          <w:lang w:val="en"/>
+        </w:rPr>
+      </w:pPr>
+      <w:r>
+        <w:rPr>
+          <w:rFonts w:ascii="Times New Roman" w:hAnsi="Times New Roman" w:cs="Times New Roman"/>
+          <w:color w:val="auto"/>
+          <w:sz w:val="24"/>
+          <w:szCs w:val="24"/>
+          <w:lang w:val="en"/>
+        </w:rPr>
+        <w:t>Search for photo(s) with tags that match user need</w:t>
+      </w:r>
+      <w:r>
+        <w:rPr>
+          <w:rFonts w:ascii="Tlwg Mono" w:hAnsi="Tlwg Mono" w:cs="Tlwg Mono"/>
+          <w:color w:val="auto"/>
+          <w:sz w:val="24"/>
+          <w:szCs w:val="24"/>
+          <w:lang w:val="en"/>
+        </w:rPr>
+        <w:t xml:space="preserve">  </w:t>
+      </w:r>
+    </w:p>
+    <w:p>
+      <w:pPr>
+        <w:rPr>
+          <w:rFonts w:ascii="Tlwg Mono" w:hAnsi="Tlwg Mono" w:cs="Tlwg Mono"/>
+          <w:color w:val="auto"/>
+          <w:sz w:val="22"/>
+          <w:szCs w:val="22"/>
+          <w:lang w:val="en"/>
+        </w:rPr>
+      </w:pPr>
+      <w:r>
+        <w:rPr>
+          <w:rFonts w:ascii="Tlwg Mono" w:hAnsi="Tlwg Mono" w:cs="Tlwg Mono"/>
+          <w:color w:val="auto"/>
+          <w:sz w:val="22"/>
+          <w:szCs w:val="22"/>
+          <w:lang w:val="en"/>
+        </w:rPr>
+        <w:t>Program ask a name tags[] from user</w:t>
+      </w:r>
+    </w:p>
+    <w:p>
+      <w:pPr>
+        <w:rPr>
+          <w:rFonts w:ascii="Tlwg Mono" w:hAnsi="Tlwg Mono" w:cs="Tlwg Mono"/>
+          <w:color w:val="auto"/>
+          <w:sz w:val="22"/>
+          <w:szCs w:val="22"/>
+          <w:lang w:val="en"/>
+        </w:rPr>
+      </w:pPr>
+      <w:r>
+        <w:rPr>
+          <w:rFonts w:ascii="Tlwg Mono" w:hAnsi="Tlwg Mono" w:cs="Tlwg Mono"/>
+          <w:color w:val="auto"/>
+          <w:sz w:val="22"/>
+          <w:szCs w:val="22"/>
+          <w:lang w:val="en"/>
+        </w:rPr>
+        <w:t>Set listresult = NULL</w:t>
+      </w:r>
+    </w:p>
+    <w:p>
+      <w:pPr>
+        <w:rPr>
+          <w:rFonts w:ascii="Tlwg Mono" w:hAnsi="Tlwg Mono" w:cs="Tlwg Mono"/>
+          <w:color w:val="auto"/>
+          <w:sz w:val="22"/>
+          <w:szCs w:val="22"/>
+          <w:lang w:val="en"/>
+        </w:rPr>
+      </w:pPr>
+      <w:r>
+        <w:rPr>
+          <w:rFonts w:ascii="Tlwg Mono" w:hAnsi="Tlwg Mono" w:cs="Tlwg Mono"/>
+          <w:color w:val="auto"/>
+          <w:sz w:val="22"/>
+          <w:szCs w:val="22"/>
+          <w:lang w:val="en"/>
+        </w:rPr>
+        <w:t>For tag in tags[]</w:t>
+      </w:r>
+    </w:p>
+    <w:p>
+      <w:pPr>
+        <w:ind w:firstLine="420"/>
+        <w:rPr>
+          <w:rFonts w:ascii="Tlwg Mono" w:hAnsi="Tlwg Mono" w:cs="Tlwg Mono"/>
+          <w:color w:val="auto"/>
+          <w:sz w:val="22"/>
+          <w:szCs w:val="22"/>
+          <w:lang w:val="en"/>
+        </w:rPr>
+      </w:pPr>
+      <w:r>
+        <w:rPr>
+          <w:rFonts w:ascii="Tlwg Mono" w:hAnsi="Tlwg Mono" w:cs="Tlwg Mono"/>
+          <w:color w:val="auto"/>
+          <w:sz w:val="22"/>
+          <w:szCs w:val="22"/>
+          <w:lang w:val="en"/>
+        </w:rPr>
+        <w:t>set key = hashfunction(tag-&gt;nametag)</w:t>
+      </w:r>
+    </w:p>
+    <w:p>
+      <w:pPr>
+        <w:ind w:firstLine="420"/>
+        <w:rPr>
+          <w:rFonts w:ascii="Tlwg Mono" w:hAnsi="Tlwg Mono" w:cs="Tlwg Mono"/>
+          <w:color w:val="auto"/>
+          <w:sz w:val="22"/>
+          <w:szCs w:val="22"/>
+          <w:lang w:val="en"/>
+        </w:rPr>
+      </w:pPr>
+      <w:r>
+        <w:rPr>
+          <w:rFonts w:ascii="Tlwg Mono" w:hAnsi="Tlwg Mono" w:cs="Tlwg Mono"/>
+          <w:color w:val="auto"/>
+          <w:sz w:val="22"/>
+          <w:szCs w:val="22"/>
+          <w:lang w:val="en"/>
+        </w:rPr>
+        <w:t>listphoto = dicttag[key]</w:t>
+      </w:r>
+    </w:p>
+    <w:p>
+      <w:pPr>
+        <w:ind w:firstLine="420"/>
+        <w:rPr>
+          <w:rFonts w:ascii="Tlwg Mono" w:hAnsi="Tlwg Mono" w:cs="Tlwg Mono"/>
+          <w:color w:val="auto"/>
+          <w:sz w:val="22"/>
+          <w:szCs w:val="22"/>
+          <w:lang w:val="en"/>
+        </w:rPr>
+      </w:pPr>
+      <w:r>
+        <w:rPr>
+          <w:rFonts w:ascii="Tlwg Mono" w:hAnsi="Tlwg Mono" w:cs="Tlwg Mono"/>
+          <w:color w:val="auto"/>
+          <w:sz w:val="22"/>
+          <w:szCs w:val="22"/>
+          <w:lang w:val="en"/>
+        </w:rPr>
+        <w:t>while listphoto is not NULL</w:t>
+      </w:r>
+    </w:p>
+    <w:p>
+      <w:pPr>
+        <w:ind w:left="420" w:firstLine="420"/>
+        <w:rPr>
+          <w:rFonts w:hint="default" w:ascii="Tlwg Mono" w:hAnsi="Tlwg Mono" w:cs="Tlwg Mono"/>
+          <w:color w:val="auto"/>
+          <w:sz w:val="22"/>
+          <w:szCs w:val="22"/>
+          <w:lang w:val="en"/>
+        </w:rPr>
+      </w:pPr>
+      <w:r>
+        <w:rPr>
+          <w:rFonts w:ascii="Tlwg Mono" w:hAnsi="Tlwg Mono" w:cs="Tlwg Mono"/>
+          <w:color w:val="auto"/>
+          <w:sz w:val="22"/>
+          <w:szCs w:val="22"/>
+          <w:lang w:val="en"/>
+        </w:rPr>
+        <w:t xml:space="preserve">if </w:t>
+      </w:r>
+      <w:r>
+        <w:rPr>
+          <w:rFonts w:hint="default" w:ascii="Tlwg Mono" w:hAnsi="Tlwg Mono" w:cs="Tlwg Mono"/>
+          <w:color w:val="auto"/>
+          <w:sz w:val="22"/>
+          <w:szCs w:val="22"/>
+          <w:lang w:val="en"/>
+        </w:rPr>
+        <w:t>the photo is not in listresult (photo-&gt;state is false )</w:t>
+      </w:r>
+    </w:p>
+    <w:p>
+      <w:pPr>
+        <w:ind w:left="840" w:firstLine="420"/>
+        <w:rPr>
+          <w:rFonts w:ascii="Tlwg Mono" w:hAnsi="Tlwg Mono" w:cs="Tlwg Mono"/>
+          <w:color w:val="auto"/>
+          <w:sz w:val="22"/>
+          <w:szCs w:val="22"/>
+          <w:lang w:val="en"/>
+        </w:rPr>
+      </w:pPr>
+      <w:r>
+        <w:rPr>
+          <w:rFonts w:ascii="Tlwg Mono" w:hAnsi="Tlwg Mono" w:cs="Tlwg Mono"/>
+          <w:color w:val="auto"/>
+          <w:sz w:val="22"/>
+          <w:szCs w:val="22"/>
+          <w:lang w:val="en"/>
+        </w:rPr>
+        <w:t>if all of listphoto tag is in tags[]</w:t>
+      </w:r>
+    </w:p>
+    <w:p>
+      <w:pPr>
+        <w:ind w:left="1260" w:firstLine="420"/>
+        <w:rPr>
+          <w:rFonts w:ascii="Tlwg Mono" w:hAnsi="Tlwg Mono" w:cs="Tlwg Mono"/>
+          <w:color w:val="auto"/>
+          <w:sz w:val="22"/>
+          <w:szCs w:val="22"/>
+          <w:lang w:val="en"/>
+        </w:rPr>
+      </w:pPr>
+      <w:r>
+        <w:rPr>
+          <w:rFonts w:ascii="Tlwg Mono" w:hAnsi="Tlwg Mono" w:cs="Tlwg Mono"/>
+          <w:color w:val="auto"/>
+          <w:sz w:val="22"/>
+          <w:szCs w:val="22"/>
+          <w:lang w:val="en"/>
+        </w:rPr>
+        <w:t>add the photo to the listresult(linklist)</w:t>
+      </w:r>
+    </w:p>
+    <w:p>
+      <w:pPr>
+        <w:ind w:left="1260" w:firstLine="420"/>
+        <w:rPr>
+          <w:rFonts w:hint="default" w:ascii="Tlwg Mono" w:hAnsi="Tlwg Mono" w:cs="Tlwg Mono"/>
+          <w:color w:val="auto"/>
+          <w:sz w:val="22"/>
+          <w:szCs w:val="22"/>
+          <w:lang w:val="en"/>
+        </w:rPr>
+      </w:pPr>
+      <w:r>
+        <w:rPr>
+          <w:rFonts w:ascii="Tlwg Mono" w:hAnsi="Tlwg Mono" w:cs="Tlwg Mono"/>
+          <w:color w:val="auto"/>
+          <w:sz w:val="22"/>
+          <w:szCs w:val="22"/>
+          <w:lang w:val="en"/>
+        </w:rPr>
+        <w:t xml:space="preserve">set </w:t>
+      </w:r>
+      <w:r>
+        <w:rPr>
+          <w:rFonts w:hint="default" w:ascii="Tlwg Mono" w:hAnsi="Tlwg Mono" w:cs="Tlwg Mono"/>
+          <w:color w:val="auto"/>
+          <w:sz w:val="22"/>
+          <w:szCs w:val="22"/>
+          <w:lang w:val="en"/>
+        </w:rPr>
+        <w:t>the photo have in listresult(</w:t>
+      </w:r>
+      <w:r>
+        <w:rPr>
+          <w:rFonts w:ascii="Tlwg Mono" w:hAnsi="Tlwg Mono" w:cs="Tlwg Mono"/>
+          <w:color w:val="auto"/>
+          <w:sz w:val="22"/>
+          <w:szCs w:val="22"/>
+          <w:lang w:val="en"/>
+        </w:rPr>
+        <w:t>photo-&gt;state to tru</w:t>
+      </w:r>
+      <w:r>
+        <w:rPr>
+          <w:rFonts w:hint="default" w:ascii="Tlwg Mono" w:hAnsi="Tlwg Mono" w:cs="Tlwg Mono"/>
+          <w:color w:val="auto"/>
+          <w:sz w:val="22"/>
+          <w:szCs w:val="22"/>
+          <w:lang w:val="en"/>
+        </w:rPr>
+        <w:t>e)</w:t>
+      </w:r>
+    </w:p>
+    <w:p>
+      <w:pPr>
+        <w:ind w:left="420" w:firstLine="420"/>
+        <w:rPr>
+          <w:rFonts w:ascii="Tlwg Mono" w:hAnsi="Tlwg Mono" w:cs="Tlwg Mono"/>
+          <w:color w:val="auto"/>
+          <w:sz w:val="22"/>
+          <w:szCs w:val="22"/>
+          <w:lang w:val="en"/>
+        </w:rPr>
+      </w:pPr>
+      <w:r>
+        <w:rPr>
+          <w:rFonts w:ascii="Tlwg Mono" w:hAnsi="Tlwg Mono" w:cs="Tlwg Mono"/>
+          <w:color w:val="auto"/>
+          <w:sz w:val="22"/>
+          <w:szCs w:val="22"/>
+          <w:lang w:val="en"/>
+        </w:rPr>
+        <w:t>listphoto = listphoto-&gt;next</w:t>
+      </w:r>
+    </w:p>
+    <w:p>
+      <w:pPr>
+        <w:rPr>
+          <w:rFonts w:ascii="Tlwg Mono" w:hAnsi="Tlwg Mono" w:cs="Tlwg Mono"/>
+          <w:color w:val="auto"/>
+          <w:sz w:val="22"/>
+          <w:szCs w:val="22"/>
+          <w:lang w:val="en"/>
+        </w:rPr>
+      </w:pPr>
+      <w:r>
+        <w:rPr>
+          <w:rFonts w:ascii="Tlwg Mono" w:hAnsi="Tlwg Mono" w:cs="Tlwg Mono"/>
+          <w:color w:val="auto"/>
+          <w:sz w:val="22"/>
+          <w:szCs w:val="22"/>
+          <w:lang w:val="en"/>
+        </w:rPr>
+        <w:t>While loop listResult</w:t>
+      </w:r>
+    </w:p>
+    <w:p>
+      <w:pPr>
+        <w:ind w:firstLine="420"/>
+        <w:rPr>
+          <w:rFonts w:ascii="Tlwg Mono" w:hAnsi="Tlwg Mono" w:cs="Tlwg Mono"/>
+          <w:color w:val="auto"/>
+          <w:sz w:val="22"/>
+          <w:szCs w:val="22"/>
+          <w:lang w:val="en"/>
+        </w:rPr>
+      </w:pPr>
+      <w:r>
+        <w:rPr>
+          <w:rFonts w:ascii="Tlwg Mono" w:hAnsi="Tlwg Mono" w:cs="Tlwg Mono"/>
+          <w:color w:val="auto"/>
+          <w:sz w:val="22"/>
+          <w:szCs w:val="22"/>
+          <w:lang w:val="en"/>
+        </w:rPr>
+        <w:t>Set all photo-&gt;state in list to false</w:t>
+      </w:r>
+    </w:p>
+    <w:p>
+      <w:pPr>
+        <w:rPr>
+          <w:rFonts w:ascii="Tlwg Mono" w:hAnsi="Tlwg Mono" w:cs="Tlwg Mono"/>
+          <w:color w:val="auto"/>
+          <w:sz w:val="22"/>
+          <w:szCs w:val="22"/>
+          <w:lang w:val="en"/>
+        </w:rPr>
+      </w:pPr>
+      <w:r>
+        <w:rPr>
+          <w:rFonts w:ascii="Tlwg Mono" w:hAnsi="Tlwg Mono" w:cs="Tlwg Mono"/>
+          <w:color w:val="auto"/>
+          <w:sz w:val="22"/>
+          <w:szCs w:val="22"/>
+          <w:lang w:val="en"/>
+        </w:rPr>
+        <w:t>Return listResult</w:t>
+      </w:r>
+    </w:p>
+    <w:p>
+      <w:pPr>
+        <w:rPr>
+          <w:rFonts w:ascii="Tlwg Mono" w:hAnsi="Tlwg Mono" w:cs="Tlwg Mono"/>
+          <w:color w:val="auto"/>
+          <w:sz w:val="24"/>
+          <w:szCs w:val="24"/>
+          <w:lang w:val="en"/>
+        </w:rPr>
+      </w:pPr>
+    </w:p>
+    <w:p>
+      <w:pPr>
+        <w:numPr>
+          <w:ilvl w:val="0"/>
+          <w:numId w:val="4"/>
+        </w:numPr>
+        <w:rPr>
+          <w:rFonts w:ascii="Tlwg Mono" w:hAnsi="Tlwg Mono" w:cs="Tlwg Mono"/>
+          <w:color w:val="auto"/>
+          <w:sz w:val="24"/>
+          <w:szCs w:val="24"/>
+          <w:lang w:val="en"/>
+        </w:rPr>
+      </w:pPr>
+      <w:r>
+        <w:rPr>
+          <w:rFonts w:ascii="Times New Roman" w:hAnsi="Times New Roman" w:cs="Times New Roman"/>
+          <w:color w:val="auto"/>
+          <w:sz w:val="24"/>
+          <w:szCs w:val="24"/>
+        </w:rPr>
+        <w:t>Search for photo(s) with tags that match user need with the condition that don’t</w:t>
+      </w:r>
+      <w:r>
+        <w:rPr>
+          <w:rFonts w:ascii="Times New Roman" w:hAnsi="Times New Roman" w:cs="Times New Roman"/>
+          <w:color w:val="auto"/>
+          <w:sz w:val="24"/>
+          <w:szCs w:val="24"/>
+          <w:lang w:val="en"/>
+        </w:rPr>
+        <w:t xml:space="preserve"> </w:t>
+      </w:r>
+      <w:r>
+        <w:rPr>
+          <w:rFonts w:ascii="Times New Roman" w:hAnsi="Times New Roman" w:cs="Times New Roman"/>
+          <w:color w:val="auto"/>
+          <w:sz w:val="24"/>
+          <w:szCs w:val="24"/>
+        </w:rPr>
+        <w:t>have any tags from a second set</w:t>
+      </w:r>
+    </w:p>
+    <w:p>
+      <w:pPr>
+        <w:rPr>
+          <w:rFonts w:ascii="Tlwg Mono" w:hAnsi="Tlwg Mono" w:cs="Tlwg Mono"/>
+          <w:color w:val="auto"/>
+          <w:sz w:val="24"/>
+          <w:szCs w:val="24"/>
+          <w:lang w:val="en"/>
+        </w:rPr>
+      </w:pPr>
+      <w:r>
+        <w:rPr>
+          <w:rFonts w:ascii="Tlwg Mono" w:hAnsi="Tlwg Mono" w:cs="Tlwg Mono"/>
+          <w:color w:val="auto"/>
+          <w:sz w:val="24"/>
+          <w:szCs w:val="24"/>
+          <w:lang w:val="en"/>
+        </w:rPr>
+        <w:t>Program ask a name tags[] and excepts[] from user</w:t>
+      </w:r>
+    </w:p>
+    <w:p>
+      <w:pPr>
+        <w:rPr>
+          <w:rFonts w:ascii="Tlwg Mono" w:hAnsi="Tlwg Mono" w:cs="Tlwg Mono"/>
+          <w:color w:val="auto"/>
+          <w:sz w:val="24"/>
+          <w:szCs w:val="24"/>
+          <w:lang w:val="en"/>
+        </w:rPr>
+      </w:pPr>
+      <w:r>
+        <w:rPr>
+          <w:rFonts w:ascii="Tlwg Mono" w:hAnsi="Tlwg Mono" w:cs="Tlwg Mono"/>
+          <w:color w:val="auto"/>
+          <w:sz w:val="24"/>
+          <w:szCs w:val="24"/>
+          <w:lang w:val="en"/>
+        </w:rPr>
+        <w:t>Set listresult = NULL</w:t>
+      </w:r>
+    </w:p>
+    <w:p>
+      <w:pPr>
+        <w:rPr>
+          <w:rFonts w:ascii="Tlwg Mono" w:hAnsi="Tlwg Mono" w:cs="Tlwg Mono"/>
+          <w:color w:val="auto"/>
+          <w:sz w:val="24"/>
+          <w:szCs w:val="24"/>
+          <w:lang w:val="en"/>
+        </w:rPr>
+      </w:pPr>
+    </w:p>
+    <w:p>
+      <w:pPr>
+        <w:rPr>
+          <w:rFonts w:ascii="Tlwg Mono" w:hAnsi="Tlwg Mono" w:cs="Tlwg Mono"/>
+          <w:color w:val="auto"/>
+          <w:sz w:val="24"/>
+          <w:szCs w:val="24"/>
+          <w:lang w:val="en"/>
+        </w:rPr>
+      </w:pPr>
+    </w:p>
+    <w:p>
+      <w:pPr>
+        <w:rPr>
+          <w:rFonts w:hint="default" w:ascii="Tlwg Mono" w:hAnsi="Tlwg Mono" w:cs="Tlwg Mono"/>
+          <w:color w:val="auto"/>
+          <w:sz w:val="24"/>
+          <w:szCs w:val="24"/>
+          <w:lang w:val="en"/>
+        </w:rPr>
+      </w:pPr>
+      <w:r>
+        <w:rPr>
+          <w:rFonts w:hint="default" w:ascii="Tlwg Mono" w:hAnsi="Tlwg Mono" w:cs="Tlwg Mono"/>
+          <w:color w:val="auto"/>
+          <w:sz w:val="24"/>
+          <w:szCs w:val="24"/>
+          <w:lang w:val="en"/>
+        </w:rPr>
+        <w:t>Listresult = searchbytag(tags[])</w:t>
+      </w:r>
+    </w:p>
+    <w:p>
+      <w:pPr>
+        <w:rPr>
+          <w:rFonts w:ascii="Tlwg Mono" w:hAnsi="Tlwg Mono" w:cs="Tlwg Mono"/>
+          <w:color w:val="auto"/>
+          <w:sz w:val="24"/>
+          <w:szCs w:val="24"/>
+          <w:lang w:val="en"/>
+        </w:rPr>
+      </w:pPr>
+      <w:r>
+        <w:rPr>
+          <w:rFonts w:ascii="Tlwg Mono" w:hAnsi="Tlwg Mono" w:cs="Tlwg Mono"/>
+          <w:color w:val="auto"/>
+          <w:sz w:val="24"/>
+          <w:szCs w:val="24"/>
+          <w:lang w:val="en"/>
+        </w:rPr>
+        <w:t>While loop listResult</w:t>
+      </w:r>
+    </w:p>
+    <w:p>
+      <w:pPr>
+        <w:ind w:firstLine="420" w:firstLineChars="0"/>
+        <w:rPr>
+          <w:rFonts w:hint="default" w:ascii="Tlwg Mono" w:hAnsi="Tlwg Mono" w:cs="Tlwg Mono"/>
+          <w:color w:val="auto"/>
+          <w:sz w:val="24"/>
+          <w:szCs w:val="24"/>
+          <w:lang w:val="en"/>
+        </w:rPr>
+      </w:pPr>
+      <w:r>
+        <w:rPr>
+          <w:rFonts w:hint="default" w:ascii="Tlwg Mono" w:hAnsi="Tlwg Mono" w:cs="Tlwg Mono"/>
+          <w:color w:val="auto"/>
+          <w:sz w:val="24"/>
+          <w:szCs w:val="24"/>
+          <w:lang w:val="en"/>
+        </w:rPr>
+        <w:t>If photo have a tag in excepts[]</w:t>
+      </w:r>
+    </w:p>
+    <w:p>
+      <w:pPr>
+        <w:ind w:left="420" w:leftChars="0" w:firstLine="420" w:firstLineChars="0"/>
+        <w:rPr>
+          <w:rFonts w:hint="default" w:ascii="Tlwg Mono" w:hAnsi="Tlwg Mono" w:cs="Tlwg Mono"/>
+          <w:color w:val="auto"/>
+          <w:sz w:val="24"/>
+          <w:szCs w:val="24"/>
+          <w:lang w:val="en"/>
+        </w:rPr>
+      </w:pPr>
+      <w:r>
+        <w:rPr>
+          <w:rFonts w:hint="default" w:ascii="Tlwg Mono" w:hAnsi="Tlwg Mono" w:cs="Tlwg Mono"/>
+          <w:color w:val="auto"/>
+          <w:sz w:val="24"/>
+          <w:szCs w:val="24"/>
+          <w:lang w:val="en"/>
+        </w:rPr>
+        <w:t>Delete the photo from listresult</w:t>
+      </w:r>
+    </w:p>
+    <w:p>
+      <w:pPr>
+        <w:ind w:firstLine="420" w:firstLineChars="0"/>
+        <w:rPr>
+          <w:rFonts w:hint="default" w:ascii="Tlwg Mono" w:hAnsi="Tlwg Mono" w:cs="Tlwg Mono"/>
+          <w:color w:val="auto"/>
+          <w:sz w:val="24"/>
+          <w:szCs w:val="24"/>
+          <w:lang w:val="en"/>
+        </w:rPr>
+      </w:pPr>
+      <w:r>
+        <w:rPr>
+          <w:rFonts w:hint="default" w:ascii="Tlwg Mono" w:hAnsi="Tlwg Mono" w:cs="Tlwg Mono"/>
+          <w:color w:val="auto"/>
+          <w:sz w:val="24"/>
+          <w:szCs w:val="24"/>
+          <w:lang w:val="en"/>
+        </w:rPr>
+        <w:t xml:space="preserve">Go to next photo </w:t>
+      </w:r>
+    </w:p>
+    <w:p>
+      <w:pPr>
+        <w:rPr>
+          <w:rFonts w:ascii="Tlwg Mono" w:hAnsi="Tlwg Mono" w:cs="Tlwg Mono"/>
+          <w:color w:val="auto"/>
+          <w:sz w:val="24"/>
+          <w:szCs w:val="24"/>
+          <w:lang w:val="en"/>
+        </w:rPr>
+      </w:pPr>
+      <w:r>
+        <w:rPr>
+          <w:rFonts w:ascii="Tlwg Mono" w:hAnsi="Tlwg Mono" w:cs="Tlwg Mono"/>
+          <w:color w:val="auto"/>
+          <w:sz w:val="24"/>
+          <w:szCs w:val="24"/>
+          <w:lang w:val="en"/>
+        </w:rPr>
+        <w:t>Return listresult</w:t>
+      </w:r>
+    </w:p>
+    <w:p>
+      <w:pPr>
+        <w:rPr>
+          <w:rFonts w:ascii="Tlwg Mono" w:hAnsi="Tlwg Mono" w:cs="Tlwg Mono"/>
+          <w:color w:val="auto"/>
+          <w:sz w:val="24"/>
+          <w:szCs w:val="24"/>
+          <w:lang w:val="en"/>
+        </w:rPr>
+      </w:pPr>
+    </w:p>
+    <w:p>
+      <w:pPr>
+        <w:numPr>
+          <w:ilvl w:val="0"/>
+          <w:numId w:val="4"/>
+        </w:numPr>
+        <w:rPr>
+          <w:rFonts w:ascii="Times New Roman" w:hAnsi="Times New Roman" w:cs="Times New Roman"/>
+          <w:color w:val="auto"/>
+          <w:sz w:val="24"/>
+          <w:szCs w:val="24"/>
+          <w:lang w:val="en"/>
+        </w:rPr>
+      </w:pPr>
+      <w:r>
+        <w:rPr>
+          <w:rFonts w:ascii="Times New Roman" w:hAnsi="Times New Roman" w:cs="Times New Roman"/>
+          <w:color w:val="auto"/>
+          <w:sz w:val="24"/>
+          <w:szCs w:val="24"/>
+          <w:lang w:val="en"/>
+        </w:rPr>
+        <w:t>Find similar</w:t>
+      </w:r>
+    </w:p>
+    <w:p>
+      <w:pPr>
+        <w:rPr>
+          <w:rFonts w:ascii="Tlwg Mono" w:hAnsi="Tlwg Mono" w:cs="Tlwg Mono"/>
+          <w:color w:val="auto"/>
+          <w:sz w:val="24"/>
+          <w:szCs w:val="24"/>
+          <w:lang w:val="en"/>
+        </w:rPr>
+      </w:pPr>
+      <w:r>
+        <w:rPr>
+          <w:rFonts w:ascii="Tlwg Mono" w:hAnsi="Tlwg Mono" w:cs="Tlwg Mono"/>
+          <w:color w:val="auto"/>
+          <w:sz w:val="24"/>
+          <w:szCs w:val="24"/>
+          <w:lang w:val="en"/>
+        </w:rPr>
+        <w:t>Program ask the user to enter a name photo</w:t>
+      </w:r>
+    </w:p>
+    <w:p>
+      <w:pPr>
+        <w:rPr>
+          <w:rFonts w:ascii="Tlwg Mono" w:hAnsi="Tlwg Mono" w:cs="Tlwg Mono"/>
+          <w:color w:val="auto"/>
+          <w:sz w:val="24"/>
+          <w:szCs w:val="24"/>
+          <w:lang w:val="en"/>
+        </w:rPr>
+      </w:pPr>
+      <w:r>
+        <w:rPr>
+          <w:rFonts w:ascii="Tlwg Mono" w:hAnsi="Tlwg Mono" w:cs="Tlwg Mono"/>
+          <w:color w:val="auto"/>
+          <w:sz w:val="24"/>
+          <w:szCs w:val="24"/>
+          <w:lang w:val="en"/>
+        </w:rPr>
+        <w:t>data = findphoto(name photo)</w:t>
+      </w:r>
+    </w:p>
+    <w:p>
+      <w:pPr>
+        <w:rPr>
+          <w:rFonts w:ascii="Tlwg Mono" w:hAnsi="Tlwg Mono" w:cs="Tlwg Mono"/>
+          <w:color w:val="auto"/>
+          <w:sz w:val="24"/>
+          <w:szCs w:val="24"/>
+          <w:lang w:val="en"/>
+        </w:rPr>
+      </w:pPr>
+      <w:r>
+        <w:rPr>
+          <w:rFonts w:ascii="Tlwg Mono" w:hAnsi="Tlwg Mono" w:cs="Tlwg Mono"/>
+          <w:color w:val="auto"/>
+          <w:sz w:val="24"/>
+          <w:szCs w:val="24"/>
+          <w:lang w:val="en"/>
+        </w:rPr>
+        <w:t>tag = data-&gt;alltag</w:t>
+      </w:r>
+    </w:p>
+    <w:p>
+      <w:pPr>
+        <w:rPr>
+          <w:rFonts w:ascii="Tlwg Mono" w:hAnsi="Tlwg Mono" w:cs="Tlwg Mono"/>
+          <w:color w:val="auto"/>
+          <w:sz w:val="24"/>
+          <w:szCs w:val="24"/>
+          <w:lang w:val="en"/>
+        </w:rPr>
+      </w:pPr>
+      <w:r>
+        <w:rPr>
+          <w:rFonts w:ascii="Tlwg Mono" w:hAnsi="Tlwg Mono" w:cs="Tlwg Mono"/>
+          <w:b/>
+          <w:bCs/>
+          <w:color w:val="auto"/>
+          <w:sz w:val="24"/>
+          <w:szCs w:val="24"/>
+          <w:lang w:val="en"/>
+        </w:rPr>
+        <w:t>initial:</w:t>
+      </w:r>
+      <w:r>
+        <w:rPr>
+          <w:rFonts w:ascii="Tlwg Mono" w:hAnsi="Tlwg Mono" w:cs="Tlwg Mono"/>
+          <w:color w:val="auto"/>
+          <w:sz w:val="24"/>
+          <w:szCs w:val="24"/>
+          <w:lang w:val="en"/>
+        </w:rPr>
+        <w:t xml:space="preserve"> </w:t>
+      </w:r>
+    </w:p>
+    <w:p>
+      <w:pPr>
+        <w:rPr>
+          <w:rFonts w:ascii="Tlwg Mono" w:hAnsi="Tlwg Mono" w:cs="Tlwg Mono"/>
+          <w:color w:val="auto"/>
+          <w:sz w:val="24"/>
+          <w:szCs w:val="24"/>
+          <w:lang w:val="en"/>
+        </w:rPr>
+      </w:pPr>
+      <w:r>
+        <w:rPr>
+          <w:rFonts w:ascii="Tlwg Mono" w:hAnsi="Tlwg Mono" w:cs="Tlwg Mono"/>
+          <w:color w:val="auto"/>
+          <w:sz w:val="24"/>
+          <w:szCs w:val="24"/>
+          <w:lang w:val="en"/>
+        </w:rPr>
+        <w:t>while tag is not null</w:t>
+      </w:r>
+    </w:p>
+    <w:p>
+      <w:pPr>
+        <w:ind w:firstLine="420"/>
+        <w:rPr>
+          <w:rFonts w:ascii="Tlwg Mono" w:hAnsi="Tlwg Mono" w:cs="Tlwg Mono"/>
+          <w:color w:val="auto"/>
+          <w:sz w:val="24"/>
+          <w:szCs w:val="24"/>
+          <w:lang w:val="en"/>
+        </w:rPr>
+      </w:pPr>
+      <w:r>
+        <w:rPr>
+          <w:rFonts w:ascii="Tlwg Mono" w:hAnsi="Tlwg Mono" w:cs="Tlwg Mono"/>
+          <w:color w:val="auto"/>
+          <w:sz w:val="24"/>
+          <w:szCs w:val="24"/>
+          <w:lang w:val="en"/>
+        </w:rPr>
+        <w:t>set key = hashfunction(tag-&gt;nametag)</w:t>
+      </w:r>
+    </w:p>
+    <w:p>
+      <w:pPr>
+        <w:ind w:firstLine="420"/>
+        <w:rPr>
+          <w:rFonts w:ascii="Tlwg Mono" w:hAnsi="Tlwg Mono" w:cs="Tlwg Mono"/>
+          <w:color w:val="auto"/>
+          <w:sz w:val="24"/>
+          <w:szCs w:val="24"/>
+          <w:lang w:val="en"/>
+        </w:rPr>
+      </w:pPr>
+      <w:r>
+        <w:rPr>
+          <w:rFonts w:ascii="Tlwg Mono" w:hAnsi="Tlwg Mono" w:cs="Tlwg Mono"/>
+          <w:color w:val="auto"/>
+          <w:sz w:val="24"/>
+          <w:szCs w:val="24"/>
+          <w:lang w:val="en"/>
+        </w:rPr>
+        <w:t xml:space="preserve">listphoto = dicttag[key] </w:t>
+      </w:r>
+    </w:p>
+    <w:p>
+      <w:pPr>
+        <w:ind w:firstLine="420"/>
+        <w:rPr>
+          <w:rFonts w:ascii="Tlwg Mono" w:hAnsi="Tlwg Mono" w:cs="Tlwg Mono"/>
+          <w:color w:val="auto"/>
+          <w:sz w:val="24"/>
+          <w:szCs w:val="24"/>
+          <w:lang w:val="en"/>
+        </w:rPr>
+      </w:pPr>
+      <w:r>
+        <w:rPr>
+          <w:rFonts w:ascii="Tlwg Mono" w:hAnsi="Tlwg Mono" w:cs="Tlwg Mono"/>
+          <w:color w:val="auto"/>
+          <w:sz w:val="24"/>
+          <w:szCs w:val="24"/>
+          <w:lang w:val="en"/>
+        </w:rPr>
+        <w:t>Loop the list of photo</w:t>
+      </w:r>
+    </w:p>
+    <w:p>
+      <w:pPr>
+        <w:ind w:left="420" w:firstLine="420"/>
+        <w:rPr>
+          <w:rFonts w:ascii="Tlwg Mono" w:hAnsi="Tlwg Mono" w:cs="Tlwg Mono"/>
+          <w:color w:val="auto"/>
+          <w:sz w:val="24"/>
+          <w:szCs w:val="24"/>
+          <w:lang w:val="en"/>
+        </w:rPr>
+      </w:pPr>
+      <w:r>
+        <w:rPr>
+          <w:rFonts w:hint="default" w:ascii="Tlwg Mono" w:hAnsi="Tlwg Mono" w:cs="Tlwg Mono"/>
+          <w:color w:val="auto"/>
+          <w:sz w:val="24"/>
+          <w:szCs w:val="24"/>
+          <w:lang w:val="en"/>
+        </w:rPr>
+        <w:t>s</w:t>
+      </w:r>
+      <w:r>
+        <w:rPr>
+          <w:rFonts w:ascii="Tlwg Mono" w:hAnsi="Tlwg Mono" w:cs="Tlwg Mono"/>
+          <w:color w:val="auto"/>
+          <w:sz w:val="24"/>
+          <w:szCs w:val="24"/>
+          <w:lang w:val="en"/>
+        </w:rPr>
+        <w:t>et photo-&gt;count equal to 0</w:t>
+      </w:r>
+    </w:p>
+    <w:p>
+      <w:pPr>
+        <w:ind w:left="420" w:firstLine="420"/>
+        <w:rPr>
+          <w:rFonts w:hint="default" w:ascii="Tlwg Mono" w:hAnsi="Tlwg Mono" w:cs="Tlwg Mono"/>
+          <w:color w:val="auto"/>
+          <w:sz w:val="24"/>
+          <w:szCs w:val="24"/>
+          <w:lang w:val="en"/>
+        </w:rPr>
+      </w:pPr>
+      <w:r>
+        <w:rPr>
+          <w:rFonts w:hint="default" w:ascii="Tlwg Mono" w:hAnsi="Tlwg Mono" w:cs="Tlwg Mono"/>
+          <w:color w:val="auto"/>
+          <w:sz w:val="24"/>
+          <w:szCs w:val="24"/>
+          <w:lang w:val="en"/>
+        </w:rPr>
+        <w:t>Set photo is not in the listresult (</w:t>
+      </w:r>
+      <w:r>
+        <w:rPr>
+          <w:rFonts w:ascii="Tlwg Mono" w:hAnsi="Tlwg Mono" w:cs="Tlwg Mono"/>
+          <w:color w:val="auto"/>
+          <w:sz w:val="24"/>
+          <w:szCs w:val="24"/>
+          <w:lang w:val="en"/>
+        </w:rPr>
+        <w:t xml:space="preserve">photo-&gt;state </w:t>
+      </w:r>
+      <w:r>
+        <w:rPr>
+          <w:rFonts w:hint="default" w:ascii="Tlwg Mono" w:hAnsi="Tlwg Mono" w:cs="Tlwg Mono"/>
+          <w:color w:val="auto"/>
+          <w:sz w:val="24"/>
+          <w:szCs w:val="24"/>
+          <w:lang w:val="en"/>
+        </w:rPr>
+        <w:t>is</w:t>
+      </w:r>
+      <w:r>
+        <w:rPr>
+          <w:rFonts w:ascii="Tlwg Mono" w:hAnsi="Tlwg Mono" w:cs="Tlwg Mono"/>
+          <w:color w:val="auto"/>
+          <w:sz w:val="24"/>
+          <w:szCs w:val="24"/>
+          <w:lang w:val="en"/>
+        </w:rPr>
+        <w:t xml:space="preserve"> false</w:t>
+      </w:r>
+      <w:r>
+        <w:rPr>
+          <w:rFonts w:hint="default" w:ascii="Tlwg Mono" w:hAnsi="Tlwg Mono" w:cs="Tlwg Mono"/>
+          <w:color w:val="auto"/>
+          <w:sz w:val="24"/>
+          <w:szCs w:val="24"/>
+          <w:lang w:val="en"/>
+        </w:rPr>
+        <w:t>)</w:t>
+      </w:r>
+    </w:p>
+    <w:p>
+      <w:pPr>
+        <w:ind w:left="420" w:firstLine="420"/>
+        <w:rPr>
+          <w:rFonts w:ascii="Tlwg Mono" w:hAnsi="Tlwg Mono" w:cs="Tlwg Mono"/>
+          <w:color w:val="auto"/>
+          <w:sz w:val="24"/>
+          <w:szCs w:val="24"/>
+          <w:lang w:val="en"/>
+        </w:rPr>
+      </w:pPr>
+      <w:r>
+        <w:rPr>
+          <w:rFonts w:ascii="Tlwg Mono" w:hAnsi="Tlwg Mono" w:cs="Tlwg Mono"/>
+          <w:color w:val="auto"/>
+          <w:sz w:val="24"/>
+          <w:szCs w:val="24"/>
+          <w:lang w:val="en"/>
+        </w:rPr>
+        <w:t>listphoto = listphoto-&gt;next</w:t>
+      </w:r>
+    </w:p>
+    <w:p>
+      <w:pPr>
+        <w:ind w:firstLine="420"/>
+        <w:rPr>
+          <w:rFonts w:ascii="Tlwg Mono" w:hAnsi="Tlwg Mono" w:cs="Tlwg Mono"/>
+          <w:color w:val="auto"/>
+          <w:sz w:val="24"/>
+          <w:szCs w:val="24"/>
+          <w:lang w:val="en"/>
+        </w:rPr>
+      </w:pPr>
+      <w:r>
+        <w:rPr>
+          <w:rFonts w:ascii="Tlwg Mono" w:hAnsi="Tlwg Mono" w:cs="Tlwg Mono"/>
+          <w:color w:val="auto"/>
+          <w:sz w:val="24"/>
+          <w:szCs w:val="24"/>
+          <w:lang w:val="en"/>
+        </w:rPr>
+        <w:t xml:space="preserve">tag = tag-&gt;next </w:t>
+      </w:r>
+    </w:p>
+    <w:p>
+      <w:pPr>
+        <w:rPr>
+          <w:rFonts w:ascii="Tlwg Mono" w:hAnsi="Tlwg Mono" w:cs="Tlwg Mono"/>
+          <w:b/>
+          <w:bCs/>
+          <w:color w:val="auto"/>
+          <w:sz w:val="24"/>
+          <w:szCs w:val="24"/>
+          <w:lang w:val="en"/>
+        </w:rPr>
+      </w:pPr>
+      <w:r>
+        <w:rPr>
+          <w:rFonts w:ascii="Tlwg Mono" w:hAnsi="Tlwg Mono" w:cs="Tlwg Mono"/>
+          <w:b/>
+          <w:bCs/>
+          <w:color w:val="auto"/>
+          <w:sz w:val="24"/>
+          <w:szCs w:val="24"/>
+          <w:lang w:val="en"/>
+        </w:rPr>
+        <w:t>calculate similar:</w:t>
+      </w:r>
+    </w:p>
+    <w:p>
+      <w:pPr>
+        <w:rPr>
+          <w:rFonts w:ascii="Tlwg Mono" w:hAnsi="Tlwg Mono" w:cs="Tlwg Mono"/>
+          <w:color w:val="auto"/>
+          <w:sz w:val="24"/>
+          <w:szCs w:val="24"/>
+          <w:lang w:val="en"/>
+        </w:rPr>
+      </w:pPr>
+      <w:r>
+        <w:rPr>
+          <w:rFonts w:ascii="Tlwg Mono" w:hAnsi="Tlwg Mono" w:cs="Tlwg Mono"/>
+          <w:color w:val="auto"/>
+          <w:sz w:val="24"/>
+          <w:szCs w:val="24"/>
+          <w:lang w:val="en"/>
+        </w:rPr>
+        <w:t>while tag is not null</w:t>
+      </w:r>
+    </w:p>
+    <w:p>
+      <w:pPr>
+        <w:ind w:firstLine="420"/>
+        <w:rPr>
+          <w:rFonts w:ascii="Tlwg Mono" w:hAnsi="Tlwg Mono" w:cs="Tlwg Mono"/>
+          <w:color w:val="auto"/>
+          <w:sz w:val="24"/>
+          <w:szCs w:val="24"/>
+          <w:lang w:val="en"/>
+        </w:rPr>
+      </w:pPr>
+      <w:r>
+        <w:rPr>
+          <w:rFonts w:ascii="Tlwg Mono" w:hAnsi="Tlwg Mono" w:cs="Tlwg Mono"/>
+          <w:color w:val="auto"/>
+          <w:sz w:val="24"/>
+          <w:szCs w:val="24"/>
+          <w:lang w:val="en"/>
+        </w:rPr>
+        <w:t>set key = hashfunction(tag-&gt;nametag)</w:t>
+      </w:r>
+    </w:p>
+    <w:p>
+      <w:pPr>
+        <w:ind w:firstLine="420"/>
+        <w:rPr>
+          <w:rFonts w:ascii="Tlwg Mono" w:hAnsi="Tlwg Mono" w:cs="Tlwg Mono"/>
+          <w:color w:val="auto"/>
+          <w:sz w:val="24"/>
+          <w:szCs w:val="24"/>
+          <w:lang w:val="en"/>
+        </w:rPr>
+      </w:pPr>
+      <w:r>
+        <w:rPr>
+          <w:rFonts w:ascii="Tlwg Mono" w:hAnsi="Tlwg Mono" w:cs="Tlwg Mono"/>
+          <w:color w:val="auto"/>
+          <w:sz w:val="24"/>
+          <w:szCs w:val="24"/>
+          <w:lang w:val="en"/>
+        </w:rPr>
+        <w:t xml:space="preserve">listphoto = dicttag[key] </w:t>
+      </w:r>
+    </w:p>
+    <w:p>
+      <w:pPr>
+        <w:ind w:firstLine="420"/>
+        <w:rPr>
+          <w:rFonts w:ascii="Tlwg Mono" w:hAnsi="Tlwg Mono" w:cs="Tlwg Mono"/>
+          <w:color w:val="auto"/>
+          <w:sz w:val="24"/>
+          <w:szCs w:val="24"/>
+          <w:lang w:val="en"/>
+        </w:rPr>
+      </w:pPr>
+      <w:r>
+        <w:rPr>
+          <w:rFonts w:ascii="Tlwg Mono" w:hAnsi="Tlwg Mono" w:cs="Tlwg Mono"/>
+          <w:color w:val="auto"/>
+          <w:sz w:val="24"/>
+          <w:szCs w:val="24"/>
+          <w:lang w:val="en"/>
+        </w:rPr>
+        <w:t>Loop the list of photo</w:t>
+      </w:r>
+    </w:p>
+    <w:p>
+      <w:pPr>
+        <w:ind w:left="420" w:firstLine="420"/>
+        <w:rPr>
+          <w:rFonts w:ascii="Tlwg Mono" w:hAnsi="Tlwg Mono" w:cs="Tlwg Mono"/>
+          <w:color w:val="auto"/>
+          <w:sz w:val="24"/>
+          <w:szCs w:val="24"/>
+          <w:lang w:val="en"/>
+        </w:rPr>
+      </w:pPr>
+      <w:r>
+        <w:rPr>
+          <w:rFonts w:ascii="Tlwg Mono" w:hAnsi="Tlwg Mono" w:cs="Tlwg Mono"/>
+          <w:color w:val="auto"/>
+          <w:sz w:val="24"/>
+          <w:szCs w:val="24"/>
+          <w:lang w:val="en"/>
+        </w:rPr>
+        <w:t>increase photo-&gt;count by one</w:t>
+      </w:r>
+    </w:p>
+    <w:p>
+      <w:pPr>
+        <w:ind w:left="420" w:firstLine="420"/>
+        <w:rPr>
+          <w:rFonts w:ascii="Tlwg Mono" w:hAnsi="Tlwg Mono" w:cs="Tlwg Mono"/>
+          <w:color w:val="auto"/>
+          <w:sz w:val="24"/>
+          <w:szCs w:val="24"/>
+          <w:lang w:val="en"/>
+        </w:rPr>
+      </w:pPr>
+      <w:r>
+        <w:rPr>
+          <w:rFonts w:ascii="Tlwg Mono" w:hAnsi="Tlwg Mono" w:cs="Tlwg Mono"/>
+          <w:color w:val="auto"/>
+          <w:sz w:val="24"/>
+          <w:szCs w:val="24"/>
+          <w:lang w:val="en"/>
+        </w:rPr>
+        <w:t>listphoto = listphoto-&gt;next</w:t>
+      </w:r>
+    </w:p>
+    <w:p>
+      <w:pPr>
+        <w:ind w:firstLine="420"/>
+        <w:rPr>
+          <w:rFonts w:ascii="Tlwg Mono" w:hAnsi="Tlwg Mono" w:cs="Tlwg Mono"/>
+          <w:color w:val="auto"/>
+          <w:sz w:val="24"/>
+          <w:szCs w:val="24"/>
+          <w:lang w:val="en"/>
+        </w:rPr>
+      </w:pPr>
+      <w:r>
+        <w:rPr>
+          <w:rFonts w:ascii="Tlwg Mono" w:hAnsi="Tlwg Mono" w:cs="Tlwg Mono"/>
+          <w:color w:val="auto"/>
+          <w:sz w:val="24"/>
+          <w:szCs w:val="24"/>
+          <w:lang w:val="en"/>
+        </w:rPr>
+        <w:t xml:space="preserve">tag = tag-&gt;next </w:t>
+      </w:r>
+    </w:p>
+    <w:p>
+      <w:pPr>
+        <w:ind w:firstLine="420"/>
+        <w:rPr>
+          <w:rFonts w:ascii="Tlwg Mono" w:hAnsi="Tlwg Mono" w:cs="Tlwg Mono"/>
+          <w:color w:val="auto"/>
+          <w:sz w:val="24"/>
+          <w:szCs w:val="24"/>
+          <w:lang w:val="en"/>
+        </w:rPr>
+      </w:pPr>
+    </w:p>
+    <w:p>
+      <w:pPr>
+        <w:ind w:firstLine="420"/>
+        <w:rPr>
+          <w:rFonts w:ascii="Tlwg Mono" w:hAnsi="Tlwg Mono" w:cs="Tlwg Mono"/>
+          <w:color w:val="auto"/>
+          <w:sz w:val="24"/>
+          <w:szCs w:val="24"/>
+          <w:lang w:val="en"/>
+        </w:rPr>
+      </w:pPr>
+    </w:p>
+    <w:p>
+      <w:pPr>
+        <w:rPr>
+          <w:rFonts w:ascii="Tlwg Mono" w:hAnsi="Tlwg Mono" w:cs="Tlwg Mono"/>
+          <w:color w:val="auto"/>
+          <w:sz w:val="24"/>
+          <w:szCs w:val="24"/>
+          <w:lang w:val="en"/>
+        </w:rPr>
+      </w:pPr>
+    </w:p>
+    <w:p>
+      <w:pPr>
+        <w:rPr>
+          <w:rFonts w:ascii="Tlwg Mono" w:hAnsi="Tlwg Mono" w:cs="Tlwg Mono"/>
+          <w:b/>
+          <w:bCs/>
+          <w:color w:val="auto"/>
+          <w:sz w:val="24"/>
+          <w:szCs w:val="24"/>
+          <w:lang w:val="en"/>
+        </w:rPr>
+      </w:pPr>
+      <w:r>
+        <w:rPr>
+          <w:rFonts w:ascii="Tlwg Mono" w:hAnsi="Tlwg Mono" w:cs="Tlwg Mono"/>
+          <w:b/>
+          <w:bCs/>
+          <w:color w:val="auto"/>
+          <w:sz w:val="24"/>
+          <w:szCs w:val="24"/>
+          <w:lang w:val="en"/>
+        </w:rPr>
+        <w:t>add to priority queue:</w:t>
+      </w:r>
+    </w:p>
+    <w:p>
+      <w:pPr>
+        <w:rPr>
+          <w:rFonts w:ascii="Tlwg Mono" w:hAnsi="Tlwg Mono" w:cs="Tlwg Mono"/>
+          <w:color w:val="auto"/>
+          <w:sz w:val="24"/>
+          <w:szCs w:val="24"/>
+          <w:lang w:val="en"/>
+        </w:rPr>
+      </w:pPr>
+      <w:r>
+        <w:rPr>
+          <w:rFonts w:ascii="Tlwg Mono" w:hAnsi="Tlwg Mono" w:cs="Tlwg Mono"/>
+          <w:color w:val="auto"/>
+          <w:sz w:val="24"/>
+          <w:szCs w:val="24"/>
+          <w:lang w:val="en"/>
+        </w:rPr>
+        <w:t>while tag is not null</w:t>
+      </w:r>
+    </w:p>
+    <w:p>
+      <w:pPr>
+        <w:ind w:firstLine="420"/>
+        <w:rPr>
+          <w:rFonts w:ascii="Tlwg Mono" w:hAnsi="Tlwg Mono" w:cs="Tlwg Mono"/>
+          <w:color w:val="auto"/>
+          <w:sz w:val="24"/>
+          <w:szCs w:val="24"/>
+          <w:lang w:val="en"/>
+        </w:rPr>
+      </w:pPr>
+      <w:r>
+        <w:rPr>
+          <w:rFonts w:ascii="Tlwg Mono" w:hAnsi="Tlwg Mono" w:cs="Tlwg Mono"/>
+          <w:color w:val="auto"/>
+          <w:sz w:val="24"/>
+          <w:szCs w:val="24"/>
+          <w:lang w:val="en"/>
+        </w:rPr>
+        <w:t>set key = hashfunction(tag-&gt;nametag)</w:t>
+      </w:r>
+    </w:p>
+    <w:p>
+      <w:pPr>
+        <w:ind w:firstLine="420"/>
+        <w:rPr>
+          <w:rFonts w:ascii="Tlwg Mono" w:hAnsi="Tlwg Mono" w:cs="Tlwg Mono"/>
+          <w:color w:val="auto"/>
+          <w:sz w:val="24"/>
+          <w:szCs w:val="24"/>
+          <w:lang w:val="en"/>
+        </w:rPr>
+      </w:pPr>
+      <w:r>
+        <w:rPr>
+          <w:rFonts w:ascii="Tlwg Mono" w:hAnsi="Tlwg Mono" w:cs="Tlwg Mono"/>
+          <w:color w:val="auto"/>
+          <w:sz w:val="24"/>
+          <w:szCs w:val="24"/>
+          <w:lang w:val="en"/>
+        </w:rPr>
+        <w:t xml:space="preserve">listphoto = dicttag[key] </w:t>
+      </w:r>
+    </w:p>
+    <w:p>
+      <w:pPr>
+        <w:ind w:firstLine="420"/>
+        <w:rPr>
+          <w:rFonts w:ascii="Tlwg Mono" w:hAnsi="Tlwg Mono" w:cs="Tlwg Mono"/>
+          <w:color w:val="auto"/>
+          <w:sz w:val="24"/>
+          <w:szCs w:val="24"/>
+          <w:lang w:val="en"/>
+        </w:rPr>
+      </w:pPr>
+      <w:r>
+        <w:rPr>
+          <w:rFonts w:ascii="Tlwg Mono" w:hAnsi="Tlwg Mono" w:cs="Tlwg Mono"/>
+          <w:color w:val="auto"/>
+          <w:sz w:val="24"/>
+          <w:szCs w:val="24"/>
+          <w:lang w:val="en"/>
+        </w:rPr>
+        <w:t>Loop the list of photo</w:t>
+      </w:r>
+    </w:p>
+    <w:p>
+      <w:pPr>
+        <w:ind w:left="420" w:firstLine="420"/>
+        <w:rPr>
+          <w:rFonts w:ascii="Tlwg Mono" w:hAnsi="Tlwg Mono" w:cs="Tlwg Mono"/>
+          <w:color w:val="auto"/>
+          <w:sz w:val="24"/>
+          <w:szCs w:val="24"/>
+          <w:lang w:val="en"/>
+        </w:rPr>
+      </w:pPr>
+      <w:r>
+        <w:rPr>
+          <w:rFonts w:ascii="Tlwg Mono" w:hAnsi="Tlwg Mono" w:cs="Tlwg Mono"/>
+          <w:color w:val="auto"/>
+          <w:sz w:val="24"/>
+          <w:szCs w:val="24"/>
+          <w:lang w:val="en"/>
+        </w:rPr>
+        <w:t>if photo-&gt;state is false</w:t>
+      </w:r>
+    </w:p>
+    <w:p>
+      <w:pPr>
+        <w:ind w:left="840" w:firstLine="420"/>
+        <w:rPr>
+          <w:rFonts w:ascii="Tlwg Mono" w:hAnsi="Tlwg Mono" w:cs="Tlwg Mono"/>
+          <w:color w:val="auto"/>
+          <w:sz w:val="24"/>
+          <w:szCs w:val="24"/>
+          <w:lang w:val="en"/>
+        </w:rPr>
+      </w:pPr>
+      <w:r>
+        <w:rPr>
+          <w:rFonts w:ascii="Tlwg Mono" w:hAnsi="Tlwg Mono" w:cs="Tlwg Mono"/>
+          <w:color w:val="auto"/>
+          <w:sz w:val="24"/>
+          <w:szCs w:val="24"/>
+          <w:lang w:val="en"/>
+        </w:rPr>
+        <w:t>Add the photo to priority queue</w:t>
+      </w:r>
+    </w:p>
+    <w:p>
+      <w:pPr>
+        <w:ind w:left="840" w:firstLine="420"/>
+        <w:rPr>
+          <w:rFonts w:ascii="Tlwg Mono" w:hAnsi="Tlwg Mono" w:cs="Tlwg Mono"/>
+          <w:color w:val="auto"/>
+          <w:sz w:val="24"/>
+          <w:szCs w:val="24"/>
+          <w:lang w:val="en"/>
+        </w:rPr>
+      </w:pPr>
+      <w:r>
+        <w:rPr>
+          <w:rFonts w:ascii="Tlwg Mono" w:hAnsi="Tlwg Mono" w:cs="Tlwg Mono"/>
+          <w:color w:val="auto"/>
+          <w:sz w:val="24"/>
+          <w:szCs w:val="24"/>
+          <w:lang w:val="en"/>
+        </w:rPr>
+        <w:t>let photo-&gt;state be true</w:t>
+      </w:r>
+    </w:p>
+    <w:p>
+      <w:pPr>
+        <w:ind w:left="420" w:firstLine="420"/>
+        <w:rPr>
+          <w:rFonts w:ascii="Tlwg Mono" w:hAnsi="Tlwg Mono" w:cs="Tlwg Mono"/>
+          <w:color w:val="auto"/>
+          <w:sz w:val="24"/>
+          <w:szCs w:val="24"/>
+          <w:lang w:val="en"/>
+        </w:rPr>
+      </w:pPr>
+      <w:r>
+        <w:rPr>
+          <w:rFonts w:ascii="Tlwg Mono" w:hAnsi="Tlwg Mono" w:cs="Tlwg Mono"/>
+          <w:color w:val="auto"/>
+          <w:sz w:val="24"/>
+          <w:szCs w:val="24"/>
+          <w:lang w:val="en"/>
+        </w:rPr>
+        <w:t>listphoto = listphoto-&gt;next</w:t>
+      </w:r>
+    </w:p>
+    <w:p>
+      <w:pPr>
+        <w:ind w:firstLine="420"/>
+        <w:rPr>
+          <w:rFonts w:ascii="Tlwg Mono" w:hAnsi="Tlwg Mono" w:cs="Tlwg Mono"/>
+          <w:color w:val="auto"/>
+          <w:sz w:val="24"/>
+          <w:szCs w:val="24"/>
+          <w:lang w:val="en"/>
+        </w:rPr>
+      </w:pPr>
+      <w:r>
+        <w:rPr>
+          <w:rFonts w:ascii="Tlwg Mono" w:hAnsi="Tlwg Mono" w:cs="Tlwg Mono"/>
+          <w:color w:val="auto"/>
+          <w:sz w:val="24"/>
+          <w:szCs w:val="24"/>
+          <w:lang w:val="en"/>
+        </w:rPr>
+        <w:t xml:space="preserve">tag = tag-&gt;next </w:t>
+      </w:r>
+    </w:p>
+    <w:p>
+      <w:pPr>
+        <w:rPr>
+          <w:rFonts w:ascii="Tlwg Mono" w:hAnsi="Tlwg Mono" w:cs="Tlwg Mono"/>
+          <w:color w:val="auto"/>
+          <w:sz w:val="24"/>
+          <w:szCs w:val="24"/>
+          <w:lang w:val="en"/>
+        </w:rPr>
+      </w:pPr>
+      <w:r>
+        <w:rPr>
+          <w:rFonts w:ascii="Tlwg Mono" w:hAnsi="Tlwg Mono" w:cs="Tlwg Mono"/>
+          <w:color w:val="auto"/>
+          <w:sz w:val="24"/>
+          <w:szCs w:val="24"/>
+          <w:lang w:val="en"/>
+        </w:rPr>
+        <w:t xml:space="preserve"> Pop priority queue 3 time and print the result </w:t>
+      </w:r>
+    </w:p>
+    <w:p>
+      <w:pPr>
         <w:rPr>
           <w:rFonts w:ascii="Times New Roman" w:hAnsi="Times New Roman" w:cs="Times New Roman"/>
           <w:b/>
@@ -8051,2377 +10467,7 @@
           <w:szCs w:val="28"/>
           <w:lang w:val="en"/>
         </w:rPr>
-        <w:t>Pseudocode</w:t>
-      </w:r>
-    </w:p>
-    <w:p>
-      <w:pPr>
-        <w:numPr>
-          <w:ilvl w:val="0"/>
-          <w:numId w:val="3"/>
-        </w:numPr>
-        <w:rPr>
-          <w:rFonts w:ascii="Times New Roman" w:hAnsi="Times New Roman" w:cs="Times New Roman"/>
-          <w:color w:val="2E75B6" w:themeColor="accent1" w:themeShade="BF"/>
-          <w:sz w:val="24"/>
-          <w:szCs w:val="24"/>
-          <w:lang w:val="en"/>
-        </w:rPr>
-      </w:pPr>
-      <w:r>
-        <w:rPr>
-          <w:rFonts w:ascii="Times New Roman" w:hAnsi="Times New Roman" w:cs="Times New Roman"/>
-          <w:color w:val="2E75B6" w:themeColor="accent1" w:themeShade="BF"/>
-          <w:sz w:val="24"/>
-          <w:szCs w:val="24"/>
-          <w:lang w:val="en"/>
-        </w:rPr>
-        <w:t>Find the photo information with the name photo</w:t>
-      </w:r>
-    </w:p>
-    <w:p>
-      <w:pPr>
-        <w:rPr>
-          <w:rFonts w:ascii="Tlwg Mono" w:hAnsi="Tlwg Mono" w:cs="Tlwg Mono"/>
-          <w:color w:val="2E75B6" w:themeColor="accent1" w:themeShade="BF"/>
-          <w:sz w:val="24"/>
-          <w:szCs w:val="24"/>
-          <w:lang w:val="en"/>
-        </w:rPr>
-      </w:pPr>
-      <w:r>
-        <w:rPr>
-          <w:rFonts w:ascii="Tlwg Mono" w:hAnsi="Tlwg Mono" w:cs="Tlwg Mono"/>
-          <w:b/>
-          <w:bCs/>
-          <w:color w:val="2E75B6" w:themeColor="accent1" w:themeShade="BF"/>
-          <w:sz w:val="24"/>
-          <w:szCs w:val="24"/>
-          <w:lang w:val="en"/>
-        </w:rPr>
-        <w:t>findphoto</w:t>
-      </w:r>
-      <w:r>
-        <w:rPr>
-          <w:rFonts w:ascii="Times New Roman" w:hAnsi="Times New Roman" w:cs="Times New Roman"/>
-          <w:color w:val="2E75B6" w:themeColor="accent1" w:themeShade="BF"/>
-          <w:sz w:val="24"/>
-          <w:szCs w:val="24"/>
-          <w:lang w:val="en"/>
-        </w:rPr>
-        <w:t xml:space="preserve"> </w:t>
-      </w:r>
-      <w:r>
-        <w:rPr>
-          <w:rFonts w:ascii="Tlwg Mono" w:hAnsi="Tlwg Mono" w:cs="Tlwg Mono"/>
-          <w:color w:val="2E75B6" w:themeColor="accent1" w:themeShade="BF"/>
-          <w:sz w:val="24"/>
-          <w:szCs w:val="24"/>
-          <w:lang w:val="en"/>
-        </w:rPr>
-        <w:t>(name photo):</w:t>
-      </w:r>
-    </w:p>
-    <w:p>
-      <w:pPr>
-        <w:rPr>
-          <w:rFonts w:ascii="Tlwg Mono" w:hAnsi="Tlwg Mono" w:cs="Tlwg Mono"/>
-          <w:color w:val="2E75B6" w:themeColor="accent1" w:themeShade="BF"/>
-          <w:sz w:val="24"/>
-          <w:szCs w:val="24"/>
-          <w:lang w:val="en"/>
-        </w:rPr>
-      </w:pPr>
-      <w:r>
-        <w:rPr>
-          <w:rFonts w:ascii="Tlwg Mono" w:hAnsi="Tlwg Mono" w:cs="Tlwg Mono"/>
-          <w:color w:val="2E75B6" w:themeColor="accent1" w:themeShade="BF"/>
-          <w:sz w:val="24"/>
-          <w:szCs w:val="24"/>
-          <w:lang w:val="en"/>
-        </w:rPr>
-        <w:t>set key = photo[0] - ’A’</w:t>
-      </w:r>
-    </w:p>
-    <w:p>
-      <w:pPr>
-        <w:rPr>
-          <w:rFonts w:ascii="Tlwg Mono" w:hAnsi="Tlwg Mono" w:cs="Tlwg Mono"/>
-          <w:color w:val="2E75B6" w:themeColor="accent1" w:themeShade="BF"/>
-          <w:sz w:val="24"/>
-          <w:szCs w:val="24"/>
-          <w:lang w:val="en"/>
-        </w:rPr>
-      </w:pPr>
-      <w:r>
-        <w:rPr>
-          <w:rFonts w:ascii="Tlwg Mono" w:hAnsi="Tlwg Mono" w:cs="Tlwg Mono"/>
-          <w:color w:val="2E75B6" w:themeColor="accent1" w:themeShade="BF"/>
-          <w:sz w:val="24"/>
-          <w:szCs w:val="24"/>
-          <w:lang w:val="en"/>
-        </w:rPr>
-        <w:t>set data = dictphoto[key]</w:t>
-      </w:r>
-    </w:p>
-    <w:p>
-      <w:pPr>
-        <w:rPr>
-          <w:rFonts w:ascii="Tlwg Mono" w:hAnsi="Tlwg Mono" w:cs="Tlwg Mono"/>
-          <w:color w:val="2E75B6" w:themeColor="accent1" w:themeShade="BF"/>
-          <w:sz w:val="24"/>
-          <w:szCs w:val="24"/>
-          <w:lang w:val="en"/>
-        </w:rPr>
-      </w:pPr>
-      <w:r>
-        <w:rPr>
-          <w:rFonts w:ascii="Tlwg Mono" w:hAnsi="Tlwg Mono" w:cs="Tlwg Mono"/>
-          <w:color w:val="2E75B6" w:themeColor="accent1" w:themeShade="BF"/>
-          <w:sz w:val="24"/>
-          <w:szCs w:val="24"/>
-          <w:lang w:val="en"/>
-        </w:rPr>
-        <w:t xml:space="preserve">Set Result to NULL </w:t>
-      </w:r>
-    </w:p>
-    <w:p>
-      <w:pPr>
-        <w:rPr>
-          <w:rFonts w:ascii="Tlwg Mono" w:hAnsi="Tlwg Mono" w:cs="Tlwg Mono"/>
-          <w:color w:val="2E75B6" w:themeColor="accent1" w:themeShade="BF"/>
-          <w:sz w:val="24"/>
-          <w:szCs w:val="24"/>
-          <w:lang w:val="en"/>
-        </w:rPr>
-      </w:pPr>
-      <w:r>
-        <w:rPr>
-          <w:rFonts w:ascii="Tlwg Mono" w:hAnsi="Tlwg Mono" w:cs="Tlwg Mono"/>
-          <w:color w:val="2E75B6" w:themeColor="accent1" w:themeShade="BF"/>
-          <w:sz w:val="24"/>
-          <w:szCs w:val="24"/>
-          <w:lang w:val="en"/>
-        </w:rPr>
-        <w:t>while data is not NULL</w:t>
-      </w:r>
-    </w:p>
-    <w:p>
-      <w:pPr>
-        <w:ind w:firstLine="420"/>
-        <w:rPr>
-          <w:rFonts w:ascii="Tlwg Mono" w:hAnsi="Tlwg Mono" w:cs="Tlwg Mono"/>
-          <w:color w:val="2E75B6" w:themeColor="accent1" w:themeShade="BF"/>
-          <w:sz w:val="24"/>
-          <w:szCs w:val="24"/>
-          <w:lang w:val="en"/>
-        </w:rPr>
-      </w:pPr>
-      <w:r>
-        <w:rPr>
-          <w:rFonts w:ascii="Tlwg Mono" w:hAnsi="Tlwg Mono" w:cs="Tlwg Mono"/>
-          <w:color w:val="2E75B6" w:themeColor="accent1" w:themeShade="BF"/>
-          <w:sz w:val="24"/>
-          <w:szCs w:val="24"/>
-          <w:lang w:val="en"/>
-        </w:rPr>
-        <w:t xml:space="preserve">if data-&gt;photo-&gt;photoname match name photo </w:t>
-      </w:r>
-    </w:p>
-    <w:p>
-      <w:pPr>
-        <w:ind w:left="420" w:firstLine="420"/>
-        <w:rPr>
-          <w:rFonts w:ascii="Tlwg Mono" w:hAnsi="Tlwg Mono" w:cs="Tlwg Mono"/>
-          <w:color w:val="2E75B6" w:themeColor="accent1" w:themeShade="BF"/>
-          <w:sz w:val="24"/>
-          <w:szCs w:val="24"/>
-          <w:lang w:val="en"/>
-        </w:rPr>
-      </w:pPr>
-      <w:r>
-        <w:rPr>
-          <w:rFonts w:ascii="Tlwg Mono" w:hAnsi="Tlwg Mono" w:cs="Tlwg Mono"/>
-          <w:color w:val="2E75B6" w:themeColor="accent1" w:themeShade="BF"/>
-          <w:sz w:val="24"/>
-          <w:szCs w:val="24"/>
-          <w:lang w:val="en"/>
-        </w:rPr>
-        <w:t>Result = data-&gt;photo</w:t>
-      </w:r>
-    </w:p>
-    <w:p>
-      <w:pPr>
-        <w:ind w:firstLine="420"/>
-        <w:rPr>
-          <w:rFonts w:ascii="Tlwg Mono" w:hAnsi="Tlwg Mono" w:cs="Tlwg Mono"/>
-          <w:color w:val="2E75B6" w:themeColor="accent1" w:themeShade="BF"/>
-          <w:sz w:val="24"/>
-          <w:szCs w:val="24"/>
-          <w:lang w:val="en"/>
-        </w:rPr>
-      </w:pPr>
-      <w:r>
-        <w:rPr>
-          <w:rFonts w:ascii="Tlwg Mono" w:hAnsi="Tlwg Mono" w:cs="Tlwg Mono"/>
-          <w:color w:val="2E75B6" w:themeColor="accent1" w:themeShade="BF"/>
-          <w:sz w:val="24"/>
-          <w:szCs w:val="24"/>
-          <w:lang w:val="en"/>
-        </w:rPr>
-        <w:t xml:space="preserve">data = data-&gt;next </w:t>
-      </w:r>
-    </w:p>
-    <w:p>
-      <w:pPr>
-        <w:rPr>
-          <w:rFonts w:ascii="Tlwg Mono" w:hAnsi="Tlwg Mono" w:cs="Tlwg Mono"/>
-          <w:color w:val="2E75B6" w:themeColor="accent1" w:themeShade="BF"/>
-          <w:sz w:val="24"/>
-          <w:szCs w:val="24"/>
-          <w:lang w:val="en"/>
-        </w:rPr>
-      </w:pPr>
-      <w:r>
-        <w:rPr>
-          <w:rFonts w:ascii="Tlwg Mono" w:hAnsi="Tlwg Mono" w:cs="Tlwg Mono"/>
-          <w:color w:val="2E75B6" w:themeColor="accent1" w:themeShade="BF"/>
-          <w:sz w:val="24"/>
-          <w:szCs w:val="24"/>
-          <w:lang w:val="en"/>
-        </w:rPr>
-        <w:t>Return Result</w:t>
-      </w:r>
-    </w:p>
-    <w:p>
-      <w:pPr>
-        <w:ind w:firstLine="420"/>
-        <w:rPr>
-          <w:rFonts w:ascii="Times New Roman" w:hAnsi="Times New Roman" w:cs="Times New Roman"/>
-          <w:color w:val="2E75B6" w:themeColor="accent1" w:themeShade="BF"/>
-          <w:sz w:val="24"/>
-          <w:szCs w:val="24"/>
-          <w:lang w:val="en"/>
-        </w:rPr>
-      </w:pPr>
-    </w:p>
-    <w:p>
-      <w:pPr>
-        <w:numPr>
-          <w:ilvl w:val="0"/>
-          <w:numId w:val="4"/>
-        </w:numPr>
-        <w:rPr>
-          <w:rFonts w:ascii="Times New Roman" w:hAnsi="Times New Roman" w:cs="Times New Roman"/>
-          <w:color w:val="2E75B6" w:themeColor="accent1" w:themeShade="BF"/>
-          <w:sz w:val="24"/>
-          <w:szCs w:val="24"/>
-          <w:lang w:val="en"/>
-        </w:rPr>
-      </w:pPr>
-      <w:r>
-        <w:rPr>
-          <w:rFonts w:ascii="Times New Roman" w:hAnsi="Times New Roman" w:cs="Times New Roman"/>
-          <w:color w:val="2E75B6" w:themeColor="accent1" w:themeShade="BF"/>
-          <w:sz w:val="24"/>
-          <w:szCs w:val="24"/>
-          <w:lang w:val="en"/>
-        </w:rPr>
-        <w:t>Add the tag</w:t>
-      </w:r>
-    </w:p>
-    <w:p>
-      <w:pPr>
-        <w:rPr>
-          <w:rFonts w:ascii="Tlwg Mono" w:hAnsi="Tlwg Mono" w:cs="Tlwg Mono"/>
-          <w:color w:val="2E75B6" w:themeColor="accent1" w:themeShade="BF"/>
-          <w:sz w:val="24"/>
-          <w:szCs w:val="24"/>
-          <w:lang w:val="en"/>
-        </w:rPr>
-      </w:pPr>
-      <w:r>
-        <w:rPr>
-          <w:rFonts w:ascii="Tlwg Mono" w:hAnsi="Tlwg Mono" w:cs="Tlwg Mono"/>
-          <w:color w:val="2E75B6" w:themeColor="accent1" w:themeShade="BF"/>
-          <w:sz w:val="24"/>
-          <w:szCs w:val="24"/>
-          <w:lang w:val="en"/>
-        </w:rPr>
-        <w:t>Program ask a name of the photo and tags[]</w:t>
-      </w:r>
-    </w:p>
-    <w:p>
-      <w:pPr>
-        <w:rPr>
-          <w:rFonts w:ascii="Tlwg Mono" w:hAnsi="Tlwg Mono" w:cs="Tlwg Mono"/>
-          <w:color w:val="2E75B6" w:themeColor="accent1" w:themeShade="BF"/>
-          <w:sz w:val="24"/>
-          <w:szCs w:val="24"/>
-          <w:lang w:val="en"/>
-        </w:rPr>
-      </w:pPr>
-      <w:r>
-        <w:rPr>
-          <w:rFonts w:ascii="Tlwg Mono" w:hAnsi="Tlwg Mono" w:cs="Tlwg Mono"/>
-          <w:color w:val="2E75B6" w:themeColor="accent1" w:themeShade="BF"/>
-          <w:sz w:val="24"/>
-          <w:szCs w:val="24"/>
-          <w:lang w:val="en"/>
-        </w:rPr>
-        <w:t xml:space="preserve">data = </w:t>
-      </w:r>
-      <w:r>
-        <w:rPr>
-          <w:rFonts w:ascii="Tlwg Mono" w:hAnsi="Tlwg Mono" w:cs="Tlwg Mono"/>
-          <w:b/>
-          <w:bCs/>
-          <w:color w:val="2E75B6" w:themeColor="accent1" w:themeShade="BF"/>
-          <w:sz w:val="24"/>
-          <w:szCs w:val="24"/>
-          <w:lang w:val="en"/>
-        </w:rPr>
-        <w:t>findphoto</w:t>
-      </w:r>
-      <w:r>
-        <w:rPr>
-          <w:rFonts w:ascii="Tlwg Mono" w:hAnsi="Tlwg Mono" w:cs="Tlwg Mono"/>
-          <w:color w:val="2E75B6" w:themeColor="accent1" w:themeShade="BF"/>
-          <w:sz w:val="24"/>
-          <w:szCs w:val="24"/>
-          <w:lang w:val="en"/>
-        </w:rPr>
-        <w:t xml:space="preserve">(name photo) </w:t>
-      </w:r>
-    </w:p>
-    <w:p>
-      <w:pPr>
-        <w:rPr>
-          <w:rFonts w:ascii="Tlwg Mono" w:hAnsi="Tlwg Mono" w:cs="Tlwg Mono"/>
-          <w:color w:val="2E75B6" w:themeColor="accent1" w:themeShade="BF"/>
-          <w:sz w:val="24"/>
-          <w:szCs w:val="24"/>
-          <w:lang w:val="en"/>
-        </w:rPr>
-      </w:pPr>
-      <w:r>
-        <w:rPr>
-          <w:rFonts w:ascii="Tlwg Mono" w:hAnsi="Tlwg Mono" w:cs="Tlwg Mono"/>
-          <w:color w:val="2E75B6" w:themeColor="accent1" w:themeShade="BF"/>
-          <w:sz w:val="24"/>
-          <w:szCs w:val="24"/>
-          <w:lang w:val="en"/>
-        </w:rPr>
-        <w:t>Add data-&gt;numtag with size of tags[]</w:t>
-      </w:r>
-    </w:p>
-    <w:p>
-      <w:pPr>
-        <w:rPr>
-          <w:rFonts w:ascii="Tlwg Mono" w:hAnsi="Tlwg Mono" w:cs="Tlwg Mono"/>
-          <w:color w:val="2E75B6" w:themeColor="accent1" w:themeShade="BF"/>
-          <w:sz w:val="24"/>
-          <w:szCs w:val="24"/>
-          <w:lang w:val="en"/>
-        </w:rPr>
-      </w:pPr>
-      <w:r>
-        <w:rPr>
-          <w:rFonts w:ascii="Tlwg Mono" w:hAnsi="Tlwg Mono" w:cs="Tlwg Mono"/>
-          <w:color w:val="2E75B6" w:themeColor="accent1" w:themeShade="BF"/>
-          <w:sz w:val="24"/>
-          <w:szCs w:val="24"/>
-          <w:lang w:val="en"/>
-        </w:rPr>
-        <w:t>if data is not NULL</w:t>
-      </w:r>
-    </w:p>
-    <w:p>
-      <w:pPr>
-        <w:ind w:firstLine="420"/>
-        <w:rPr>
-          <w:rFonts w:ascii="Tlwg Mono" w:hAnsi="Tlwg Mono" w:cs="Tlwg Mono"/>
-          <w:color w:val="2E75B6" w:themeColor="accent1" w:themeShade="BF"/>
-          <w:sz w:val="24"/>
-          <w:szCs w:val="24"/>
-          <w:lang w:val="en"/>
-        </w:rPr>
-      </w:pPr>
-      <w:r>
-        <w:rPr>
-          <w:rFonts w:ascii="Tlwg Mono" w:hAnsi="Tlwg Mono" w:cs="Tlwg Mono"/>
-          <w:color w:val="2E75B6" w:themeColor="accent1" w:themeShade="BF"/>
-          <w:sz w:val="24"/>
-          <w:szCs w:val="24"/>
-          <w:lang w:val="en"/>
-        </w:rPr>
-        <w:t>head = data-&gt;alltag</w:t>
-      </w:r>
-    </w:p>
-    <w:p>
-      <w:pPr>
-        <w:ind w:firstLine="420"/>
-        <w:rPr>
-          <w:rFonts w:ascii="Tlwg Mono" w:hAnsi="Tlwg Mono" w:cs="Tlwg Mono"/>
-          <w:color w:val="2E75B6" w:themeColor="accent1" w:themeShade="BF"/>
-          <w:sz w:val="24"/>
-          <w:szCs w:val="24"/>
-          <w:lang w:val="en"/>
-        </w:rPr>
-      </w:pPr>
-      <w:r>
-        <w:rPr>
-          <w:rFonts w:ascii="Tlwg Mono" w:hAnsi="Tlwg Mono" w:cs="Tlwg Mono"/>
-          <w:color w:val="2E75B6" w:themeColor="accent1" w:themeShade="BF"/>
-          <w:sz w:val="24"/>
-          <w:szCs w:val="24"/>
-          <w:lang w:val="en"/>
-        </w:rPr>
-        <w:t>For tag in tags[]</w:t>
-      </w:r>
-    </w:p>
-    <w:p>
-      <w:pPr>
-        <w:ind w:left="420" w:firstLine="420"/>
-        <w:rPr>
-          <w:rFonts w:ascii="Tlwg Mono" w:hAnsi="Tlwg Mono" w:cs="Tlwg Mono"/>
-          <w:color w:val="2E75B6" w:themeColor="accent1" w:themeShade="BF"/>
-          <w:sz w:val="24"/>
-          <w:szCs w:val="24"/>
-          <w:lang w:val="en"/>
-        </w:rPr>
-      </w:pPr>
-      <w:r>
-        <w:rPr>
-          <w:rFonts w:ascii="Tlwg Mono" w:hAnsi="Tlwg Mono" w:cs="Tlwg Mono"/>
-          <w:color w:val="2E75B6" w:themeColor="accent1" w:themeShade="BF"/>
-          <w:sz w:val="24"/>
-          <w:szCs w:val="24"/>
-          <w:lang w:val="en"/>
-        </w:rPr>
-        <w:t>Allocate temp(LIST_TAG) and assign tag to temp-&gt;nametag</w:t>
-      </w:r>
-    </w:p>
-    <w:p>
-      <w:pPr>
-        <w:ind w:left="420" w:firstLine="420"/>
-        <w:rPr>
-          <w:rFonts w:ascii="Tlwg Mono" w:hAnsi="Tlwg Mono" w:cs="Tlwg Mono"/>
-          <w:color w:val="2E75B6" w:themeColor="accent1" w:themeShade="BF"/>
-          <w:sz w:val="24"/>
-          <w:szCs w:val="24"/>
-          <w:lang w:val="en"/>
-        </w:rPr>
-      </w:pPr>
-      <w:r>
-        <w:rPr>
-          <w:rFonts w:ascii="Tlwg Mono" w:hAnsi="Tlwg Mono" w:cs="Tlwg Mono"/>
-          <w:color w:val="2E75B6" w:themeColor="accent1" w:themeShade="BF"/>
-          <w:sz w:val="24"/>
-          <w:szCs w:val="24"/>
-          <w:lang w:val="en"/>
-        </w:rPr>
-        <w:t>temp-&gt;next = head-&gt;next</w:t>
-      </w:r>
-    </w:p>
-    <w:p>
-      <w:pPr>
-        <w:ind w:left="420" w:firstLine="420"/>
-        <w:rPr>
-          <w:rFonts w:ascii="Tlwg Mono" w:hAnsi="Tlwg Mono" w:cs="Tlwg Mono"/>
-          <w:color w:val="2E75B6" w:themeColor="accent1" w:themeShade="BF"/>
-          <w:sz w:val="24"/>
-          <w:szCs w:val="24"/>
-          <w:lang w:val="en"/>
-        </w:rPr>
-      </w:pPr>
-      <w:r>
-        <w:rPr>
-          <w:rFonts w:ascii="Tlwg Mono" w:hAnsi="Tlwg Mono" w:cs="Tlwg Mono"/>
-          <w:color w:val="2E75B6" w:themeColor="accent1" w:themeShade="BF"/>
-          <w:sz w:val="24"/>
-          <w:szCs w:val="24"/>
-          <w:lang w:val="en"/>
-        </w:rPr>
-        <w:t>Head-&gt;next = temp</w:t>
-      </w:r>
-    </w:p>
-    <w:p>
-      <w:pPr>
-        <w:ind w:left="420" w:firstLine="420"/>
-        <w:rPr>
-          <w:rFonts w:ascii="Tlwg Mono" w:hAnsi="Tlwg Mono" w:cs="Tlwg Mono"/>
-          <w:color w:val="2E75B6" w:themeColor="accent1" w:themeShade="BF"/>
-          <w:sz w:val="24"/>
-          <w:szCs w:val="24"/>
-          <w:lang w:val="en"/>
-        </w:rPr>
-      </w:pPr>
-    </w:p>
-    <w:p>
-      <w:pPr>
-        <w:ind w:left="420" w:firstLine="420"/>
-        <w:rPr>
-          <w:rFonts w:ascii="Tlwg Mono" w:hAnsi="Tlwg Mono" w:cs="Tlwg Mono"/>
-          <w:color w:val="2E75B6" w:themeColor="accent1" w:themeShade="BF"/>
-          <w:sz w:val="24"/>
-          <w:szCs w:val="24"/>
-          <w:lang w:val="en"/>
-        </w:rPr>
-      </w:pPr>
-    </w:p>
-    <w:p>
-      <w:pPr>
-        <w:ind w:left="420" w:firstLine="420"/>
-        <w:rPr>
-          <w:rFonts w:ascii="Tlwg Mono" w:hAnsi="Tlwg Mono" w:cs="Tlwg Mono"/>
-          <w:color w:val="2E75B6" w:themeColor="accent1" w:themeShade="BF"/>
-          <w:sz w:val="24"/>
-          <w:szCs w:val="24"/>
-          <w:lang w:val="en"/>
-        </w:rPr>
-      </w:pPr>
-    </w:p>
-    <w:p>
-      <w:pPr>
-        <w:ind w:left="420" w:firstLine="420"/>
-        <w:rPr>
-          <w:rFonts w:ascii="Tlwg Mono" w:hAnsi="Tlwg Mono" w:cs="Tlwg Mono"/>
-          <w:color w:val="2E75B6" w:themeColor="accent1" w:themeShade="BF"/>
-          <w:sz w:val="24"/>
-          <w:szCs w:val="24"/>
-          <w:lang w:val="en"/>
-        </w:rPr>
-      </w:pPr>
-    </w:p>
-    <w:p>
-      <w:pPr>
-        <w:ind w:left="420" w:firstLine="420"/>
-        <w:rPr>
-          <w:rFonts w:ascii="Tlwg Mono" w:hAnsi="Tlwg Mono" w:cs="Tlwg Mono"/>
-          <w:color w:val="2E75B6" w:themeColor="accent1" w:themeShade="BF"/>
-          <w:sz w:val="24"/>
-          <w:szCs w:val="24"/>
-          <w:lang w:val="en"/>
-        </w:rPr>
-      </w:pPr>
-    </w:p>
-    <w:p>
-      <w:pPr>
-        <w:ind w:left="420" w:firstLine="420"/>
-        <w:rPr>
-          <w:rFonts w:ascii="Tlwg Mono" w:hAnsi="Tlwg Mono" w:cs="Tlwg Mono"/>
-          <w:color w:val="2E75B6" w:themeColor="accent1" w:themeShade="BF"/>
-          <w:sz w:val="24"/>
-          <w:szCs w:val="24"/>
-          <w:lang w:val="en"/>
-        </w:rPr>
-      </w:pPr>
-    </w:p>
-    <w:p>
-      <w:pPr>
-        <w:numPr>
-          <w:ilvl w:val="0"/>
-          <w:numId w:val="4"/>
-        </w:numPr>
-        <w:rPr>
-          <w:rFonts w:ascii="Times New Roman" w:hAnsi="Times New Roman" w:cs="Times New Roman"/>
-          <w:color w:val="2E75B6" w:themeColor="accent1" w:themeShade="BF"/>
-          <w:sz w:val="24"/>
-          <w:szCs w:val="24"/>
-          <w:lang w:val="en"/>
-        </w:rPr>
-      </w:pPr>
-      <w:r>
-        <w:rPr>
-          <w:rFonts w:ascii="Times New Roman" w:hAnsi="Times New Roman" w:cs="Times New Roman"/>
-          <w:color w:val="2E75B6" w:themeColor="accent1" w:themeShade="BF"/>
-          <w:sz w:val="24"/>
-          <w:szCs w:val="24"/>
-          <w:lang w:val="en"/>
-        </w:rPr>
-        <w:t>Delete the tag</w:t>
-      </w:r>
-    </w:p>
-    <w:p>
-      <w:pPr>
-        <w:rPr>
-          <w:rFonts w:ascii="Tlwg Mono" w:hAnsi="Tlwg Mono" w:cs="Tlwg Mono"/>
-          <w:color w:val="2E75B6" w:themeColor="accent1" w:themeShade="BF"/>
-          <w:sz w:val="24"/>
-          <w:szCs w:val="24"/>
-          <w:lang w:val="en"/>
-        </w:rPr>
-      </w:pPr>
-      <w:r>
-        <w:rPr>
-          <w:rFonts w:ascii="Tlwg Mono" w:hAnsi="Tlwg Mono" w:cs="Tlwg Mono"/>
-          <w:color w:val="2E75B6" w:themeColor="accent1" w:themeShade="BF"/>
-          <w:sz w:val="24"/>
-          <w:szCs w:val="24"/>
-          <w:lang w:val="en"/>
-        </w:rPr>
-        <w:t>Program ask a name of the photo and tags[]</w:t>
-      </w:r>
-    </w:p>
-    <w:p>
-      <w:pPr>
-        <w:rPr>
-          <w:rFonts w:ascii="Tlwg Mono" w:hAnsi="Tlwg Mono" w:cs="Tlwg Mono"/>
-          <w:color w:val="2E75B6" w:themeColor="accent1" w:themeShade="BF"/>
-          <w:sz w:val="24"/>
-          <w:szCs w:val="24"/>
-          <w:lang w:val="en"/>
-        </w:rPr>
-      </w:pPr>
-      <w:r>
-        <w:rPr>
-          <w:rFonts w:ascii="Tlwg Mono" w:hAnsi="Tlwg Mono" w:cs="Tlwg Mono"/>
-          <w:color w:val="2E75B6" w:themeColor="accent1" w:themeShade="BF"/>
-          <w:sz w:val="24"/>
-          <w:szCs w:val="24"/>
-          <w:lang w:val="en"/>
-        </w:rPr>
-        <w:t>data = findphoto(photo)</w:t>
-      </w:r>
-    </w:p>
-    <w:p>
-      <w:pPr>
-        <w:rPr>
-          <w:rFonts w:ascii="Tlwg Mono" w:hAnsi="Tlwg Mono" w:cs="Tlwg Mono"/>
-          <w:color w:val="2E75B6" w:themeColor="accent1" w:themeShade="BF"/>
-          <w:sz w:val="24"/>
-          <w:szCs w:val="24"/>
-          <w:lang w:val="en"/>
-        </w:rPr>
-      </w:pPr>
-      <w:r>
-        <w:rPr>
-          <w:rFonts w:ascii="Tlwg Mono" w:hAnsi="Tlwg Mono" w:cs="Tlwg Mono"/>
-          <w:color w:val="2E75B6" w:themeColor="accent1" w:themeShade="BF"/>
-          <w:sz w:val="24"/>
-          <w:szCs w:val="24"/>
-          <w:lang w:val="en"/>
-        </w:rPr>
-        <w:t>Loop data-&gt;alltag[]</w:t>
-      </w:r>
-    </w:p>
-    <w:p>
-      <w:pPr>
-        <w:ind w:firstLine="420"/>
-        <w:rPr>
-          <w:rFonts w:ascii="Tlwg Mono" w:hAnsi="Tlwg Mono" w:cs="Tlwg Mono"/>
-          <w:color w:val="2E75B6" w:themeColor="accent1" w:themeShade="BF"/>
-          <w:sz w:val="24"/>
-          <w:szCs w:val="24"/>
-          <w:lang w:val="en"/>
-        </w:rPr>
-      </w:pPr>
-    </w:p>
-    <w:p>
-      <w:pPr>
-        <w:rPr>
-          <w:rFonts w:ascii="Times New Roman" w:hAnsi="Times New Roman" w:cs="Times New Roman"/>
-          <w:color w:val="2E75B6" w:themeColor="accent1" w:themeShade="BF"/>
-          <w:sz w:val="24"/>
-          <w:szCs w:val="24"/>
-          <w:lang w:val="en"/>
-        </w:rPr>
-      </w:pPr>
-    </w:p>
-    <w:p>
-      <w:pPr>
-        <w:numPr>
-          <w:ilvl w:val="0"/>
-          <w:numId w:val="4"/>
-        </w:numPr>
-        <w:rPr>
-          <w:rFonts w:ascii="Times New Roman" w:hAnsi="Times New Roman" w:cs="Times New Roman"/>
-          <w:color w:val="2E75B6" w:themeColor="accent1" w:themeShade="BF"/>
-          <w:sz w:val="24"/>
-          <w:szCs w:val="24"/>
-          <w:lang w:val="en"/>
-        </w:rPr>
-      </w:pPr>
-      <w:r>
-        <w:rPr>
-          <w:rFonts w:ascii="Times New Roman" w:hAnsi="Times New Roman" w:cs="Times New Roman"/>
-          <w:color w:val="2E75B6" w:themeColor="accent1" w:themeShade="BF"/>
-          <w:sz w:val="24"/>
-          <w:szCs w:val="24"/>
-          <w:lang w:val="en"/>
-        </w:rPr>
-        <w:t>Check is the photo have the given tag or not</w:t>
-      </w:r>
-    </w:p>
-    <w:p>
-      <w:pPr>
-        <w:rPr>
-          <w:rFonts w:ascii="Tlwg Mono" w:hAnsi="Tlwg Mono" w:cs="Tlwg Mono"/>
-          <w:color w:val="2E75B6" w:themeColor="accent1" w:themeShade="BF"/>
-          <w:sz w:val="24"/>
-          <w:szCs w:val="24"/>
-          <w:lang w:val="en"/>
-        </w:rPr>
-      </w:pPr>
-      <w:r>
-        <w:rPr>
-          <w:rFonts w:ascii="Tlwg Mono" w:hAnsi="Tlwg Mono" w:cs="Tlwg Mono"/>
-          <w:b/>
-          <w:bCs/>
-          <w:color w:val="2E75B6" w:themeColor="accent1" w:themeShade="BF"/>
-          <w:sz w:val="24"/>
-          <w:szCs w:val="24"/>
-          <w:lang w:val="en"/>
-        </w:rPr>
-        <w:t>checktag</w:t>
-      </w:r>
-      <w:r>
-        <w:rPr>
-          <w:rFonts w:ascii="Tlwg Mono" w:hAnsi="Tlwg Mono" w:cs="Tlwg Mono"/>
-          <w:color w:val="2E75B6" w:themeColor="accent1" w:themeShade="BF"/>
-          <w:sz w:val="24"/>
-          <w:szCs w:val="24"/>
-          <w:lang w:val="en"/>
-        </w:rPr>
-        <w:t>(photo,name tag):</w:t>
-      </w:r>
-    </w:p>
-    <w:p>
-      <w:pPr>
-        <w:rPr>
-          <w:rFonts w:ascii="Tlwg Mono" w:hAnsi="Tlwg Mono" w:cs="Tlwg Mono"/>
-          <w:color w:val="2E75B6" w:themeColor="accent1" w:themeShade="BF"/>
-          <w:sz w:val="24"/>
-          <w:szCs w:val="24"/>
-          <w:lang w:val="en"/>
-        </w:rPr>
-      </w:pPr>
-      <w:r>
-        <w:rPr>
-          <w:rFonts w:ascii="Tlwg Mono" w:hAnsi="Tlwg Mono" w:cs="Tlwg Mono"/>
-          <w:color w:val="2E75B6" w:themeColor="accent1" w:themeShade="BF"/>
-          <w:sz w:val="24"/>
-          <w:szCs w:val="24"/>
-          <w:lang w:val="en"/>
-        </w:rPr>
-        <w:t xml:space="preserve">Set Result to false </w:t>
-      </w:r>
-    </w:p>
-    <w:p>
-      <w:pPr>
-        <w:ind w:firstLine="420"/>
-        <w:rPr>
-          <w:rFonts w:ascii="Tlwg Mono" w:hAnsi="Tlwg Mono" w:cs="Tlwg Mono"/>
-          <w:color w:val="2E75B6" w:themeColor="accent1" w:themeShade="BF"/>
-          <w:sz w:val="24"/>
-          <w:szCs w:val="24"/>
-          <w:lang w:val="en"/>
-        </w:rPr>
-      </w:pPr>
-      <w:r>
-        <w:rPr>
-          <w:rFonts w:ascii="Tlwg Mono" w:hAnsi="Tlwg Mono" w:cs="Tlwg Mono"/>
-          <w:color w:val="2E75B6" w:themeColor="accent1" w:themeShade="BF"/>
-          <w:sz w:val="24"/>
-          <w:szCs w:val="24"/>
-          <w:lang w:val="en"/>
-        </w:rPr>
-        <w:t>Loop name tags</w:t>
-      </w:r>
-    </w:p>
-    <w:p>
-      <w:pPr>
-        <w:ind w:left="420" w:firstLine="420"/>
-        <w:rPr>
-          <w:rFonts w:ascii="Tlwg Mono" w:hAnsi="Tlwg Mono" w:cs="Tlwg Mono"/>
-          <w:color w:val="2E75B6" w:themeColor="accent1" w:themeShade="BF"/>
-          <w:sz w:val="24"/>
-          <w:szCs w:val="24"/>
-          <w:lang w:val="en"/>
-        </w:rPr>
-      </w:pPr>
-      <w:r>
-        <w:rPr>
-          <w:rFonts w:ascii="Tlwg Mono" w:hAnsi="Tlwg Mono" w:cs="Tlwg Mono"/>
-          <w:color w:val="2E75B6" w:themeColor="accent1" w:themeShade="BF"/>
-          <w:sz w:val="24"/>
-          <w:szCs w:val="24"/>
-          <w:lang w:val="en"/>
-        </w:rPr>
-        <w:t xml:space="preserve">if tag in photo </w:t>
-      </w:r>
-    </w:p>
-    <w:p>
-      <w:pPr>
-        <w:ind w:left="840" w:firstLine="420"/>
-        <w:rPr>
-          <w:rFonts w:ascii="Tlwg Mono" w:hAnsi="Tlwg Mono" w:cs="Tlwg Mono"/>
-          <w:color w:val="2E75B6" w:themeColor="accent1" w:themeShade="BF"/>
-          <w:sz w:val="24"/>
-          <w:szCs w:val="24"/>
-          <w:lang w:val="en"/>
-        </w:rPr>
-      </w:pPr>
-      <w:r>
-        <w:rPr>
-          <w:rFonts w:ascii="Tlwg Mono" w:hAnsi="Tlwg Mono" w:cs="Tlwg Mono"/>
-          <w:color w:val="2E75B6" w:themeColor="accent1" w:themeShade="BF"/>
-          <w:sz w:val="24"/>
-          <w:szCs w:val="24"/>
-          <w:lang w:val="en"/>
-        </w:rPr>
-        <w:t>Let Result to true</w:t>
-      </w:r>
-    </w:p>
-    <w:p>
-      <w:pPr>
-        <w:rPr>
-          <w:rFonts w:ascii="Tlwg Mono" w:hAnsi="Tlwg Mono" w:cs="Tlwg Mono"/>
-          <w:color w:val="2E75B6" w:themeColor="accent1" w:themeShade="BF"/>
-          <w:sz w:val="24"/>
-          <w:szCs w:val="24"/>
-          <w:lang w:val="en"/>
-        </w:rPr>
-      </w:pPr>
-      <w:r>
-        <w:rPr>
-          <w:rFonts w:ascii="Tlwg Mono" w:hAnsi="Tlwg Mono" w:cs="Tlwg Mono"/>
-          <w:color w:val="2E75B6" w:themeColor="accent1" w:themeShade="BF"/>
-          <w:sz w:val="24"/>
-          <w:szCs w:val="24"/>
-          <w:lang w:val="en"/>
-        </w:rPr>
-        <w:t>Return result</w:t>
-      </w:r>
-    </w:p>
-    <w:p>
-      <w:pPr>
-        <w:rPr>
-          <w:rFonts w:ascii="Tlwg Mono" w:hAnsi="Tlwg Mono" w:cs="Tlwg Mono"/>
-          <w:color w:val="2E75B6" w:themeColor="accent1" w:themeShade="BF"/>
-          <w:sz w:val="24"/>
-          <w:szCs w:val="24"/>
-          <w:lang w:val="en"/>
-        </w:rPr>
-      </w:pPr>
-    </w:p>
-    <w:p>
-      <w:pPr>
-        <w:rPr>
-          <w:rFonts w:ascii="Times New Roman" w:hAnsi="Times New Roman" w:cs="Times New Roman"/>
-          <w:color w:val="2E75B6" w:themeColor="accent1" w:themeShade="BF"/>
-          <w:sz w:val="24"/>
-          <w:szCs w:val="24"/>
-          <w:lang w:val="en"/>
-        </w:rPr>
-      </w:pPr>
-    </w:p>
-    <w:p>
-      <w:pPr>
-        <w:rPr>
-          <w:rFonts w:ascii="Times New Roman" w:hAnsi="Times New Roman" w:cs="Times New Roman"/>
-          <w:color w:val="2E75B6" w:themeColor="accent1" w:themeShade="BF"/>
-          <w:sz w:val="24"/>
-          <w:szCs w:val="24"/>
-          <w:lang w:val="en"/>
-        </w:rPr>
-      </w:pPr>
-    </w:p>
-    <w:p>
-      <w:pPr>
-        <w:rPr>
-          <w:rFonts w:ascii="Times New Roman" w:hAnsi="Times New Roman" w:cs="Times New Roman"/>
-          <w:color w:val="2E75B6" w:themeColor="accent1" w:themeShade="BF"/>
-          <w:sz w:val="24"/>
-          <w:szCs w:val="24"/>
-          <w:lang w:val="en"/>
-        </w:rPr>
-      </w:pPr>
-    </w:p>
-    <w:p>
-      <w:pPr>
-        <w:rPr>
-          <w:rFonts w:ascii="Times New Roman" w:hAnsi="Times New Roman" w:cs="Times New Roman"/>
-          <w:color w:val="2E75B6" w:themeColor="accent1" w:themeShade="BF"/>
-          <w:sz w:val="24"/>
-          <w:szCs w:val="24"/>
-          <w:lang w:val="en"/>
-        </w:rPr>
-      </w:pPr>
-    </w:p>
-    <w:p>
-      <w:pPr>
-        <w:rPr>
-          <w:rFonts w:ascii="Times New Roman" w:hAnsi="Times New Roman" w:cs="Times New Roman"/>
-          <w:color w:val="2E75B6" w:themeColor="accent1" w:themeShade="BF"/>
-          <w:sz w:val="24"/>
-          <w:szCs w:val="24"/>
-          <w:lang w:val="en"/>
-        </w:rPr>
-      </w:pPr>
-    </w:p>
-    <w:p>
-      <w:pPr>
-        <w:rPr>
-          <w:rFonts w:ascii="Times New Roman" w:hAnsi="Times New Roman" w:cs="Times New Roman"/>
-          <w:color w:val="2E75B6" w:themeColor="accent1" w:themeShade="BF"/>
-          <w:sz w:val="24"/>
-          <w:szCs w:val="24"/>
-          <w:lang w:val="en"/>
-        </w:rPr>
-      </w:pPr>
-    </w:p>
-    <w:p>
-      <w:pPr>
-        <w:numPr>
-          <w:ilvl w:val="0"/>
-          <w:numId w:val="4"/>
-        </w:numPr>
-        <w:rPr>
-          <w:rFonts w:ascii="Tlwg Mono" w:hAnsi="Tlwg Mono" w:cs="Tlwg Mono"/>
-          <w:color w:val="2E75B6" w:themeColor="accent1" w:themeShade="BF"/>
-          <w:sz w:val="24"/>
-          <w:szCs w:val="24"/>
-          <w:lang w:val="en"/>
-        </w:rPr>
-      </w:pPr>
-      <w:r>
-        <w:rPr>
-          <w:rFonts w:ascii="Times New Roman" w:hAnsi="Times New Roman" w:cs="Times New Roman"/>
-          <w:color w:val="2E75B6" w:themeColor="accent1" w:themeShade="BF"/>
-          <w:sz w:val="24"/>
-          <w:szCs w:val="24"/>
-          <w:lang w:val="en"/>
-        </w:rPr>
-        <w:t>Search for photo(s) with tags that match user need</w:t>
-      </w:r>
-      <w:r>
-        <w:rPr>
-          <w:rFonts w:ascii="Tlwg Mono" w:hAnsi="Tlwg Mono" w:cs="Tlwg Mono"/>
-          <w:color w:val="2E75B6" w:themeColor="accent1" w:themeShade="BF"/>
-          <w:sz w:val="24"/>
-          <w:szCs w:val="24"/>
-          <w:lang w:val="en"/>
-        </w:rPr>
-        <w:t xml:space="preserve">  </w:t>
-      </w:r>
-    </w:p>
-    <w:p>
-      <w:pPr>
-        <w:rPr>
-          <w:rFonts w:ascii="Tlwg Mono" w:hAnsi="Tlwg Mono" w:cs="Tlwg Mono"/>
-          <w:color w:val="2E75B6" w:themeColor="accent1" w:themeShade="BF"/>
-          <w:sz w:val="24"/>
-          <w:szCs w:val="24"/>
-          <w:lang w:val="en"/>
-        </w:rPr>
-      </w:pPr>
-      <w:r>
-        <w:rPr>
-          <w:rFonts w:ascii="Tlwg Mono" w:hAnsi="Tlwg Mono" w:cs="Tlwg Mono"/>
-          <w:color w:val="2E75B6" w:themeColor="accent1" w:themeShade="BF"/>
-          <w:sz w:val="24"/>
-          <w:szCs w:val="24"/>
-          <w:lang w:val="en"/>
-        </w:rPr>
-        <w:t>Program ask a name tags[] from user</w:t>
-      </w:r>
-    </w:p>
-    <w:p>
-      <w:pPr>
-        <w:rPr>
-          <w:rFonts w:ascii="Tlwg Mono" w:hAnsi="Tlwg Mono" w:cs="Tlwg Mono"/>
-          <w:color w:val="2E75B6" w:themeColor="accent1" w:themeShade="BF"/>
-          <w:sz w:val="24"/>
-          <w:szCs w:val="24"/>
-          <w:lang w:val="en"/>
-        </w:rPr>
-      </w:pPr>
-      <w:r>
-        <w:rPr>
-          <w:rFonts w:ascii="Tlwg Mono" w:hAnsi="Tlwg Mono" w:cs="Tlwg Mono"/>
-          <w:color w:val="2E75B6" w:themeColor="accent1" w:themeShade="BF"/>
-          <w:sz w:val="24"/>
-          <w:szCs w:val="24"/>
-          <w:lang w:val="en"/>
-        </w:rPr>
-        <w:t>Set listresult = NULL</w:t>
-      </w:r>
-    </w:p>
-    <w:p>
-      <w:pPr>
-        <w:rPr>
-          <w:rFonts w:ascii="Tlwg Mono" w:hAnsi="Tlwg Mono" w:cs="Tlwg Mono"/>
-          <w:color w:val="2E75B6" w:themeColor="accent1" w:themeShade="BF"/>
-          <w:sz w:val="24"/>
-          <w:szCs w:val="24"/>
-          <w:lang w:val="en"/>
-        </w:rPr>
-      </w:pPr>
-      <w:r>
-        <w:rPr>
-          <w:rFonts w:ascii="Tlwg Mono" w:hAnsi="Tlwg Mono" w:cs="Tlwg Mono"/>
-          <w:color w:val="2E75B6" w:themeColor="accent1" w:themeShade="BF"/>
-          <w:sz w:val="24"/>
-          <w:szCs w:val="24"/>
-          <w:lang w:val="en"/>
-        </w:rPr>
-        <w:t>For tag in tags[]</w:t>
-      </w:r>
-    </w:p>
-    <w:p>
-      <w:pPr>
-        <w:ind w:firstLine="420"/>
-        <w:rPr>
-          <w:rFonts w:ascii="Tlwg Mono" w:hAnsi="Tlwg Mono" w:cs="Tlwg Mono"/>
-          <w:color w:val="2E75B6" w:themeColor="accent1" w:themeShade="BF"/>
-          <w:sz w:val="24"/>
-          <w:szCs w:val="24"/>
-          <w:lang w:val="en"/>
-        </w:rPr>
-      </w:pPr>
-      <w:r>
-        <w:rPr>
-          <w:rFonts w:ascii="Tlwg Mono" w:hAnsi="Tlwg Mono" w:cs="Tlwg Mono"/>
-          <w:color w:val="2E75B6" w:themeColor="accent1" w:themeShade="BF"/>
-          <w:sz w:val="24"/>
-          <w:szCs w:val="24"/>
-          <w:lang w:val="en"/>
-        </w:rPr>
-        <w:t>set key = hashfunction(tag-&gt;nametag)</w:t>
-      </w:r>
-    </w:p>
-    <w:p>
-      <w:pPr>
-        <w:ind w:firstLine="420"/>
-        <w:rPr>
-          <w:rFonts w:ascii="Tlwg Mono" w:hAnsi="Tlwg Mono" w:cs="Tlwg Mono"/>
-          <w:color w:val="2E75B6" w:themeColor="accent1" w:themeShade="BF"/>
-          <w:sz w:val="24"/>
-          <w:szCs w:val="24"/>
-          <w:lang w:val="en"/>
-        </w:rPr>
-      </w:pPr>
-      <w:r>
-        <w:rPr>
-          <w:rFonts w:ascii="Tlwg Mono" w:hAnsi="Tlwg Mono" w:cs="Tlwg Mono"/>
-          <w:color w:val="2E75B6" w:themeColor="accent1" w:themeShade="BF"/>
-          <w:sz w:val="24"/>
-          <w:szCs w:val="24"/>
-          <w:lang w:val="en"/>
-        </w:rPr>
-        <w:t>listphoto = dicttag[key]</w:t>
-      </w:r>
-    </w:p>
-    <w:p>
-      <w:pPr>
-        <w:ind w:firstLine="420"/>
-        <w:rPr>
-          <w:rFonts w:ascii="Tlwg Mono" w:hAnsi="Tlwg Mono" w:cs="Tlwg Mono"/>
-          <w:color w:val="2E75B6" w:themeColor="accent1" w:themeShade="BF"/>
-          <w:sz w:val="24"/>
-          <w:szCs w:val="24"/>
-          <w:lang w:val="en"/>
-        </w:rPr>
-      </w:pPr>
-      <w:r>
-        <w:rPr>
-          <w:rFonts w:ascii="Tlwg Mono" w:hAnsi="Tlwg Mono" w:cs="Tlwg Mono"/>
-          <w:color w:val="2E75B6" w:themeColor="accent1" w:themeShade="BF"/>
-          <w:sz w:val="24"/>
-          <w:szCs w:val="24"/>
-          <w:lang w:val="en"/>
-        </w:rPr>
-        <w:t>while listphoto is not NULL</w:t>
-      </w:r>
-    </w:p>
-    <w:p>
-      <w:pPr>
-        <w:ind w:left="420" w:firstLine="420"/>
-        <w:rPr>
-          <w:rFonts w:ascii="Tlwg Mono" w:hAnsi="Tlwg Mono" w:cs="Tlwg Mono"/>
-          <w:color w:val="2E75B6" w:themeColor="accent1" w:themeShade="BF"/>
-          <w:sz w:val="24"/>
-          <w:szCs w:val="24"/>
-          <w:lang w:val="en"/>
-        </w:rPr>
-      </w:pPr>
-      <w:r>
-        <w:rPr>
-          <w:rFonts w:ascii="Tlwg Mono" w:hAnsi="Tlwg Mono" w:cs="Tlwg Mono"/>
-          <w:color w:val="2E75B6" w:themeColor="accent1" w:themeShade="BF"/>
-          <w:sz w:val="24"/>
-          <w:szCs w:val="24"/>
-          <w:lang w:val="en"/>
-        </w:rPr>
-        <w:t>if listphoto-&gt;photo-&gt;state is false</w:t>
-      </w:r>
-    </w:p>
-    <w:p>
-      <w:pPr>
-        <w:ind w:left="840" w:firstLine="420"/>
-        <w:rPr>
-          <w:rFonts w:ascii="Tlwg Mono" w:hAnsi="Tlwg Mono" w:cs="Tlwg Mono"/>
-          <w:color w:val="2E75B6" w:themeColor="accent1" w:themeShade="BF"/>
-          <w:sz w:val="24"/>
-          <w:szCs w:val="24"/>
-          <w:lang w:val="en"/>
-        </w:rPr>
-      </w:pPr>
-      <w:r>
-        <w:rPr>
-          <w:rFonts w:ascii="Tlwg Mono" w:hAnsi="Tlwg Mono" w:cs="Tlwg Mono"/>
-          <w:color w:val="2E75B6" w:themeColor="accent1" w:themeShade="BF"/>
-          <w:sz w:val="24"/>
-          <w:szCs w:val="24"/>
-          <w:lang w:val="en"/>
-        </w:rPr>
-        <w:t>if all of listphoto tag is in tags[]</w:t>
-      </w:r>
-    </w:p>
-    <w:p>
-      <w:pPr>
-        <w:ind w:left="1260" w:firstLine="420"/>
-        <w:rPr>
-          <w:rFonts w:ascii="Tlwg Mono" w:hAnsi="Tlwg Mono" w:cs="Tlwg Mono"/>
-          <w:color w:val="2E75B6" w:themeColor="accent1" w:themeShade="BF"/>
-          <w:sz w:val="24"/>
-          <w:szCs w:val="24"/>
-          <w:lang w:val="en"/>
-        </w:rPr>
-      </w:pPr>
-      <w:r>
-        <w:rPr>
-          <w:rFonts w:ascii="Tlwg Mono" w:hAnsi="Tlwg Mono" w:cs="Tlwg Mono"/>
-          <w:color w:val="2E75B6" w:themeColor="accent1" w:themeShade="BF"/>
-          <w:sz w:val="24"/>
-          <w:szCs w:val="24"/>
-          <w:lang w:val="en"/>
-        </w:rPr>
-        <w:t>add the photo to the listresult(linklist)</w:t>
-      </w:r>
-    </w:p>
-    <w:p>
-      <w:pPr>
-        <w:ind w:left="1260" w:firstLine="420"/>
-        <w:rPr>
-          <w:rFonts w:ascii="Tlwg Mono" w:hAnsi="Tlwg Mono" w:cs="Tlwg Mono"/>
-          <w:color w:val="2E75B6" w:themeColor="accent1" w:themeShade="BF"/>
-          <w:sz w:val="24"/>
-          <w:szCs w:val="24"/>
-          <w:lang w:val="en"/>
-        </w:rPr>
-      </w:pPr>
-      <w:r>
-        <w:rPr>
-          <w:rFonts w:ascii="Tlwg Mono" w:hAnsi="Tlwg Mono" w:cs="Tlwg Mono"/>
-          <w:color w:val="2E75B6" w:themeColor="accent1" w:themeShade="BF"/>
-          <w:sz w:val="24"/>
-          <w:szCs w:val="24"/>
-          <w:lang w:val="en"/>
-        </w:rPr>
-        <w:t>set listphoto-&gt;photo-&gt;state to true</w:t>
-      </w:r>
-    </w:p>
-    <w:p>
-      <w:pPr>
-        <w:ind w:left="420" w:firstLine="420"/>
-        <w:rPr>
-          <w:rFonts w:ascii="Tlwg Mono" w:hAnsi="Tlwg Mono" w:cs="Tlwg Mono"/>
-          <w:color w:val="2E75B6" w:themeColor="accent1" w:themeShade="BF"/>
-          <w:sz w:val="24"/>
-          <w:szCs w:val="24"/>
-          <w:lang w:val="en"/>
-        </w:rPr>
-      </w:pPr>
-      <w:r>
-        <w:rPr>
-          <w:rFonts w:ascii="Tlwg Mono" w:hAnsi="Tlwg Mono" w:cs="Tlwg Mono"/>
-          <w:color w:val="2E75B6" w:themeColor="accent1" w:themeShade="BF"/>
-          <w:sz w:val="24"/>
-          <w:szCs w:val="24"/>
-          <w:lang w:val="en"/>
-        </w:rPr>
-        <w:t>listphoto = listphoto-&gt;next</w:t>
-      </w:r>
-    </w:p>
-    <w:p>
-      <w:pPr>
-        <w:rPr>
-          <w:rFonts w:ascii="Tlwg Mono" w:hAnsi="Tlwg Mono" w:cs="Tlwg Mono"/>
-          <w:color w:val="2E75B6" w:themeColor="accent1" w:themeShade="BF"/>
-          <w:sz w:val="24"/>
-          <w:szCs w:val="24"/>
-          <w:lang w:val="en"/>
-        </w:rPr>
-      </w:pPr>
-      <w:r>
-        <w:rPr>
-          <w:rFonts w:ascii="Tlwg Mono" w:hAnsi="Tlwg Mono" w:cs="Tlwg Mono"/>
-          <w:color w:val="2E75B6" w:themeColor="accent1" w:themeShade="BF"/>
-          <w:sz w:val="24"/>
-          <w:szCs w:val="24"/>
-          <w:lang w:val="en"/>
-        </w:rPr>
-        <w:t>While loop listResult</w:t>
-      </w:r>
-    </w:p>
-    <w:p>
-      <w:pPr>
-        <w:ind w:firstLine="420"/>
-        <w:rPr>
-          <w:rFonts w:ascii="Tlwg Mono" w:hAnsi="Tlwg Mono" w:cs="Tlwg Mono"/>
-          <w:color w:val="2E75B6" w:themeColor="accent1" w:themeShade="BF"/>
-          <w:sz w:val="24"/>
-          <w:szCs w:val="24"/>
-          <w:lang w:val="en"/>
-        </w:rPr>
-      </w:pPr>
-      <w:r>
-        <w:rPr>
-          <w:rFonts w:ascii="Tlwg Mono" w:hAnsi="Tlwg Mono" w:cs="Tlwg Mono"/>
-          <w:color w:val="2E75B6" w:themeColor="accent1" w:themeShade="BF"/>
-          <w:sz w:val="24"/>
-          <w:szCs w:val="24"/>
-          <w:lang w:val="en"/>
-        </w:rPr>
-        <w:t>Set all photo-&gt;state in list to false</w:t>
-      </w:r>
-    </w:p>
-    <w:p>
-      <w:pPr>
-        <w:rPr>
-          <w:rFonts w:ascii="Tlwg Mono" w:hAnsi="Tlwg Mono" w:cs="Tlwg Mono"/>
-          <w:color w:val="2E75B6" w:themeColor="accent1" w:themeShade="BF"/>
-          <w:sz w:val="24"/>
-          <w:szCs w:val="24"/>
-          <w:lang w:val="en"/>
-        </w:rPr>
-      </w:pPr>
-      <w:r>
-        <w:rPr>
-          <w:rFonts w:ascii="Tlwg Mono" w:hAnsi="Tlwg Mono" w:cs="Tlwg Mono"/>
-          <w:color w:val="2E75B6" w:themeColor="accent1" w:themeShade="BF"/>
-          <w:sz w:val="24"/>
-          <w:szCs w:val="24"/>
-          <w:lang w:val="en"/>
-        </w:rPr>
-        <w:t>Return listResult</w:t>
-      </w:r>
-    </w:p>
-    <w:p>
-      <w:pPr>
-        <w:rPr>
-          <w:rFonts w:ascii="Tlwg Mono" w:hAnsi="Tlwg Mono" w:cs="Tlwg Mono"/>
-          <w:color w:val="2E75B6" w:themeColor="accent1" w:themeShade="BF"/>
-          <w:sz w:val="24"/>
-          <w:szCs w:val="24"/>
-          <w:lang w:val="en"/>
-        </w:rPr>
-      </w:pPr>
-      <w:bookmarkStart w:id="1" w:name="_GoBack"/>
-      <w:bookmarkEnd w:id="1"/>
-    </w:p>
-    <w:p>
-      <w:pPr>
-        <w:numPr>
-          <w:ilvl w:val="0"/>
-          <w:numId w:val="4"/>
-        </w:numPr>
-        <w:rPr>
-          <w:rFonts w:ascii="Tlwg Mono" w:hAnsi="Tlwg Mono" w:cs="Tlwg Mono"/>
-          <w:color w:val="2E75B6" w:themeColor="accent1" w:themeShade="BF"/>
-          <w:sz w:val="24"/>
-          <w:szCs w:val="24"/>
-          <w:lang w:val="en"/>
-        </w:rPr>
-      </w:pPr>
-      <w:r>
-        <w:rPr>
-          <w:rFonts w:ascii="Times New Roman" w:hAnsi="Times New Roman" w:cs="Times New Roman"/>
-          <w:color w:val="2E75B6" w:themeColor="accent1" w:themeShade="BF"/>
-          <w:sz w:val="24"/>
-          <w:szCs w:val="24"/>
-        </w:rPr>
-        <w:t>Search for photo(s) with tags that match user need with the condition that don’t</w:t>
-      </w:r>
-      <w:r>
-        <w:rPr>
-          <w:rFonts w:ascii="Times New Roman" w:hAnsi="Times New Roman" w:cs="Times New Roman"/>
-          <w:color w:val="2E75B6" w:themeColor="accent1" w:themeShade="BF"/>
-          <w:sz w:val="24"/>
-          <w:szCs w:val="24"/>
-          <w:lang w:val="en"/>
-        </w:rPr>
-        <w:t xml:space="preserve"> </w:t>
-      </w:r>
-      <w:r>
-        <w:rPr>
-          <w:rFonts w:ascii="Times New Roman" w:hAnsi="Times New Roman" w:cs="Times New Roman"/>
-          <w:color w:val="2E75B6" w:themeColor="accent1" w:themeShade="BF"/>
-          <w:sz w:val="24"/>
-          <w:szCs w:val="24"/>
-        </w:rPr>
-        <w:t>have any tags from a second set</w:t>
-      </w:r>
-    </w:p>
-    <w:p>
-      <w:pPr>
-        <w:rPr>
-          <w:rFonts w:ascii="Tlwg Mono" w:hAnsi="Tlwg Mono" w:cs="Tlwg Mono"/>
-          <w:color w:val="2E75B6" w:themeColor="accent1" w:themeShade="BF"/>
-          <w:sz w:val="24"/>
-          <w:szCs w:val="24"/>
-          <w:lang w:val="en"/>
-        </w:rPr>
-      </w:pPr>
-    </w:p>
-    <w:p>
-      <w:pPr>
-        <w:rPr>
-          <w:rFonts w:ascii="Tlwg Mono" w:hAnsi="Tlwg Mono" w:cs="Tlwg Mono"/>
-          <w:color w:val="2E75B6" w:themeColor="accent1" w:themeShade="BF"/>
-          <w:sz w:val="24"/>
-          <w:szCs w:val="24"/>
-          <w:lang w:val="en"/>
-        </w:rPr>
-      </w:pPr>
-      <w:r>
-        <w:rPr>
-          <w:rFonts w:ascii="Tlwg Mono" w:hAnsi="Tlwg Mono" w:cs="Tlwg Mono"/>
-          <w:color w:val="2E75B6" w:themeColor="accent1" w:themeShade="BF"/>
-          <w:sz w:val="24"/>
-          <w:szCs w:val="24"/>
-          <w:lang w:val="en"/>
-        </w:rPr>
-        <w:t>Program ask a name tags[] and excepts[] from user</w:t>
-      </w:r>
-    </w:p>
-    <w:p>
-      <w:pPr>
-        <w:rPr>
-          <w:rFonts w:ascii="Tlwg Mono" w:hAnsi="Tlwg Mono" w:cs="Tlwg Mono"/>
-          <w:color w:val="2E75B6" w:themeColor="accent1" w:themeShade="BF"/>
-          <w:sz w:val="24"/>
-          <w:szCs w:val="24"/>
-          <w:lang w:val="en"/>
-        </w:rPr>
-      </w:pPr>
-      <w:r>
-        <w:rPr>
-          <w:rFonts w:ascii="Tlwg Mono" w:hAnsi="Tlwg Mono" w:cs="Tlwg Mono"/>
-          <w:color w:val="2E75B6" w:themeColor="accent1" w:themeShade="BF"/>
-          <w:sz w:val="24"/>
-          <w:szCs w:val="24"/>
-          <w:lang w:val="en"/>
-        </w:rPr>
-        <w:t>Set listresult = NULL</w:t>
-      </w:r>
-    </w:p>
-    <w:p>
-      <w:pPr>
-        <w:rPr>
-          <w:rFonts w:ascii="Tlwg Mono" w:hAnsi="Tlwg Mono" w:cs="Tlwg Mono"/>
-          <w:color w:val="2E75B6" w:themeColor="accent1" w:themeShade="BF"/>
-          <w:sz w:val="24"/>
-          <w:szCs w:val="24"/>
-          <w:lang w:val="en"/>
-        </w:rPr>
-      </w:pPr>
-      <w:r>
-        <w:rPr>
-          <w:rFonts w:ascii="Tlwg Mono" w:hAnsi="Tlwg Mono" w:cs="Tlwg Mono"/>
-          <w:color w:val="2E75B6" w:themeColor="accent1" w:themeShade="BF"/>
-          <w:sz w:val="24"/>
-          <w:szCs w:val="24"/>
-          <w:lang w:val="en"/>
-        </w:rPr>
-        <w:t>Do</w:t>
-      </w:r>
-      <w:r>
-        <w:rPr>
-          <w:rFonts w:ascii="Times New Roman" w:hAnsi="Times New Roman" w:cs="Times New Roman"/>
-          <w:color w:val="2E75B6" w:themeColor="accent1" w:themeShade="BF"/>
-          <w:sz w:val="24"/>
-          <w:szCs w:val="24"/>
-          <w:lang w:val="en"/>
-        </w:rPr>
-        <w:t xml:space="preserve"> 5.Search for photo(s) with tags that match user need</w:t>
-      </w:r>
-    </w:p>
-    <w:p>
-      <w:pPr>
-        <w:rPr>
-          <w:rFonts w:ascii="Tlwg Mono" w:hAnsi="Tlwg Mono" w:cs="Tlwg Mono"/>
-          <w:color w:val="2E75B6" w:themeColor="accent1" w:themeShade="BF"/>
-          <w:sz w:val="24"/>
-          <w:szCs w:val="24"/>
-          <w:lang w:val="en"/>
-        </w:rPr>
-      </w:pPr>
-      <w:r>
-        <w:rPr>
-          <w:rFonts w:ascii="Tlwg Mono" w:hAnsi="Tlwg Mono" w:cs="Tlwg Mono"/>
-          <w:color w:val="2E75B6" w:themeColor="accent1" w:themeShade="BF"/>
-          <w:sz w:val="24"/>
-          <w:szCs w:val="24"/>
-          <w:lang w:val="en"/>
-        </w:rPr>
-        <w:t>While loop listResult</w:t>
-      </w:r>
-    </w:p>
-    <w:p>
-      <w:pPr>
-        <w:ind w:firstLine="420"/>
-        <w:rPr>
-          <w:rFonts w:ascii="Tlwg Mono" w:hAnsi="Tlwg Mono" w:cs="Tlwg Mono"/>
-          <w:color w:val="2E75B6" w:themeColor="accent1" w:themeShade="BF"/>
-          <w:sz w:val="24"/>
-          <w:szCs w:val="24"/>
-          <w:lang w:val="en"/>
-        </w:rPr>
-      </w:pPr>
-      <w:r>
-        <w:rPr>
-          <w:rFonts w:ascii="Tlwg Mono" w:hAnsi="Tlwg Mono" w:cs="Tlwg Mono"/>
-          <w:color w:val="2E75B6" w:themeColor="accent1" w:themeShade="BF"/>
-          <w:sz w:val="24"/>
-          <w:szCs w:val="24"/>
-          <w:lang w:val="en"/>
-        </w:rPr>
-        <w:t>Set all photo-&gt;state in list to false</w:t>
-      </w:r>
-    </w:p>
-    <w:p>
-      <w:pPr>
-        <w:rPr>
-          <w:rFonts w:ascii="Tlwg Mono" w:hAnsi="Tlwg Mono" w:cs="Tlwg Mono"/>
-          <w:color w:val="2E75B6" w:themeColor="accent1" w:themeShade="BF"/>
-          <w:sz w:val="24"/>
-          <w:szCs w:val="24"/>
-          <w:lang w:val="en"/>
-        </w:rPr>
-      </w:pPr>
-      <w:r>
-        <w:rPr>
-          <w:rFonts w:ascii="Tlwg Mono" w:hAnsi="Tlwg Mono" w:cs="Tlwg Mono"/>
-          <w:color w:val="2E75B6" w:themeColor="accent1" w:themeShade="BF"/>
-          <w:sz w:val="24"/>
-          <w:szCs w:val="24"/>
-          <w:lang w:val="en"/>
-        </w:rPr>
-        <w:t>Return listresult</w:t>
-      </w:r>
-    </w:p>
-    <w:p>
-      <w:pPr>
-        <w:rPr>
-          <w:rFonts w:ascii="Tlwg Mono" w:hAnsi="Tlwg Mono" w:cs="Tlwg Mono"/>
-          <w:color w:val="2E75B6" w:themeColor="accent1" w:themeShade="BF"/>
-          <w:sz w:val="24"/>
-          <w:szCs w:val="24"/>
-          <w:lang w:val="en"/>
-        </w:rPr>
-      </w:pPr>
-    </w:p>
-    <w:p>
-      <w:pPr>
-        <w:rPr>
-          <w:rFonts w:ascii="Tlwg Mono" w:hAnsi="Tlwg Mono" w:cs="Tlwg Mono"/>
-          <w:color w:val="2E75B6" w:themeColor="accent1" w:themeShade="BF"/>
-          <w:sz w:val="24"/>
-          <w:szCs w:val="24"/>
-          <w:lang w:val="en"/>
-        </w:rPr>
-      </w:pPr>
-    </w:p>
-    <w:p>
-      <w:pPr>
-        <w:rPr>
-          <w:rFonts w:ascii="Tlwg Mono" w:hAnsi="Tlwg Mono" w:cs="Tlwg Mono"/>
-          <w:color w:val="2E75B6" w:themeColor="accent1" w:themeShade="BF"/>
-          <w:sz w:val="24"/>
-          <w:szCs w:val="24"/>
-          <w:lang w:val="en"/>
-        </w:rPr>
-      </w:pPr>
-    </w:p>
-    <w:p>
-      <w:pPr>
-        <w:rPr>
-          <w:rFonts w:ascii="Tlwg Mono" w:hAnsi="Tlwg Mono" w:cs="Tlwg Mono"/>
-          <w:color w:val="2E75B6" w:themeColor="accent1" w:themeShade="BF"/>
-          <w:sz w:val="24"/>
-          <w:szCs w:val="24"/>
-          <w:lang w:val="en"/>
-        </w:rPr>
-      </w:pPr>
-    </w:p>
-    <w:p>
-      <w:pPr>
-        <w:rPr>
-          <w:rFonts w:ascii="Tlwg Mono" w:hAnsi="Tlwg Mono" w:cs="Tlwg Mono"/>
-          <w:color w:val="2E75B6" w:themeColor="accent1" w:themeShade="BF"/>
-          <w:sz w:val="24"/>
-          <w:szCs w:val="24"/>
-          <w:lang w:val="en"/>
-        </w:rPr>
-      </w:pPr>
-    </w:p>
-    <w:p>
-      <w:pPr>
-        <w:rPr>
-          <w:rFonts w:ascii="Tlwg Mono" w:hAnsi="Tlwg Mono" w:cs="Tlwg Mono"/>
-          <w:color w:val="2E75B6" w:themeColor="accent1" w:themeShade="BF"/>
-          <w:sz w:val="24"/>
-          <w:szCs w:val="24"/>
-          <w:lang w:val="en"/>
-        </w:rPr>
-      </w:pPr>
-    </w:p>
-    <w:p>
-      <w:pPr>
-        <w:rPr>
-          <w:rFonts w:ascii="Tlwg Mono" w:hAnsi="Tlwg Mono" w:cs="Tlwg Mono"/>
-          <w:color w:val="2E75B6" w:themeColor="accent1" w:themeShade="BF"/>
-          <w:sz w:val="24"/>
-          <w:szCs w:val="24"/>
-          <w:lang w:val="en"/>
-        </w:rPr>
-      </w:pPr>
-    </w:p>
-    <w:p>
-      <w:pPr>
-        <w:rPr>
-          <w:rFonts w:ascii="Tlwg Mono" w:hAnsi="Tlwg Mono" w:cs="Tlwg Mono"/>
-          <w:color w:val="2E75B6" w:themeColor="accent1" w:themeShade="BF"/>
-          <w:sz w:val="24"/>
-          <w:szCs w:val="24"/>
-          <w:lang w:val="en"/>
-        </w:rPr>
-      </w:pPr>
-    </w:p>
-    <w:p>
-      <w:pPr>
-        <w:rPr>
-          <w:rFonts w:ascii="Tlwg Mono" w:hAnsi="Tlwg Mono" w:cs="Tlwg Mono"/>
-          <w:color w:val="2E75B6" w:themeColor="accent1" w:themeShade="BF"/>
-          <w:sz w:val="24"/>
-          <w:szCs w:val="24"/>
-          <w:lang w:val="en"/>
-        </w:rPr>
-      </w:pPr>
-    </w:p>
-    <w:p>
-      <w:pPr>
-        <w:rPr>
-          <w:rFonts w:ascii="Tlwg Mono" w:hAnsi="Tlwg Mono" w:cs="Tlwg Mono"/>
-          <w:color w:val="2E75B6" w:themeColor="accent1" w:themeShade="BF"/>
-          <w:sz w:val="24"/>
-          <w:szCs w:val="24"/>
-          <w:lang w:val="en"/>
-        </w:rPr>
-      </w:pPr>
-    </w:p>
-    <w:p>
-      <w:pPr>
-        <w:rPr>
-          <w:rFonts w:ascii="Tlwg Mono" w:hAnsi="Tlwg Mono" w:cs="Tlwg Mono"/>
-          <w:color w:val="2E75B6" w:themeColor="accent1" w:themeShade="BF"/>
-          <w:sz w:val="24"/>
-          <w:szCs w:val="24"/>
-          <w:lang w:val="en"/>
-        </w:rPr>
-      </w:pPr>
-    </w:p>
-    <w:p>
-      <w:pPr>
-        <w:numPr>
-          <w:ilvl w:val="0"/>
-          <w:numId w:val="4"/>
-        </w:numPr>
-        <w:rPr>
-          <w:rFonts w:ascii="Times New Roman" w:hAnsi="Times New Roman" w:cs="Times New Roman"/>
-          <w:color w:val="2E75B6" w:themeColor="accent1" w:themeShade="BF"/>
-          <w:sz w:val="24"/>
-          <w:szCs w:val="24"/>
-          <w:lang w:val="en"/>
-        </w:rPr>
-      </w:pPr>
-      <w:r>
-        <w:rPr>
-          <w:rFonts w:ascii="Times New Roman" w:hAnsi="Times New Roman" w:cs="Times New Roman"/>
-          <w:color w:val="2E75B6" w:themeColor="accent1" w:themeShade="BF"/>
-          <w:sz w:val="24"/>
-          <w:szCs w:val="24"/>
-          <w:lang w:val="en"/>
-        </w:rPr>
-        <w:t>Find similar</w:t>
-      </w:r>
-    </w:p>
-    <w:p>
-      <w:pPr>
-        <w:rPr>
-          <w:rFonts w:ascii="Times New Roman" w:hAnsi="Times New Roman" w:cs="Times New Roman"/>
-          <w:color w:val="2E75B6" w:themeColor="accent1" w:themeShade="BF"/>
-          <w:sz w:val="24"/>
-          <w:szCs w:val="24"/>
-          <w:lang w:val="en"/>
-        </w:rPr>
-      </w:pPr>
-    </w:p>
-    <w:p>
-      <w:pPr>
-        <w:rPr>
-          <w:rFonts w:ascii="Tlwg Mono" w:hAnsi="Tlwg Mono" w:cs="Tlwg Mono"/>
-          <w:color w:val="2E75B6" w:themeColor="accent1" w:themeShade="BF"/>
-          <w:sz w:val="24"/>
-          <w:szCs w:val="24"/>
-          <w:lang w:val="en"/>
-        </w:rPr>
-      </w:pPr>
-      <w:r>
-        <w:rPr>
-          <w:rFonts w:ascii="Tlwg Mono" w:hAnsi="Tlwg Mono" w:cs="Tlwg Mono"/>
-          <w:color w:val="2E75B6" w:themeColor="accent1" w:themeShade="BF"/>
-          <w:sz w:val="24"/>
-          <w:szCs w:val="24"/>
-          <w:lang w:val="en"/>
-        </w:rPr>
-        <w:t>Program ask the user to enter a name photo</w:t>
-      </w:r>
-    </w:p>
-    <w:p>
-      <w:pPr>
-        <w:rPr>
-          <w:rFonts w:ascii="Tlwg Mono" w:hAnsi="Tlwg Mono" w:cs="Tlwg Mono"/>
-          <w:color w:val="2E75B6" w:themeColor="accent1" w:themeShade="BF"/>
-          <w:sz w:val="24"/>
-          <w:szCs w:val="24"/>
-          <w:lang w:val="en"/>
-        </w:rPr>
-      </w:pPr>
-      <w:r>
-        <w:rPr>
-          <w:rFonts w:ascii="Tlwg Mono" w:hAnsi="Tlwg Mono" w:cs="Tlwg Mono"/>
-          <w:color w:val="2E75B6" w:themeColor="accent1" w:themeShade="BF"/>
-          <w:sz w:val="24"/>
-          <w:szCs w:val="24"/>
-          <w:lang w:val="en"/>
-        </w:rPr>
-        <w:t>data = findphoto(name photo)</w:t>
-      </w:r>
-    </w:p>
-    <w:p>
-      <w:pPr>
-        <w:rPr>
-          <w:rFonts w:ascii="Tlwg Mono" w:hAnsi="Tlwg Mono" w:cs="Tlwg Mono"/>
-          <w:color w:val="2E75B6" w:themeColor="accent1" w:themeShade="BF"/>
-          <w:sz w:val="24"/>
-          <w:szCs w:val="24"/>
-          <w:lang w:val="en"/>
-        </w:rPr>
-      </w:pPr>
-      <w:r>
-        <w:rPr>
-          <w:rFonts w:ascii="Tlwg Mono" w:hAnsi="Tlwg Mono" w:cs="Tlwg Mono"/>
-          <w:color w:val="2E75B6" w:themeColor="accent1" w:themeShade="BF"/>
-          <w:sz w:val="24"/>
-          <w:szCs w:val="24"/>
-          <w:lang w:val="en"/>
-        </w:rPr>
-        <w:t>tag = data-&gt;alltag</w:t>
-      </w:r>
-    </w:p>
-    <w:p>
-      <w:pPr>
-        <w:rPr>
-          <w:rFonts w:ascii="Tlwg Mono" w:hAnsi="Tlwg Mono" w:cs="Tlwg Mono"/>
-          <w:color w:val="2E75B6" w:themeColor="accent1" w:themeShade="BF"/>
-          <w:sz w:val="24"/>
-          <w:szCs w:val="24"/>
-          <w:lang w:val="en"/>
-        </w:rPr>
-      </w:pPr>
-      <w:r>
-        <w:rPr>
-          <w:rFonts w:ascii="Tlwg Mono" w:hAnsi="Tlwg Mono" w:cs="Tlwg Mono"/>
-          <w:b/>
-          <w:bCs/>
-          <w:color w:val="2E75B6" w:themeColor="accent1" w:themeShade="BF"/>
-          <w:sz w:val="24"/>
-          <w:szCs w:val="24"/>
-          <w:lang w:val="en"/>
-        </w:rPr>
-        <w:t>initial:</w:t>
-      </w:r>
-      <w:r>
-        <w:rPr>
-          <w:rFonts w:ascii="Tlwg Mono" w:hAnsi="Tlwg Mono" w:cs="Tlwg Mono"/>
-          <w:color w:val="2E75B6" w:themeColor="accent1" w:themeShade="BF"/>
-          <w:sz w:val="24"/>
-          <w:szCs w:val="24"/>
-          <w:lang w:val="en"/>
-        </w:rPr>
-        <w:t xml:space="preserve"> </w:t>
-      </w:r>
-    </w:p>
-    <w:p>
-      <w:pPr>
-        <w:rPr>
-          <w:rFonts w:ascii="Tlwg Mono" w:hAnsi="Tlwg Mono" w:cs="Tlwg Mono"/>
-          <w:color w:val="2E75B6" w:themeColor="accent1" w:themeShade="BF"/>
-          <w:sz w:val="24"/>
-          <w:szCs w:val="24"/>
-          <w:lang w:val="en"/>
-        </w:rPr>
-      </w:pPr>
-      <w:r>
-        <w:rPr>
-          <w:rFonts w:ascii="Tlwg Mono" w:hAnsi="Tlwg Mono" w:cs="Tlwg Mono"/>
-          <w:color w:val="2E75B6" w:themeColor="accent1" w:themeShade="BF"/>
-          <w:sz w:val="24"/>
-          <w:szCs w:val="24"/>
-          <w:lang w:val="en"/>
-        </w:rPr>
-        <w:t>while tag is not null</w:t>
-      </w:r>
-    </w:p>
-    <w:p>
-      <w:pPr>
-        <w:ind w:firstLine="420"/>
-        <w:rPr>
-          <w:rFonts w:ascii="Tlwg Mono" w:hAnsi="Tlwg Mono" w:cs="Tlwg Mono"/>
-          <w:color w:val="2E75B6" w:themeColor="accent1" w:themeShade="BF"/>
-          <w:sz w:val="24"/>
-          <w:szCs w:val="24"/>
-          <w:lang w:val="en"/>
-        </w:rPr>
-      </w:pPr>
-      <w:r>
-        <w:rPr>
-          <w:rFonts w:ascii="Tlwg Mono" w:hAnsi="Tlwg Mono" w:cs="Tlwg Mono"/>
-          <w:color w:val="2E75B6" w:themeColor="accent1" w:themeShade="BF"/>
-          <w:sz w:val="24"/>
-          <w:szCs w:val="24"/>
-          <w:lang w:val="en"/>
-        </w:rPr>
-        <w:t>set key = hashfunction(tag-&gt;nametag)</w:t>
-      </w:r>
-    </w:p>
-    <w:p>
-      <w:pPr>
-        <w:ind w:firstLine="420"/>
-        <w:rPr>
-          <w:rFonts w:ascii="Tlwg Mono" w:hAnsi="Tlwg Mono" w:cs="Tlwg Mono"/>
-          <w:color w:val="2E75B6" w:themeColor="accent1" w:themeShade="BF"/>
-          <w:sz w:val="24"/>
-          <w:szCs w:val="24"/>
-          <w:lang w:val="en"/>
-        </w:rPr>
-      </w:pPr>
-      <w:r>
-        <w:rPr>
-          <w:rFonts w:ascii="Tlwg Mono" w:hAnsi="Tlwg Mono" w:cs="Tlwg Mono"/>
-          <w:color w:val="2E75B6" w:themeColor="accent1" w:themeShade="BF"/>
-          <w:sz w:val="24"/>
-          <w:szCs w:val="24"/>
-          <w:lang w:val="en"/>
-        </w:rPr>
-        <w:t xml:space="preserve">listphoto = dicttag[key] </w:t>
-      </w:r>
-    </w:p>
-    <w:p>
-      <w:pPr>
-        <w:ind w:firstLine="420"/>
-        <w:rPr>
-          <w:rFonts w:ascii="Tlwg Mono" w:hAnsi="Tlwg Mono" w:cs="Tlwg Mono"/>
-          <w:color w:val="2E75B6" w:themeColor="accent1" w:themeShade="BF"/>
-          <w:sz w:val="24"/>
-          <w:szCs w:val="24"/>
-          <w:lang w:val="en"/>
-        </w:rPr>
-      </w:pPr>
-      <w:r>
-        <w:rPr>
-          <w:rFonts w:ascii="Tlwg Mono" w:hAnsi="Tlwg Mono" w:cs="Tlwg Mono"/>
-          <w:color w:val="2E75B6" w:themeColor="accent1" w:themeShade="BF"/>
-          <w:sz w:val="24"/>
-          <w:szCs w:val="24"/>
-          <w:lang w:val="en"/>
-        </w:rPr>
-        <w:t>Loop the list of photo</w:t>
-      </w:r>
-    </w:p>
-    <w:p>
-      <w:pPr>
-        <w:ind w:left="420" w:firstLine="420"/>
-        <w:rPr>
-          <w:rFonts w:ascii="Tlwg Mono" w:hAnsi="Tlwg Mono" w:cs="Tlwg Mono"/>
-          <w:color w:val="2E75B6" w:themeColor="accent1" w:themeShade="BF"/>
-          <w:sz w:val="24"/>
-          <w:szCs w:val="24"/>
-          <w:lang w:val="en"/>
-        </w:rPr>
-      </w:pPr>
-      <w:r>
-        <w:rPr>
-          <w:rFonts w:ascii="Tlwg Mono" w:hAnsi="Tlwg Mono" w:cs="Tlwg Mono"/>
-          <w:color w:val="2E75B6" w:themeColor="accent1" w:themeShade="BF"/>
-          <w:sz w:val="24"/>
-          <w:szCs w:val="24"/>
-          <w:lang w:val="en"/>
-        </w:rPr>
-        <w:t>let photo-&gt;count equal to 0</w:t>
-      </w:r>
-    </w:p>
-    <w:p>
-      <w:pPr>
-        <w:ind w:left="420" w:firstLine="420"/>
-        <w:rPr>
-          <w:rFonts w:ascii="Tlwg Mono" w:hAnsi="Tlwg Mono" w:cs="Tlwg Mono"/>
-          <w:color w:val="2E75B6" w:themeColor="accent1" w:themeShade="BF"/>
-          <w:sz w:val="24"/>
-          <w:szCs w:val="24"/>
-          <w:lang w:val="en"/>
-        </w:rPr>
-      </w:pPr>
-      <w:r>
-        <w:rPr>
-          <w:rFonts w:ascii="Tlwg Mono" w:hAnsi="Tlwg Mono" w:cs="Tlwg Mono"/>
-          <w:color w:val="2E75B6" w:themeColor="accent1" w:themeShade="BF"/>
-          <w:sz w:val="24"/>
-          <w:szCs w:val="24"/>
-          <w:lang w:val="en"/>
-        </w:rPr>
-        <w:t>photo-&gt;state = false</w:t>
-      </w:r>
-    </w:p>
-    <w:p>
-      <w:pPr>
-        <w:ind w:left="420" w:firstLine="420"/>
-        <w:rPr>
-          <w:rFonts w:ascii="Tlwg Mono" w:hAnsi="Tlwg Mono" w:cs="Tlwg Mono"/>
-          <w:color w:val="2E75B6" w:themeColor="accent1" w:themeShade="BF"/>
-          <w:sz w:val="24"/>
-          <w:szCs w:val="24"/>
-          <w:lang w:val="en"/>
-        </w:rPr>
-      </w:pPr>
-      <w:r>
-        <w:rPr>
-          <w:rFonts w:ascii="Tlwg Mono" w:hAnsi="Tlwg Mono" w:cs="Tlwg Mono"/>
-          <w:color w:val="2E75B6" w:themeColor="accent1" w:themeShade="BF"/>
-          <w:sz w:val="24"/>
-          <w:szCs w:val="24"/>
-          <w:lang w:val="en"/>
-        </w:rPr>
-        <w:t>listphoto = listphoto-&gt;next</w:t>
-      </w:r>
-    </w:p>
-    <w:p>
-      <w:pPr>
-        <w:ind w:firstLine="420"/>
-        <w:rPr>
-          <w:rFonts w:ascii="Tlwg Mono" w:hAnsi="Tlwg Mono" w:cs="Tlwg Mono"/>
-          <w:color w:val="2E75B6" w:themeColor="accent1" w:themeShade="BF"/>
-          <w:sz w:val="24"/>
-          <w:szCs w:val="24"/>
-          <w:lang w:val="en"/>
-        </w:rPr>
-      </w:pPr>
-      <w:r>
-        <w:rPr>
-          <w:rFonts w:ascii="Tlwg Mono" w:hAnsi="Tlwg Mono" w:cs="Tlwg Mono"/>
-          <w:color w:val="2E75B6" w:themeColor="accent1" w:themeShade="BF"/>
-          <w:sz w:val="24"/>
-          <w:szCs w:val="24"/>
-          <w:lang w:val="en"/>
-        </w:rPr>
-        <w:t xml:space="preserve">tag = tag-&gt;next </w:t>
-      </w:r>
-    </w:p>
-    <w:p>
-      <w:pPr>
-        <w:rPr>
-          <w:rFonts w:ascii="Tlwg Mono" w:hAnsi="Tlwg Mono" w:cs="Tlwg Mono"/>
-          <w:b/>
-          <w:bCs/>
-          <w:color w:val="2E75B6" w:themeColor="accent1" w:themeShade="BF"/>
-          <w:sz w:val="24"/>
-          <w:szCs w:val="24"/>
-          <w:lang w:val="en"/>
-        </w:rPr>
-      </w:pPr>
-      <w:r>
-        <w:rPr>
-          <w:rFonts w:ascii="Tlwg Mono" w:hAnsi="Tlwg Mono" w:cs="Tlwg Mono"/>
-          <w:b/>
-          <w:bCs/>
-          <w:color w:val="2E75B6" w:themeColor="accent1" w:themeShade="BF"/>
-          <w:sz w:val="24"/>
-          <w:szCs w:val="24"/>
-          <w:lang w:val="en"/>
-        </w:rPr>
-        <w:t>calculate similar:</w:t>
-      </w:r>
-    </w:p>
-    <w:p>
-      <w:pPr>
-        <w:rPr>
-          <w:rFonts w:ascii="Tlwg Mono" w:hAnsi="Tlwg Mono" w:cs="Tlwg Mono"/>
-          <w:color w:val="2E75B6" w:themeColor="accent1" w:themeShade="BF"/>
-          <w:sz w:val="24"/>
-          <w:szCs w:val="24"/>
-          <w:lang w:val="en"/>
-        </w:rPr>
-      </w:pPr>
-      <w:r>
-        <w:rPr>
-          <w:rFonts w:ascii="Tlwg Mono" w:hAnsi="Tlwg Mono" w:cs="Tlwg Mono"/>
-          <w:color w:val="2E75B6" w:themeColor="accent1" w:themeShade="BF"/>
-          <w:sz w:val="24"/>
-          <w:szCs w:val="24"/>
-          <w:lang w:val="en"/>
-        </w:rPr>
-        <w:t>while tag is not null</w:t>
-      </w:r>
-    </w:p>
-    <w:p>
-      <w:pPr>
-        <w:ind w:firstLine="420"/>
-        <w:rPr>
-          <w:rFonts w:ascii="Tlwg Mono" w:hAnsi="Tlwg Mono" w:cs="Tlwg Mono"/>
-          <w:color w:val="2E75B6" w:themeColor="accent1" w:themeShade="BF"/>
-          <w:sz w:val="24"/>
-          <w:szCs w:val="24"/>
-          <w:lang w:val="en"/>
-        </w:rPr>
-      </w:pPr>
-      <w:r>
-        <w:rPr>
-          <w:rFonts w:ascii="Tlwg Mono" w:hAnsi="Tlwg Mono" w:cs="Tlwg Mono"/>
-          <w:color w:val="2E75B6" w:themeColor="accent1" w:themeShade="BF"/>
-          <w:sz w:val="24"/>
-          <w:szCs w:val="24"/>
-          <w:lang w:val="en"/>
-        </w:rPr>
-        <w:t>set key = hashfunction(tag-&gt;nametag)</w:t>
-      </w:r>
-    </w:p>
-    <w:p>
-      <w:pPr>
-        <w:ind w:firstLine="420"/>
-        <w:rPr>
-          <w:rFonts w:ascii="Tlwg Mono" w:hAnsi="Tlwg Mono" w:cs="Tlwg Mono"/>
-          <w:color w:val="2E75B6" w:themeColor="accent1" w:themeShade="BF"/>
-          <w:sz w:val="24"/>
-          <w:szCs w:val="24"/>
-          <w:lang w:val="en"/>
-        </w:rPr>
-      </w:pPr>
-      <w:r>
-        <w:rPr>
-          <w:rFonts w:ascii="Tlwg Mono" w:hAnsi="Tlwg Mono" w:cs="Tlwg Mono"/>
-          <w:color w:val="2E75B6" w:themeColor="accent1" w:themeShade="BF"/>
-          <w:sz w:val="24"/>
-          <w:szCs w:val="24"/>
-          <w:lang w:val="en"/>
-        </w:rPr>
-        <w:t xml:space="preserve">listphoto = dicttag[key] </w:t>
-      </w:r>
-    </w:p>
-    <w:p>
-      <w:pPr>
-        <w:ind w:firstLine="420"/>
-        <w:rPr>
-          <w:rFonts w:ascii="Tlwg Mono" w:hAnsi="Tlwg Mono" w:cs="Tlwg Mono"/>
-          <w:color w:val="2E75B6" w:themeColor="accent1" w:themeShade="BF"/>
-          <w:sz w:val="24"/>
-          <w:szCs w:val="24"/>
-          <w:lang w:val="en"/>
-        </w:rPr>
-      </w:pPr>
-      <w:r>
-        <w:rPr>
-          <w:rFonts w:ascii="Tlwg Mono" w:hAnsi="Tlwg Mono" w:cs="Tlwg Mono"/>
-          <w:color w:val="2E75B6" w:themeColor="accent1" w:themeShade="BF"/>
-          <w:sz w:val="24"/>
-          <w:szCs w:val="24"/>
-          <w:lang w:val="en"/>
-        </w:rPr>
-        <w:t>Loop the list of photo</w:t>
-      </w:r>
-    </w:p>
-    <w:p>
-      <w:pPr>
-        <w:ind w:left="420" w:firstLine="420"/>
-        <w:rPr>
-          <w:rFonts w:ascii="Tlwg Mono" w:hAnsi="Tlwg Mono" w:cs="Tlwg Mono"/>
-          <w:color w:val="2E75B6" w:themeColor="accent1" w:themeShade="BF"/>
-          <w:sz w:val="24"/>
-          <w:szCs w:val="24"/>
-          <w:lang w:val="en"/>
-        </w:rPr>
-      </w:pPr>
-      <w:r>
-        <w:rPr>
-          <w:rFonts w:ascii="Tlwg Mono" w:hAnsi="Tlwg Mono" w:cs="Tlwg Mono"/>
-          <w:color w:val="2E75B6" w:themeColor="accent1" w:themeShade="BF"/>
-          <w:sz w:val="24"/>
-          <w:szCs w:val="24"/>
-          <w:lang w:val="en"/>
-        </w:rPr>
-        <w:t>increase photo-&gt;count by one</w:t>
-      </w:r>
-    </w:p>
-    <w:p>
-      <w:pPr>
-        <w:ind w:left="420" w:firstLine="420"/>
-        <w:rPr>
-          <w:rFonts w:ascii="Tlwg Mono" w:hAnsi="Tlwg Mono" w:cs="Tlwg Mono"/>
-          <w:color w:val="2E75B6" w:themeColor="accent1" w:themeShade="BF"/>
-          <w:sz w:val="24"/>
-          <w:szCs w:val="24"/>
-          <w:lang w:val="en"/>
-        </w:rPr>
-      </w:pPr>
-      <w:r>
-        <w:rPr>
-          <w:rFonts w:ascii="Tlwg Mono" w:hAnsi="Tlwg Mono" w:cs="Tlwg Mono"/>
-          <w:color w:val="2E75B6" w:themeColor="accent1" w:themeShade="BF"/>
-          <w:sz w:val="24"/>
-          <w:szCs w:val="24"/>
-          <w:lang w:val="en"/>
-        </w:rPr>
-        <w:t>listphoto = listphoto-&gt;next</w:t>
-      </w:r>
-    </w:p>
-    <w:p>
-      <w:pPr>
-        <w:ind w:firstLine="420"/>
-        <w:rPr>
-          <w:rFonts w:ascii="Tlwg Mono" w:hAnsi="Tlwg Mono" w:cs="Tlwg Mono"/>
-          <w:color w:val="2E75B6" w:themeColor="accent1" w:themeShade="BF"/>
-          <w:sz w:val="24"/>
-          <w:szCs w:val="24"/>
-          <w:lang w:val="en"/>
-        </w:rPr>
-      </w:pPr>
-      <w:r>
-        <w:rPr>
-          <w:rFonts w:ascii="Tlwg Mono" w:hAnsi="Tlwg Mono" w:cs="Tlwg Mono"/>
-          <w:color w:val="2E75B6" w:themeColor="accent1" w:themeShade="BF"/>
-          <w:sz w:val="24"/>
-          <w:szCs w:val="24"/>
-          <w:lang w:val="en"/>
-        </w:rPr>
-        <w:t xml:space="preserve">tag = tag-&gt;next </w:t>
-      </w:r>
-    </w:p>
-    <w:p>
-      <w:pPr>
-        <w:ind w:firstLine="420"/>
-        <w:rPr>
-          <w:rFonts w:ascii="Tlwg Mono" w:hAnsi="Tlwg Mono" w:cs="Tlwg Mono"/>
-          <w:color w:val="2E75B6" w:themeColor="accent1" w:themeShade="BF"/>
-          <w:sz w:val="24"/>
-          <w:szCs w:val="24"/>
-          <w:lang w:val="en"/>
-        </w:rPr>
-      </w:pPr>
-    </w:p>
-    <w:p>
-      <w:pPr>
-        <w:ind w:firstLine="420"/>
-        <w:rPr>
-          <w:rFonts w:ascii="Tlwg Mono" w:hAnsi="Tlwg Mono" w:cs="Tlwg Mono"/>
-          <w:color w:val="2E75B6" w:themeColor="accent1" w:themeShade="BF"/>
-          <w:sz w:val="24"/>
-          <w:szCs w:val="24"/>
-          <w:lang w:val="en"/>
-        </w:rPr>
-      </w:pPr>
-    </w:p>
-    <w:p>
-      <w:pPr>
-        <w:ind w:firstLine="420"/>
-        <w:rPr>
-          <w:rFonts w:ascii="Tlwg Mono" w:hAnsi="Tlwg Mono" w:cs="Tlwg Mono"/>
-          <w:color w:val="2E75B6" w:themeColor="accent1" w:themeShade="BF"/>
-          <w:sz w:val="24"/>
-          <w:szCs w:val="24"/>
-          <w:lang w:val="en"/>
-        </w:rPr>
-      </w:pPr>
-    </w:p>
-    <w:p>
-      <w:pPr>
-        <w:ind w:firstLine="420"/>
-        <w:rPr>
-          <w:rFonts w:ascii="Tlwg Mono" w:hAnsi="Tlwg Mono" w:cs="Tlwg Mono"/>
-          <w:color w:val="2E75B6" w:themeColor="accent1" w:themeShade="BF"/>
-          <w:sz w:val="24"/>
-          <w:szCs w:val="24"/>
-          <w:lang w:val="en"/>
-        </w:rPr>
-      </w:pPr>
-    </w:p>
-    <w:p>
-      <w:pPr>
-        <w:ind w:firstLine="420"/>
-        <w:rPr>
-          <w:rFonts w:ascii="Tlwg Mono" w:hAnsi="Tlwg Mono" w:cs="Tlwg Mono"/>
-          <w:color w:val="2E75B6" w:themeColor="accent1" w:themeShade="BF"/>
-          <w:sz w:val="24"/>
-          <w:szCs w:val="24"/>
-          <w:lang w:val="en"/>
-        </w:rPr>
-      </w:pPr>
-    </w:p>
-    <w:p>
-      <w:pPr>
-        <w:rPr>
-          <w:rFonts w:ascii="Tlwg Mono" w:hAnsi="Tlwg Mono" w:cs="Tlwg Mono"/>
-          <w:b/>
-          <w:bCs/>
-          <w:color w:val="2E75B6" w:themeColor="accent1" w:themeShade="BF"/>
-          <w:sz w:val="24"/>
-          <w:szCs w:val="24"/>
-          <w:lang w:val="en"/>
-        </w:rPr>
-      </w:pPr>
-      <w:r>
-        <w:rPr>
-          <w:rFonts w:ascii="Tlwg Mono" w:hAnsi="Tlwg Mono" w:cs="Tlwg Mono"/>
-          <w:b/>
-          <w:bCs/>
-          <w:color w:val="2E75B6" w:themeColor="accent1" w:themeShade="BF"/>
-          <w:sz w:val="24"/>
-          <w:szCs w:val="24"/>
-          <w:lang w:val="en"/>
-        </w:rPr>
-        <w:t>add to priority queue:</w:t>
-      </w:r>
-    </w:p>
-    <w:p>
-      <w:pPr>
-        <w:rPr>
-          <w:rFonts w:ascii="Tlwg Mono" w:hAnsi="Tlwg Mono" w:cs="Tlwg Mono"/>
-          <w:color w:val="2E75B6" w:themeColor="accent1" w:themeShade="BF"/>
-          <w:sz w:val="24"/>
-          <w:szCs w:val="24"/>
-          <w:lang w:val="en"/>
-        </w:rPr>
-      </w:pPr>
-      <w:r>
-        <w:rPr>
-          <w:rFonts w:ascii="Tlwg Mono" w:hAnsi="Tlwg Mono" w:cs="Tlwg Mono"/>
-          <w:color w:val="2E75B6" w:themeColor="accent1" w:themeShade="BF"/>
-          <w:sz w:val="24"/>
-          <w:szCs w:val="24"/>
-          <w:lang w:val="en"/>
-        </w:rPr>
-        <w:t>while tag is not null</w:t>
-      </w:r>
-    </w:p>
-    <w:p>
-      <w:pPr>
-        <w:ind w:firstLine="420"/>
-        <w:rPr>
-          <w:rFonts w:ascii="Tlwg Mono" w:hAnsi="Tlwg Mono" w:cs="Tlwg Mono"/>
-          <w:color w:val="2E75B6" w:themeColor="accent1" w:themeShade="BF"/>
-          <w:sz w:val="24"/>
-          <w:szCs w:val="24"/>
-          <w:lang w:val="en"/>
-        </w:rPr>
-      </w:pPr>
-      <w:r>
-        <w:rPr>
-          <w:rFonts w:ascii="Tlwg Mono" w:hAnsi="Tlwg Mono" w:cs="Tlwg Mono"/>
-          <w:color w:val="2E75B6" w:themeColor="accent1" w:themeShade="BF"/>
-          <w:sz w:val="24"/>
-          <w:szCs w:val="24"/>
-          <w:lang w:val="en"/>
-        </w:rPr>
-        <w:t>set key = hashfunction(tag-&gt;nametag)</w:t>
-      </w:r>
-    </w:p>
-    <w:p>
-      <w:pPr>
-        <w:ind w:firstLine="420"/>
-        <w:rPr>
-          <w:rFonts w:ascii="Tlwg Mono" w:hAnsi="Tlwg Mono" w:cs="Tlwg Mono"/>
-          <w:color w:val="2E75B6" w:themeColor="accent1" w:themeShade="BF"/>
-          <w:sz w:val="24"/>
-          <w:szCs w:val="24"/>
-          <w:lang w:val="en"/>
-        </w:rPr>
-      </w:pPr>
-      <w:r>
-        <w:rPr>
-          <w:rFonts w:ascii="Tlwg Mono" w:hAnsi="Tlwg Mono" w:cs="Tlwg Mono"/>
-          <w:color w:val="2E75B6" w:themeColor="accent1" w:themeShade="BF"/>
-          <w:sz w:val="24"/>
-          <w:szCs w:val="24"/>
-          <w:lang w:val="en"/>
-        </w:rPr>
-        <w:t xml:space="preserve">listphoto = dicttag[key] </w:t>
-      </w:r>
-    </w:p>
-    <w:p>
-      <w:pPr>
-        <w:ind w:firstLine="420"/>
-        <w:rPr>
-          <w:rFonts w:ascii="Tlwg Mono" w:hAnsi="Tlwg Mono" w:cs="Tlwg Mono"/>
-          <w:color w:val="2E75B6" w:themeColor="accent1" w:themeShade="BF"/>
-          <w:sz w:val="24"/>
-          <w:szCs w:val="24"/>
-          <w:lang w:val="en"/>
-        </w:rPr>
-      </w:pPr>
-      <w:r>
-        <w:rPr>
-          <w:rFonts w:ascii="Tlwg Mono" w:hAnsi="Tlwg Mono" w:cs="Tlwg Mono"/>
-          <w:color w:val="2E75B6" w:themeColor="accent1" w:themeShade="BF"/>
-          <w:sz w:val="24"/>
-          <w:szCs w:val="24"/>
-          <w:lang w:val="en"/>
-        </w:rPr>
-        <w:t>Loop the list of photo</w:t>
-      </w:r>
-    </w:p>
-    <w:p>
-      <w:pPr>
-        <w:ind w:left="420" w:firstLine="420"/>
-        <w:rPr>
-          <w:rFonts w:ascii="Tlwg Mono" w:hAnsi="Tlwg Mono" w:cs="Tlwg Mono"/>
-          <w:color w:val="2E75B6" w:themeColor="accent1" w:themeShade="BF"/>
-          <w:sz w:val="24"/>
-          <w:szCs w:val="24"/>
-          <w:lang w:val="en"/>
-        </w:rPr>
-      </w:pPr>
-      <w:r>
-        <w:rPr>
-          <w:rFonts w:ascii="Tlwg Mono" w:hAnsi="Tlwg Mono" w:cs="Tlwg Mono"/>
-          <w:color w:val="2E75B6" w:themeColor="accent1" w:themeShade="BF"/>
-          <w:sz w:val="24"/>
-          <w:szCs w:val="24"/>
-          <w:lang w:val="en"/>
-        </w:rPr>
-        <w:t>if photo-&gt;state is false</w:t>
-      </w:r>
-    </w:p>
-    <w:p>
-      <w:pPr>
-        <w:ind w:left="840" w:firstLine="420"/>
-        <w:rPr>
-          <w:rFonts w:ascii="Tlwg Mono" w:hAnsi="Tlwg Mono" w:cs="Tlwg Mono"/>
-          <w:color w:val="2E75B6" w:themeColor="accent1" w:themeShade="BF"/>
-          <w:sz w:val="24"/>
-          <w:szCs w:val="24"/>
-          <w:lang w:val="en"/>
-        </w:rPr>
-      </w:pPr>
-      <w:r>
-        <w:rPr>
-          <w:rFonts w:ascii="Tlwg Mono" w:hAnsi="Tlwg Mono" w:cs="Tlwg Mono"/>
-          <w:color w:val="2E75B6" w:themeColor="accent1" w:themeShade="BF"/>
-          <w:sz w:val="24"/>
-          <w:szCs w:val="24"/>
-          <w:lang w:val="en"/>
-        </w:rPr>
-        <w:t>Add the photo to priority queue</w:t>
-      </w:r>
-    </w:p>
-    <w:p>
-      <w:pPr>
-        <w:ind w:left="840" w:firstLine="420"/>
-        <w:rPr>
-          <w:rFonts w:ascii="Tlwg Mono" w:hAnsi="Tlwg Mono" w:cs="Tlwg Mono"/>
-          <w:color w:val="2E75B6" w:themeColor="accent1" w:themeShade="BF"/>
-          <w:sz w:val="24"/>
-          <w:szCs w:val="24"/>
-          <w:lang w:val="en"/>
-        </w:rPr>
-      </w:pPr>
-      <w:r>
-        <w:rPr>
-          <w:rFonts w:ascii="Tlwg Mono" w:hAnsi="Tlwg Mono" w:cs="Tlwg Mono"/>
-          <w:color w:val="2E75B6" w:themeColor="accent1" w:themeShade="BF"/>
-          <w:sz w:val="24"/>
-          <w:szCs w:val="24"/>
-          <w:lang w:val="en"/>
-        </w:rPr>
-        <w:t>let photo-&gt;state be true</w:t>
-      </w:r>
-    </w:p>
-    <w:p>
-      <w:pPr>
-        <w:ind w:left="420" w:firstLine="420"/>
-        <w:rPr>
-          <w:rFonts w:ascii="Tlwg Mono" w:hAnsi="Tlwg Mono" w:cs="Tlwg Mono"/>
-          <w:color w:val="2E75B6" w:themeColor="accent1" w:themeShade="BF"/>
-          <w:sz w:val="24"/>
-          <w:szCs w:val="24"/>
-          <w:lang w:val="en"/>
-        </w:rPr>
-      </w:pPr>
-      <w:r>
-        <w:rPr>
-          <w:rFonts w:ascii="Tlwg Mono" w:hAnsi="Tlwg Mono" w:cs="Tlwg Mono"/>
-          <w:color w:val="2E75B6" w:themeColor="accent1" w:themeShade="BF"/>
-          <w:sz w:val="24"/>
-          <w:szCs w:val="24"/>
-          <w:lang w:val="en"/>
-        </w:rPr>
-        <w:t>listphoto = listphoto-&gt;next</w:t>
-      </w:r>
-    </w:p>
-    <w:p>
-      <w:pPr>
-        <w:ind w:firstLine="420"/>
-        <w:rPr>
-          <w:rFonts w:ascii="Tlwg Mono" w:hAnsi="Tlwg Mono" w:cs="Tlwg Mono"/>
-          <w:color w:val="2E75B6" w:themeColor="accent1" w:themeShade="BF"/>
-          <w:sz w:val="24"/>
-          <w:szCs w:val="24"/>
-          <w:lang w:val="en"/>
-        </w:rPr>
-      </w:pPr>
-      <w:r>
-        <w:rPr>
-          <w:rFonts w:ascii="Tlwg Mono" w:hAnsi="Tlwg Mono" w:cs="Tlwg Mono"/>
-          <w:color w:val="2E75B6" w:themeColor="accent1" w:themeShade="BF"/>
-          <w:sz w:val="24"/>
-          <w:szCs w:val="24"/>
-          <w:lang w:val="en"/>
-        </w:rPr>
-        <w:t xml:space="preserve">tag = tag-&gt;next </w:t>
-      </w:r>
-    </w:p>
-    <w:p>
-      <w:pPr>
-        <w:rPr>
-          <w:rFonts w:ascii="Tlwg Mono" w:hAnsi="Tlwg Mono" w:cs="Tlwg Mono"/>
-          <w:color w:val="2E75B6" w:themeColor="accent1" w:themeShade="BF"/>
-          <w:sz w:val="24"/>
-          <w:szCs w:val="24"/>
-          <w:lang w:val="en"/>
-        </w:rPr>
-      </w:pPr>
-      <w:r>
-        <w:rPr>
-          <w:rFonts w:ascii="Tlwg Mono" w:hAnsi="Tlwg Mono" w:cs="Tlwg Mono"/>
-          <w:color w:val="2E75B6" w:themeColor="accent1" w:themeShade="BF"/>
-          <w:sz w:val="24"/>
-          <w:szCs w:val="24"/>
-          <w:lang w:val="en"/>
-        </w:rPr>
-        <w:t xml:space="preserve"> Pop priority queue 3 time and print the result </w:t>
-      </w:r>
+      </w:pPr>
     </w:p>
     <w:p>
       <w:pPr>
@@ -10455,61 +10501,13 @@
           <w:rFonts w:ascii="Times New Roman" w:hAnsi="Times New Roman" w:cs="Times New Roman"/>
           <w:b/>
           <w:bCs/>
-          <w:color w:val="2E75B6" w:themeColor="accent1" w:themeShade="BF"/>
           <w:sz w:val="28"/>
           <w:szCs w:val="28"/>
           <w:lang w:val="en"/>
         </w:rPr>
       </w:pPr>
-    </w:p>
-    <w:p>
-      <w:pPr>
-        <w:rPr>
-          <w:rFonts w:ascii="Times New Roman" w:hAnsi="Times New Roman" w:cs="Times New Roman"/>
-          <w:b/>
-          <w:bCs/>
-          <w:color w:val="2E75B6" w:themeColor="accent1" w:themeShade="BF"/>
-          <w:sz w:val="28"/>
-          <w:szCs w:val="28"/>
-          <w:lang w:val="en"/>
-        </w:rPr>
-      </w:pPr>
-    </w:p>
-    <w:p>
-      <w:pPr>
-        <w:rPr>
-          <w:rFonts w:ascii="Times New Roman" w:hAnsi="Times New Roman" w:cs="Times New Roman"/>
-          <w:b/>
-          <w:bCs/>
-          <w:sz w:val="28"/>
-          <w:szCs w:val="28"/>
-          <w:lang w:val="en"/>
-        </w:rPr>
-      </w:pPr>
-    </w:p>
-    <w:p>
-      <w:pPr>
-        <w:rPr>
-          <w:rFonts w:ascii="Times New Roman" w:hAnsi="Times New Roman" w:cs="Times New Roman"/>
-          <w:b/>
-          <w:bCs/>
-          <w:sz w:val="28"/>
-          <w:szCs w:val="28"/>
-          <w:lang w:val="en"/>
-        </w:rPr>
-      </w:pPr>
-    </w:p>
-    <w:p>
-      <w:pPr>
-        <w:rPr>
-          <w:rFonts w:ascii="Times New Roman" w:hAnsi="Times New Roman" w:cs="Times New Roman"/>
-          <w:b/>
-          <w:bCs/>
-          <w:sz w:val="28"/>
-          <w:szCs w:val="28"/>
-          <w:lang w:val="en"/>
-        </w:rPr>
-      </w:pPr>
+      <w:bookmarkStart w:id="1" w:name="_GoBack"/>
+      <w:bookmarkEnd w:id="1"/>
     </w:p>
     <w:p>
       <w:pPr>

</xml_diff>

<commit_message>
edit the flowchart of the algorithm to don't have add and delete tag
</commit_message>
<xml_diff>
--- a/docs/AlphaX_Design.docx
+++ b/docs/AlphaX_Design.docx
@@ -9795,37 +9795,197 @@
           <w:lang w:val="en"/>
         </w:rPr>
       </w:pPr>
-      <w:r>
+    </w:p>
+    <w:p>
+      <w:pPr>
         <w:rPr>
           <w:rFonts w:ascii="Times New Roman" w:hAnsi="Times New Roman" w:cs="Times New Roman"/>
           <w:b/>
           <w:bCs/>
-          <w:color w:val="FF0000"/>
-          <w:sz w:val="240"/>
-          <w:szCs w:val="240"/>
+          <w:sz w:val="28"/>
+          <w:szCs w:val="28"/>
+          <w:lang w:val="en"/>
+        </w:rPr>
+      </w:pPr>
+    </w:p>
+    <w:p>
+      <w:pPr>
+        <w:rPr>
+          <w:rFonts w:ascii="Times New Roman" w:hAnsi="Times New Roman" w:cs="Times New Roman"/>
+          <w:b/>
+          <w:bCs/>
+          <w:sz w:val="28"/>
+          <w:szCs w:val="28"/>
+          <w:lang w:val="en"/>
+        </w:rPr>
+      </w:pPr>
+    </w:p>
+    <w:p>
+      <w:pPr>
+        <w:rPr>
+          <w:rFonts w:ascii="Times New Roman" w:hAnsi="Times New Roman" w:cs="Times New Roman"/>
+          <w:b/>
+          <w:bCs/>
+          <w:sz w:val="28"/>
+          <w:szCs w:val="28"/>
+          <w:lang w:val="en"/>
+        </w:rPr>
+      </w:pPr>
+    </w:p>
+    <w:p>
+      <w:pPr>
+        <w:rPr>
+          <w:rFonts w:ascii="Times New Roman" w:hAnsi="Times New Roman" w:cs="Times New Roman"/>
+          <w:b/>
+          <w:bCs/>
+          <w:sz w:val="28"/>
+          <w:szCs w:val="28"/>
+          <w:lang w:val="en"/>
+        </w:rPr>
+      </w:pPr>
+    </w:p>
+    <w:p>
+      <w:pPr>
+        <w:rPr>
+          <w:rFonts w:ascii="Times New Roman" w:hAnsi="Times New Roman" w:cs="Times New Roman"/>
+          <w:b/>
+          <w:bCs/>
+          <w:sz w:val="28"/>
+          <w:szCs w:val="28"/>
+          <w:lang w:val="en"/>
+        </w:rPr>
+      </w:pPr>
+    </w:p>
+    <w:p>
+      <w:pPr>
+        <w:rPr>
+          <w:rFonts w:ascii="Times New Roman" w:hAnsi="Times New Roman" w:cs="Times New Roman"/>
+          <w:b/>
+          <w:bCs/>
+          <w:sz w:val="28"/>
+          <w:szCs w:val="28"/>
+          <w:lang w:val="en"/>
+        </w:rPr>
+      </w:pPr>
+    </w:p>
+    <w:p>
+      <w:pPr>
+        <w:rPr>
+          <w:rFonts w:ascii="Times New Roman" w:hAnsi="Times New Roman" w:cs="Times New Roman"/>
+          <w:b/>
+          <w:bCs/>
+          <w:sz w:val="28"/>
+          <w:szCs w:val="28"/>
+          <w:lang w:val="en"/>
+        </w:rPr>
+      </w:pPr>
+    </w:p>
+    <w:p>
+      <w:pPr>
+        <w:rPr>
+          <w:rFonts w:ascii="Times New Roman" w:hAnsi="Times New Roman" w:cs="Times New Roman"/>
+          <w:b/>
+          <w:bCs/>
+          <w:sz w:val="28"/>
+          <w:szCs w:val="28"/>
+          <w:lang w:val="en"/>
+        </w:rPr>
+      </w:pPr>
+    </w:p>
+    <w:p>
+      <w:pPr>
+        <w:rPr>
+          <w:rFonts w:ascii="Times New Roman" w:hAnsi="Times New Roman" w:cs="Times New Roman"/>
+          <w:b/>
+          <w:bCs/>
+          <w:sz w:val="28"/>
+          <w:szCs w:val="28"/>
+          <w:lang w:val="en"/>
+        </w:rPr>
+      </w:pPr>
+    </w:p>
+    <w:p>
+      <w:pPr>
+        <w:rPr>
+          <w:rFonts w:ascii="Times New Roman" w:hAnsi="Times New Roman" w:cs="Times New Roman"/>
+          <w:b/>
+          <w:bCs/>
+          <w:sz w:val="28"/>
+          <w:szCs w:val="28"/>
+          <w:lang w:val="en"/>
+        </w:rPr>
+      </w:pPr>
+    </w:p>
+    <w:p>
+      <w:pPr>
+        <w:rPr>
+          <w:rFonts w:ascii="Times New Roman" w:hAnsi="Times New Roman" w:cs="Times New Roman"/>
+          <w:b/>
+          <w:bCs/>
+          <w:sz w:val="28"/>
+          <w:szCs w:val="28"/>
+          <w:lang w:val="en"/>
+        </w:rPr>
+      </w:pPr>
+    </w:p>
+    <w:p>
+      <w:pPr>
+        <w:rPr>
+          <w:rFonts w:ascii="Times New Roman" w:hAnsi="Times New Roman" w:cs="Times New Roman"/>
+          <w:b/>
+          <w:bCs/>
+          <w:sz w:val="28"/>
+          <w:szCs w:val="28"/>
+          <w:lang w:val="en"/>
+        </w:rPr>
+      </w:pPr>
+      <w:r>
+        <w:rPr>
+          <w:rFonts w:ascii="Times New Roman" w:hAnsi="Times New Roman" w:cs="Times New Roman"/>
+          <w:b/>
+          <w:bCs/>
+          <w:sz w:val="28"/>
+          <w:szCs w:val="28"/>
+          <w:lang w:val="en"/>
+        </w:rPr>
+        <w:t>Overview flowchart</w:t>
+      </w:r>
+    </w:p>
+    <w:p>
+      <w:pPr>
+        <w:rPr>
+          <w:rFonts w:ascii="Times New Roman" w:hAnsi="Times New Roman" w:cs="Times New Roman"/>
+          <w:b/>
+          <w:bCs/>
+          <w:sz w:val="28"/>
+          <w:szCs w:val="28"/>
+          <w:lang w:val="en"/>
+        </w:rPr>
+      </w:pPr>
+      <w:bookmarkStart w:id="1" w:name="_GoBack"/>
+      <w:bookmarkEnd w:id="1"/>
+      <w:r>
+        <w:rPr>
+          <w:rFonts w:ascii="Times New Roman" w:hAnsi="Times New Roman" w:cs="Times New Roman"/>
+          <w:b/>
+          <w:bCs/>
+          <w:sz w:val="28"/>
+          <w:szCs w:val="28"/>
           <w:lang w:val="en"/>
         </w:rPr>
         <w:drawing>
-          <wp:anchor distT="0" distB="0" distL="114300" distR="114300" simplePos="0" relativeHeight="251658240" behindDoc="1" locked="0" layoutInCell="1" allowOverlap="1">
+          <wp:anchor distT="0" distB="0" distL="114300" distR="114300" simplePos="0" relativeHeight="251660288" behindDoc="0" locked="0" layoutInCell="1" allowOverlap="1">
             <wp:simplePos x="0" y="0"/>
             <wp:positionH relativeFrom="column">
-              <wp:posOffset>-626745</wp:posOffset>
+              <wp:posOffset>-175895</wp:posOffset>
             </wp:positionH>
             <wp:positionV relativeFrom="paragraph">
-              <wp:posOffset>999490</wp:posOffset>
+              <wp:posOffset>671830</wp:posOffset>
             </wp:positionV>
-            <wp:extent cx="6859905" cy="5974080"/>
-            <wp:effectExtent l="0" t="0" r="17145" b="7620"/>
-            <wp:wrapTight wrapText="bothSides">
-              <wp:wrapPolygon>
-                <wp:start x="0" y="0"/>
-                <wp:lineTo x="0" y="21559"/>
-                <wp:lineTo x="21534" y="21559"/>
-                <wp:lineTo x="21534" y="0"/>
-                <wp:lineTo x="0" y="0"/>
-              </wp:wrapPolygon>
-            </wp:wrapTight>
-            <wp:docPr id="5" name="Picture 5"/>
+            <wp:extent cx="6105525" cy="7262495"/>
+            <wp:effectExtent l="0" t="0" r="9525" b="14605"/>
+            <wp:wrapTopAndBottom/>
+            <wp:docPr id="4" name="Picture 4" descr="flowchartedit2"/>
             <wp:cNvGraphicFramePr>
               <a:graphicFrameLocks xmlns:a="http://schemas.openxmlformats.org/drawingml/2006/main" noChangeAspect="true"/>
             </wp:cNvGraphicFramePr>
@@ -9833,19 +9993,13 @@
               <a:graphicData uri="http://schemas.openxmlformats.org/drawingml/2006/picture">
                 <pic:pic xmlns:pic="http://schemas.openxmlformats.org/drawingml/2006/picture">
                   <pic:nvPicPr>
-                    <pic:cNvPr id="5" name="Picture 5"/>
+                    <pic:cNvPr id="4" name="Picture 4" descr="flowchartedit2"/>
                     <pic:cNvPicPr>
                       <a:picLocks noChangeAspect="true"/>
                     </pic:cNvPicPr>
                   </pic:nvPicPr>
                   <pic:blipFill>
-                    <a:blip r:embed="rId8">
-                      <a:extLst>
-                        <a:ext uri="{28A0092B-C50C-407E-A947-70E740481C1C}">
-                          <a14:useLocalDpi xmlns:a14="http://schemas.microsoft.com/office/drawing/2010/main" val="false"/>
-                        </a:ext>
-                      </a:extLst>
-                    </a:blip>
+                    <a:blip r:embed="rId8"/>
                     <a:stretch>
                       <a:fillRect/>
                     </a:stretch>
@@ -9853,7 +10007,7 @@
                   <pic:spPr>
                     <a:xfrm>
                       <a:off x="0" y="0"/>
-                      <a:ext cx="6859905" cy="5974080"/>
+                      <a:ext cx="6105525" cy="7262495"/>
                     </a:xfrm>
                     <a:prstGeom prst="rect">
                       <a:avLst/>
@@ -9865,19 +10019,6 @@
           </wp:anchor>
         </w:drawing>
       </w:r>
-      <w:r>
-        <w:rPr>
-          <w:rFonts w:ascii="Times New Roman" w:hAnsi="Times New Roman" w:cs="Times New Roman"/>
-          <w:b/>
-          <w:bCs/>
-          <w:sz w:val="28"/>
-          <w:szCs w:val="28"/>
-          <w:lang w:val="en"/>
-        </w:rPr>
-        <w:t>Overview flowchart</w:t>
-      </w:r>
-      <w:bookmarkStart w:id="1" w:name="_GoBack"/>
-      <w:bookmarkEnd w:id="1"/>
     </w:p>
     <w:sectPr>
       <w:pgSz w:w="11906" w:h="16838"/>

</xml_diff>